<commit_message>
Pr_1 complete Pr_2 complete Pr_3 complete Pr_4 complete Pr_5 complete Docx test(complete 1.5/5)
</commit_message>
<xml_diff>
--- a/static/Мат Обеспечение СППР Вежновец.docx
+++ b/static/Мат Обеспечение СППР Вежновец.docx
@@ -35,7 +35,7 @@
                     </pic:cNvPicPr>
                   </pic:nvPicPr>
                   <pic:blipFill>
-                    <a:blip r:embed="rId6" cstate="print">
+                    <a:blip r:embed="rId7" cstate="print">
                       <a:extLst>
                         <a:ext uri="{28A0092B-C50C-407E-A947-70E740481C1C}">
                           <a14:useLocalDpi xmlns:a14="http://schemas.microsoft.com/office/drawing/2010/main" val="0"/>
@@ -773,6 +773,7 @@
         </w:rPr>
         <w:tab/>
       </w:r>
+      <w:proofErr w:type="spellStart"/>
       <w:r>
         <w:rPr>
           <w:rFonts w:ascii="Times New Roman" w:eastAsia="Times New Roman" w:hAnsi="Times New Roman" w:cs="Times New Roman"/>
@@ -784,6 +785,7 @@
         </w:rPr>
         <w:t>Вежновец</w:t>
       </w:r>
+      <w:proofErr w:type="spellEnd"/>
       <w:r>
         <w:rPr>
           <w:rFonts w:ascii="Times New Roman" w:eastAsia="Times New Roman" w:hAnsi="Times New Roman" w:cs="Times New Roman"/>
@@ -793,7 +795,7 @@
           <w:u w:val="single"/>
           <w:lang w:eastAsia="ru-RU"/>
         </w:rPr>
-        <w:t xml:space="preserve"> </w:t>
+        <w:t xml:space="preserve"> Ф.Ю</w:t>
       </w:r>
       <w:r>
         <w:rPr>
@@ -804,39 +806,6 @@
           <w:u w:val="single"/>
           <w:lang w:eastAsia="ru-RU"/>
         </w:rPr>
-        <w:t>Ф</w:t>
-      </w:r>
-      <w:r>
-        <w:rPr>
-          <w:rFonts w:ascii="Times New Roman" w:eastAsia="Times New Roman" w:hAnsi="Times New Roman" w:cs="Times New Roman"/>
-          <w:iCs/>
-          <w:sz w:val="24"/>
-          <w:szCs w:val="24"/>
-          <w:u w:val="single"/>
-          <w:lang w:eastAsia="ru-RU"/>
-        </w:rPr>
-        <w:t>.</w:t>
-      </w:r>
-      <w:r>
-        <w:rPr>
-          <w:rFonts w:ascii="Times New Roman" w:eastAsia="Times New Roman" w:hAnsi="Times New Roman" w:cs="Times New Roman"/>
-          <w:iCs/>
-          <w:sz w:val="24"/>
-          <w:szCs w:val="24"/>
-          <w:u w:val="single"/>
-          <w:lang w:eastAsia="ru-RU"/>
-        </w:rPr>
-        <w:t>Ю</w:t>
-      </w:r>
-      <w:r>
-        <w:rPr>
-          <w:rFonts w:ascii="Times New Roman" w:eastAsia="Times New Roman" w:hAnsi="Times New Roman" w:cs="Times New Roman"/>
-          <w:iCs/>
-          <w:sz w:val="24"/>
-          <w:szCs w:val="24"/>
-          <w:u w:val="single"/>
-          <w:lang w:eastAsia="ru-RU"/>
-        </w:rPr>
         <w:t>.__</w:t>
       </w:r>
       <w:r>
@@ -958,7 +927,18 @@
           <w:szCs w:val="24"/>
           <w:lang w:eastAsia="ru-RU"/>
         </w:rPr>
-        <w:t xml:space="preserve">         </w:t>
+        <w:t xml:space="preserve">       </w:t>
+      </w:r>
+      <w:proofErr w:type="gramStart"/>
+      <w:r>
+        <w:rPr>
+          <w:rFonts w:ascii="Times New Roman" w:eastAsia="Times New Roman" w:hAnsi="Times New Roman" w:cs="Times New Roman"/>
+          <w:iCs/>
+          <w:sz w:val="24"/>
+          <w:szCs w:val="24"/>
+          <w:lang w:eastAsia="ru-RU"/>
+        </w:rPr>
+        <w:t xml:space="preserve">  </w:t>
       </w:r>
       <w:r>
         <w:rPr>
@@ -979,7 +959,32 @@
           <w:szCs w:val="20"/>
           <w:lang w:eastAsia="ru-RU"/>
         </w:rPr>
-        <w:t>(Ф.И.О.студента)</w:t>
+        <w:t>(</w:t>
+      </w:r>
+      <w:proofErr w:type="spellStart"/>
+      <w:proofErr w:type="gramEnd"/>
+      <w:r>
+        <w:rPr>
+          <w:rFonts w:ascii="Times New Roman" w:eastAsia="Times New Roman" w:hAnsi="Times New Roman" w:cs="Times New Roman"/>
+          <w:i/>
+          <w:iCs/>
+          <w:sz w:val="20"/>
+          <w:szCs w:val="20"/>
+          <w:lang w:eastAsia="ru-RU"/>
+        </w:rPr>
+        <w:t>Ф.И.О.студента</w:t>
+      </w:r>
+      <w:proofErr w:type="spellEnd"/>
+      <w:r>
+        <w:rPr>
+          <w:rFonts w:ascii="Times New Roman" w:eastAsia="Times New Roman" w:hAnsi="Times New Roman" w:cs="Times New Roman"/>
+          <w:i/>
+          <w:iCs/>
+          <w:sz w:val="20"/>
+          <w:szCs w:val="20"/>
+          <w:lang w:eastAsia="ru-RU"/>
+        </w:rPr>
+        <w:t>)</w:t>
       </w:r>
       <w:r>
         <w:rPr>
@@ -2857,7 +2862,7 @@
                     </pic:cNvPicPr>
                   </pic:nvPicPr>
                   <pic:blipFill>
-                    <a:blip r:embed="rId7">
+                    <a:blip r:embed="rId8">
                       <a:extLst>
                         <a:ext uri="{28A0092B-C50C-407E-A947-70E740481C1C}">
                           <a14:useLocalDpi xmlns:a14="http://schemas.microsoft.com/office/drawing/2010/main" val="0"/>
@@ -6966,6 +6971,7 @@
       <w:r>
         <w:t xml:space="preserve">В полученной вершине значение целевой функции </w:t>
       </w:r>
+      <w:proofErr w:type="gramStart"/>
       <w:r>
         <w:rPr>
           <w:rFonts w:ascii="Cambria Math" w:hAnsi="Cambria Math" w:cs="Cambria Math"/>
@@ -6975,6 +6981,7 @@
       <w:r>
         <w:t>(</w:t>
       </w:r>
+      <w:proofErr w:type="gramEnd"/>
       <m:oMath>
         <m:acc>
           <m:accPr>
@@ -10100,7 +10107,7 @@
                     <pic:cNvPicPr/>
                   </pic:nvPicPr>
                   <pic:blipFill>
-                    <a:blip r:embed="rId8"/>
+                    <a:blip r:embed="rId9"/>
                     <a:stretch>
                       <a:fillRect/>
                     </a:stretch>
@@ -10145,63 +10152,6 @@
             <wp:extent cx="5573104" cy="5414423"/>
             <wp:effectExtent l="0" t="0" r="8890" b="0"/>
             <wp:docPr id="44" name="Рисунок 44"/>
-            <wp:cNvGraphicFramePr>
-              <a:graphicFrameLocks xmlns:a="http://schemas.openxmlformats.org/drawingml/2006/main" noChangeAspect="1"/>
-            </wp:cNvGraphicFramePr>
-            <a:graphic xmlns:a="http://schemas.openxmlformats.org/drawingml/2006/main">
-              <a:graphicData uri="http://schemas.openxmlformats.org/drawingml/2006/picture">
-                <pic:pic xmlns:pic="http://schemas.openxmlformats.org/drawingml/2006/picture">
-                  <pic:nvPicPr>
-                    <pic:cNvPr id="1" name=""/>
-                    <pic:cNvPicPr/>
-                  </pic:nvPicPr>
-                  <pic:blipFill>
-                    <a:blip r:embed="rId9"/>
-                    <a:stretch>
-                      <a:fillRect/>
-                    </a:stretch>
-                  </pic:blipFill>
-                  <pic:spPr>
-                    <a:xfrm>
-                      <a:off x="0" y="0"/>
-                      <a:ext cx="5600912" cy="5441439"/>
-                    </a:xfrm>
-                    <a:prstGeom prst="rect">
-                      <a:avLst/>
-                    </a:prstGeom>
-                  </pic:spPr>
-                </pic:pic>
-              </a:graphicData>
-            </a:graphic>
-          </wp:inline>
-        </w:drawing>
-      </w:r>
-    </w:p>
-    <w:p>
-      <w:pPr>
-        <w:pStyle w:val="a7"/>
-      </w:pPr>
-      <w:r>
-        <w:t>Рисунок 1.3 – Результат работы программы</w:t>
-      </w:r>
-    </w:p>
-    <w:p>
-      <w:pPr>
-        <w:pStyle w:val="aa"/>
-        <w:rPr>
-          <w:lang w:val="en-US"/>
-        </w:rPr>
-      </w:pPr>
-      <w:r>
-        <w:rPr>
-          <w:noProof/>
-        </w:rPr>
-        <w:lastRenderedPageBreak/>
-        <w:drawing>
-          <wp:inline distT="0" distB="0" distL="0" distR="0" wp14:anchorId="513F1F19" wp14:editId="18E8AB6F">
-            <wp:extent cx="4446270" cy="4271003"/>
-            <wp:effectExtent l="0" t="0" r="0" b="0"/>
-            <wp:docPr id="1" name="Рисунок 1"/>
             <wp:cNvGraphicFramePr>
               <a:graphicFrameLocks xmlns:a="http://schemas.openxmlformats.org/drawingml/2006/main" noChangeAspect="1"/>
             </wp:cNvGraphicFramePr>
@@ -10221,6 +10171,63 @@
                   <pic:spPr>
                     <a:xfrm>
                       <a:off x="0" y="0"/>
+                      <a:ext cx="5600912" cy="5441439"/>
+                    </a:xfrm>
+                    <a:prstGeom prst="rect">
+                      <a:avLst/>
+                    </a:prstGeom>
+                  </pic:spPr>
+                </pic:pic>
+              </a:graphicData>
+            </a:graphic>
+          </wp:inline>
+        </w:drawing>
+      </w:r>
+    </w:p>
+    <w:p>
+      <w:pPr>
+        <w:pStyle w:val="a7"/>
+      </w:pPr>
+      <w:r>
+        <w:t>Рисунок 1.3 – Результат работы программы</w:t>
+      </w:r>
+    </w:p>
+    <w:p>
+      <w:pPr>
+        <w:pStyle w:val="aa"/>
+        <w:rPr>
+          <w:lang w:val="en-US"/>
+        </w:rPr>
+      </w:pPr>
+      <w:r>
+        <w:rPr>
+          <w:noProof/>
+        </w:rPr>
+        <w:lastRenderedPageBreak/>
+        <w:drawing>
+          <wp:inline distT="0" distB="0" distL="0" distR="0" wp14:anchorId="513F1F19" wp14:editId="18E8AB6F">
+            <wp:extent cx="4446270" cy="4271003"/>
+            <wp:effectExtent l="0" t="0" r="0" b="0"/>
+            <wp:docPr id="1" name="Рисунок 1"/>
+            <wp:cNvGraphicFramePr>
+              <a:graphicFrameLocks xmlns:a="http://schemas.openxmlformats.org/drawingml/2006/main" noChangeAspect="1"/>
+            </wp:cNvGraphicFramePr>
+            <a:graphic xmlns:a="http://schemas.openxmlformats.org/drawingml/2006/main">
+              <a:graphicData uri="http://schemas.openxmlformats.org/drawingml/2006/picture">
+                <pic:pic xmlns:pic="http://schemas.openxmlformats.org/drawingml/2006/picture">
+                  <pic:nvPicPr>
+                    <pic:cNvPr id="1" name=""/>
+                    <pic:cNvPicPr/>
+                  </pic:nvPicPr>
+                  <pic:blipFill>
+                    <a:blip r:embed="rId11"/>
+                    <a:stretch>
+                      <a:fillRect/>
+                    </a:stretch>
+                  </pic:blipFill>
+                  <pic:spPr>
+                    <a:xfrm>
+                      <a:off x="0" y="0"/>
                       <a:ext cx="4451486" cy="4276014"/>
                     </a:xfrm>
                     <a:prstGeom prst="rect">
@@ -10278,7 +10285,7 @@
                     </pic:cNvPicPr>
                   </pic:nvPicPr>
                   <pic:blipFill rotWithShape="1">
-                    <a:blip r:embed="rId11">
+                    <a:blip r:embed="rId12">
                       <a:extLst>
                         <a:ext uri="{28A0092B-C50C-407E-A947-70E740481C1C}">
                           <a14:useLocalDpi xmlns:a14="http://schemas.microsoft.com/office/drawing/2010/main" val="0"/>
@@ -10366,7 +10373,7 @@
                     </pic:cNvPicPr>
                   </pic:nvPicPr>
                   <pic:blipFill rotWithShape="1">
-                    <a:blip r:embed="rId12">
+                    <a:blip r:embed="rId13">
                       <a:extLst>
                         <a:ext uri="{28A0092B-C50C-407E-A947-70E740481C1C}">
                           <a14:useLocalDpi xmlns:a14="http://schemas.microsoft.com/office/drawing/2010/main" val="0"/>
@@ -10422,12 +10429,14 @@
       <w:r>
         <w:t xml:space="preserve">Сравним полученные результаты при помощи сайта </w:t>
       </w:r>
+      <w:proofErr w:type="spellStart"/>
       <w:r>
         <w:rPr>
           <w:lang w:val="en-US"/>
         </w:rPr>
         <w:t>WolframAlpha</w:t>
       </w:r>
+      <w:proofErr w:type="spellEnd"/>
       <w:r>
         <w:t>.</w:t>
       </w:r>
@@ -10461,7 +10470,7 @@
                     <pic:cNvPicPr/>
                   </pic:nvPicPr>
                   <pic:blipFill>
-                    <a:blip r:embed="rId13"/>
+                    <a:blip r:embed="rId14"/>
                     <a:stretch>
                       <a:fillRect/>
                     </a:stretch>
@@ -10493,8 +10502,13 @@
         <w:t>7</w:t>
       </w:r>
       <w:r>
-        <w:t xml:space="preserve"> – Результаты минимизации функции при помощи WolframAlpha</w:t>
-      </w:r>
+        <w:t xml:space="preserve"> – Результаты минимизации функции при помощи </w:t>
+      </w:r>
+      <w:proofErr w:type="spellStart"/>
+      <w:r>
+        <w:t>WolframAlpha</w:t>
+      </w:r>
+      <w:proofErr w:type="spellEnd"/>
     </w:p>
     <w:p>
       <w:pPr>
@@ -10880,7 +10894,21 @@
         <w:rPr>
           <w:szCs w:val="28"/>
         </w:rPr>
-        <w:t xml:space="preserve">методом Нелдера-Мида с точностью </w:t>
+        <w:t xml:space="preserve">методом </w:t>
+      </w:r>
+      <w:proofErr w:type="spellStart"/>
+      <w:r>
+        <w:rPr>
+          <w:szCs w:val="28"/>
+        </w:rPr>
+        <w:t>Нелдера-Мида</w:t>
+      </w:r>
+      <w:proofErr w:type="spellEnd"/>
+      <w:r>
+        <w:rPr>
+          <w:szCs w:val="28"/>
+        </w:rPr>
+        <w:t xml:space="preserve"> с точностью </w:t>
       </w:r>
       <m:oMath>
         <m:r>
@@ -10910,13 +10938,7 @@
           <w:rPr>
             <w:rFonts w:ascii="Cambria Math" w:hAnsi="Cambria Math"/>
           </w:rPr>
-          <m:t>n=</m:t>
-        </m:r>
-        <m:r>
-          <w:rPr>
-            <w:rFonts w:ascii="Cambria Math" w:hAnsi="Cambria Math"/>
-          </w:rPr>
-          <m:t>2</m:t>
+          <m:t>n=2</m:t>
         </m:r>
       </m:oMath>
       <w:r>
@@ -10932,10 +10954,7 @@
         </w:rPr>
       </w:pPr>
       <w:r>
-        <w:t>Д</w:t>
-      </w:r>
-      <w:r>
-        <w:t xml:space="preserve">лину ребра симплекса </w:t>
+        <w:t xml:space="preserve">Длину ребра симплекса </w:t>
       </w:r>
       <m:oMath>
         <m:r>
@@ -10949,13 +10968,7 @@
           <w:rPr>
             <w:rFonts w:ascii="Cambria Math" w:hAnsi="Cambria Math"/>
           </w:rPr>
-          <m:t>=</m:t>
-        </m:r>
-        <m:r>
-          <w:rPr>
-            <w:rFonts w:ascii="Cambria Math" w:hAnsi="Cambria Math"/>
-          </w:rPr>
-          <m:t>0.07</m:t>
+          <m:t>=0.07</m:t>
         </m:r>
       </m:oMath>
     </w:p>
@@ -10971,13 +10984,7 @@
         <w:rPr>
           <w:szCs w:val="28"/>
         </w:rPr>
-        <w:t>П</w:t>
-      </w:r>
-      <w:r>
-        <w:rPr>
-          <w:szCs w:val="28"/>
-        </w:rPr>
-        <w:t>араметр растяжения</w:t>
+        <w:t>Параметр растяжения</w:t>
       </w:r>
       <w:r>
         <w:rPr>
@@ -10990,19 +10997,7 @@
           <w:rPr>
             <w:rFonts w:ascii="Cambria Math" w:hAnsi="Cambria Math"/>
           </w:rPr>
-          <m:t>β</m:t>
-        </m:r>
-        <m:r>
-          <w:rPr>
-            <w:rFonts w:ascii="Cambria Math" w:hAnsi="Cambria Math"/>
-          </w:rPr>
-          <m:t>=</m:t>
-        </m:r>
-        <m:r>
-          <w:rPr>
-            <w:rFonts w:ascii="Cambria Math" w:hAnsi="Cambria Math"/>
-          </w:rPr>
-          <m:t>1.2</m:t>
+          <m:t>β=1.2</m:t>
         </m:r>
       </m:oMath>
     </w:p>
@@ -11017,32 +11012,14 @@
         <w:rPr>
           <w:szCs w:val="28"/>
         </w:rPr>
-        <w:t>П</w:t>
-      </w:r>
-      <w:r>
-        <w:rPr>
-          <w:szCs w:val="28"/>
-        </w:rPr>
-        <w:t xml:space="preserve">араметр сжатия </w:t>
+        <w:t xml:space="preserve">Параметр сжатия </w:t>
       </w:r>
       <m:oMath>
         <m:r>
           <w:rPr>
             <w:rFonts w:ascii="Cambria Math" w:hAnsi="Cambria Math"/>
           </w:rPr>
-          <m:t>y</m:t>
-        </m:r>
-        <m:r>
-          <w:rPr>
-            <w:rFonts w:ascii="Cambria Math" w:hAnsi="Cambria Math"/>
-          </w:rPr>
-          <m:t>=</m:t>
-        </m:r>
-        <m:r>
-          <w:rPr>
-            <w:rFonts w:ascii="Cambria Math" w:hAnsi="Cambria Math"/>
-          </w:rPr>
-          <m:t>0,1</m:t>
+          <m:t>y=0,1</m:t>
         </m:r>
       </m:oMath>
     </w:p>
@@ -11324,7 +11301,23 @@
         <w:pStyle w:val="a3"/>
       </w:pPr>
       <w:r>
-        <w:t>В 1964 году Нелдер и Мид предложили модификацию, в которой симплекс может изменять свою форму (растягиваясь и сжимаясь) в зависимости от свойств поверхности целевой функции. Так как в этом случае симплекс не будет уже регулярным, метод назвали поиском по деформируемому многограннику.</w:t>
+        <w:t xml:space="preserve">В 1964 году </w:t>
+      </w:r>
+      <w:proofErr w:type="spellStart"/>
+      <w:r>
+        <w:t>Нелдер</w:t>
+      </w:r>
+      <w:proofErr w:type="spellEnd"/>
+      <w:r>
+        <w:t xml:space="preserve"> и </w:t>
+      </w:r>
+      <w:proofErr w:type="spellStart"/>
+      <w:r>
+        <w:t>Мид</w:t>
+      </w:r>
+      <w:proofErr w:type="spellEnd"/>
+      <w:r>
+        <w:t xml:space="preserve"> предложили модификацию, в которой симплекс может изменять свою форму (растягиваясь и сжимаясь) в зависимости от свойств поверхности целевой функции. Так как в этом случае симплекс не будет уже регулярным, метод назвали поиском по деформируемому многограннику.</w:t>
       </w:r>
     </w:p>
     <w:p>
@@ -11365,27 +11358,41 @@
           <w:rFonts w:ascii="Cambria Math" w:hAnsi="Cambria Math" w:cs="Cambria Math"/>
         </w:rPr>
       </w:pPr>
-      <w:r>
-        <w:rPr>
-          <w:rFonts w:ascii="Cambria Math" w:hAnsi="Cambria Math" w:cs="Cambria Math"/>
-          <w:sz w:val="24"/>
-          <w:szCs w:val="24"/>
-        </w:rPr>
-        <w:t xml:space="preserve"> </w:t>
-      </w:r>
-      <w:r>
-        <w:rPr>
-          <w:rFonts w:ascii="Cambria Math" w:hAnsi="Cambria Math" w:cs="Cambria Math"/>
-        </w:rPr>
-        <w:t>𝑓</w:t>
-      </w:r>
+      <m:oMath>
+        <m:sSub>
+          <m:sSubPr>
+            <m:ctrlPr>
+              <w:rPr>
+                <w:rFonts w:ascii="Cambria Math" w:hAnsi="Cambria Math" w:cs="Cambria Math"/>
+                <w:i/>
+              </w:rPr>
+            </m:ctrlPr>
+          </m:sSubPr>
+          <m:e>
+            <m:r>
+              <w:rPr>
+                <w:rFonts w:ascii="Cambria Math" w:hAnsi="Cambria Math" w:cs="Cambria Math"/>
+              </w:rPr>
+              <m:t>f</m:t>
+            </m:r>
+          </m:e>
+          <m:sub>
+            <m:r>
+              <w:rPr>
+                <w:rFonts w:ascii="Cambria Math" w:hAnsi="Cambria Math" w:cs="Cambria Math"/>
+              </w:rPr>
+              <m:t>h</m:t>
+            </m:r>
+          </m:sub>
+        </m:sSub>
+      </m:oMath>
       <w:r>
         <w:rPr>
           <w:rFonts w:ascii="Cambria Math" w:hAnsi="Cambria Math" w:cs="Cambria Math"/>
           <w:sz w:val="20"/>
           <w:szCs w:val="20"/>
         </w:rPr>
-        <w:t xml:space="preserve">ℎ </w:t>
+        <w:t xml:space="preserve"> </w:t>
       </w:r>
       <w:r>
         <w:t xml:space="preserve">– наибольшее значение целевой функции; </w:t>
@@ -11398,19 +11405,41 @@
           <w:rFonts w:ascii="Cambria Math" w:hAnsi="Cambria Math" w:cs="Cambria Math"/>
         </w:rPr>
       </w:pPr>
-      <w:r>
-        <w:rPr>
-          <w:rFonts w:ascii="Cambria Math" w:hAnsi="Cambria Math" w:cs="Cambria Math"/>
-        </w:rPr>
-        <w:t>𝑓</w:t>
-      </w:r>
+      <m:oMath>
+        <m:sSub>
+          <m:sSubPr>
+            <m:ctrlPr>
+              <w:rPr>
+                <w:rFonts w:ascii="Cambria Math" w:hAnsi="Cambria Math" w:cs="Cambria Math"/>
+                <w:i/>
+              </w:rPr>
+            </m:ctrlPr>
+          </m:sSubPr>
+          <m:e>
+            <m:r>
+              <w:rPr>
+                <w:rFonts w:ascii="Cambria Math" w:hAnsi="Cambria Math" w:cs="Cambria Math"/>
+              </w:rPr>
+              <m:t>f</m:t>
+            </m:r>
+          </m:e>
+          <m:sub>
+            <m:r>
+              <w:rPr>
+                <w:rFonts w:ascii="Cambria Math" w:hAnsi="Cambria Math" w:cs="Cambria Math"/>
+              </w:rPr>
+              <m:t>s</m:t>
+            </m:r>
+          </m:sub>
+        </m:sSub>
+      </m:oMath>
       <w:r>
         <w:rPr>
           <w:rFonts w:ascii="Cambria Math" w:hAnsi="Cambria Math" w:cs="Cambria Math"/>
           <w:sz w:val="20"/>
           <w:szCs w:val="20"/>
         </w:rPr>
-        <w:t xml:space="preserve">𝑠 </w:t>
+        <w:t xml:space="preserve">  </w:t>
       </w:r>
       <w:r>
         <w:t xml:space="preserve">– следующее по величине за наибольшим значение целевой функции; </w:t>
@@ -11423,12 +11452,47 @@
           <w:rFonts w:ascii="Cambria Math" w:hAnsi="Cambria Math" w:cs="Cambria Math"/>
         </w:rPr>
       </w:pPr>
+      <m:oMath>
+        <m:sSub>
+          <m:sSubPr>
+            <m:ctrlPr>
+              <w:rPr>
+                <w:rFonts w:ascii="Cambria Math" w:hAnsi="Cambria Math" w:cs="Cambria Math"/>
+                <w:i/>
+              </w:rPr>
+            </m:ctrlPr>
+          </m:sSubPr>
+          <m:e>
+            <m:r>
+              <w:rPr>
+                <w:rFonts w:ascii="Cambria Math" w:hAnsi="Cambria Math" w:cs="Cambria Math"/>
+              </w:rPr>
+              <m:t>f</m:t>
+            </m:r>
+          </m:e>
+          <m:sub>
+            <m:r>
+              <w:rPr>
+                <w:rFonts w:ascii="Cambria Math" w:hAnsi="Cambria Math" w:cs="Cambria Math"/>
+              </w:rPr>
+              <m:t>l</m:t>
+            </m:r>
+          </m:sub>
+        </m:sSub>
+      </m:oMath>
       <w:r>
         <w:rPr>
           <w:rFonts w:ascii="Cambria Math" w:hAnsi="Cambria Math" w:cs="Cambria Math"/>
-        </w:rPr>
-        <w:lastRenderedPageBreak/>
-        <w:t xml:space="preserve">𝑓𝑙 – наименьшее значение целевой функции; </w:t>
+          <w:sz w:val="20"/>
+          <w:szCs w:val="20"/>
+        </w:rPr>
+        <w:t xml:space="preserve"> </w:t>
+      </w:r>
+      <w:r>
+        <w:rPr>
+          <w:rFonts w:ascii="Cambria Math" w:hAnsi="Cambria Math" w:cs="Cambria Math"/>
+        </w:rPr>
+        <w:t xml:space="preserve">– наименьшее значение целевой функции; </w:t>
       </w:r>
     </w:p>
     <w:p>
@@ -11438,21 +11502,65 @@
           <w:rFonts w:ascii="Cambria Math" w:hAnsi="Cambria Math" w:cs="Cambria Math"/>
         </w:rPr>
       </w:pPr>
+      <m:oMath>
+        <m:r>
+          <w:rPr>
+            <w:rFonts w:ascii="Cambria Math" w:hAnsi="Cambria Math" w:cs="Cambria Math"/>
+            <w:lang w:val="en-US"/>
+          </w:rPr>
+          <m:t>f</m:t>
+        </m:r>
+        <m:r>
+          <w:rPr>
+            <w:rFonts w:ascii="Cambria Math" w:hAnsi="Cambria Math" w:cs="Cambria Math"/>
+          </w:rPr>
+          <m:t>,</m:t>
+        </m:r>
+        <m:sSup>
+          <m:sSupPr>
+            <m:ctrlPr>
+              <w:rPr>
+                <w:rFonts w:ascii="Cambria Math" w:hAnsi="Cambria Math" w:cs="Cambria Math"/>
+                <w:i/>
+                <w:lang w:val="en-US"/>
+              </w:rPr>
+            </m:ctrlPr>
+          </m:sSupPr>
+          <m:e>
+            <m:r>
+              <w:rPr>
+                <w:rFonts w:ascii="Cambria Math" w:hAnsi="Cambria Math" w:cs="Cambria Math"/>
+                <w:lang w:val="en-US"/>
+              </w:rPr>
+              <m:t>f</m:t>
+            </m:r>
+          </m:e>
+          <m:sup>
+            <m:r>
+              <w:rPr>
+                <w:rFonts w:ascii="Cambria Math" w:hAnsi="Cambria Math" w:cs="Cambria Math"/>
+              </w:rPr>
+              <m:t>/</m:t>
+            </m:r>
+          </m:sup>
+        </m:sSup>
+      </m:oMath>
       <w:r>
         <w:rPr>
           <w:rFonts w:ascii="Cambria Math" w:hAnsi="Cambria Math" w:cs="Cambria Math"/>
         </w:rPr>
-        <w:t xml:space="preserve">𝑓,𝑓– текущие значения целевой функции </w:t>
+        <w:t xml:space="preserve">– текущие значения целевой функции </w:t>
       </w:r>
     </w:p>
     <w:p>
       <w:pPr>
-        <w:autoSpaceDE w:val="0"/>
-        <w:autoSpaceDN w:val="0"/>
+        <w:pStyle w:val="af6"/>
+        <w:numPr>
+          <w:ilvl w:val="0"/>
+          <w:numId w:val="1"/>
+        </w:numPr>
         <w:adjustRightInd w:val="0"/>
-        <w:spacing w:after="0" w:line="240" w:lineRule="auto"/>
-        <w:rPr>
-          <w:rFonts w:ascii="Times New Roman" w:hAnsi="Times New Roman" w:cs="Times New Roman"/>
+        <w:rPr>
           <w:color w:val="000000"/>
           <w:sz w:val="28"/>
           <w:szCs w:val="28"/>
@@ -11460,13 +11568,729 @@
       </w:pPr>
       <w:r>
         <w:rPr>
-          <w:rFonts w:ascii="Times New Roman" w:hAnsi="Times New Roman" w:cs="Times New Roman"/>
           <w:color w:val="000000"/>
           <w:sz w:val="28"/>
           <w:szCs w:val="28"/>
         </w:rPr>
-        <w:t xml:space="preserve">a) Операция отображения </w:t>
-      </w:r>
+        <w:t xml:space="preserve">Операция отображения </w:t>
+      </w:r>
+      <w:r>
+        <w:rPr>
+          <w:color w:val="000000"/>
+          <w:sz w:val="28"/>
+          <w:szCs w:val="28"/>
+          <w:lang w:val="en-US"/>
+        </w:rPr>
+        <w:t>(</w:t>
+      </w:r>
+      <w:r>
+        <w:rPr>
+          <w:color w:val="000000"/>
+          <w:sz w:val="28"/>
+          <w:szCs w:val="28"/>
+        </w:rPr>
+        <w:t>Рисунок 2.1</w:t>
+      </w:r>
+      <w:r>
+        <w:rPr>
+          <w:color w:val="000000"/>
+          <w:sz w:val="28"/>
+          <w:szCs w:val="28"/>
+          <w:lang w:val="en-US"/>
+        </w:rPr>
+        <w:t>)</w:t>
+      </w:r>
+    </w:p>
+    <w:p>
+      <w:pPr>
+        <w:pStyle w:val="a7"/>
+      </w:pPr>
+      <w:r>
+        <w:rPr>
+          <w:noProof/>
+        </w:rPr>
+        <w:drawing>
+          <wp:inline distT="0" distB="0" distL="0" distR="0" wp14:anchorId="7A15293D" wp14:editId="72DB6F51">
+            <wp:extent cx="2581275" cy="1409700"/>
+            <wp:effectExtent l="0" t="0" r="9525" b="0"/>
+            <wp:docPr id="3" name="Рисунок 3"/>
+            <wp:cNvGraphicFramePr>
+              <a:graphicFrameLocks xmlns:a="http://schemas.openxmlformats.org/drawingml/2006/main" noChangeAspect="1"/>
+            </wp:cNvGraphicFramePr>
+            <a:graphic xmlns:a="http://schemas.openxmlformats.org/drawingml/2006/main">
+              <a:graphicData uri="http://schemas.openxmlformats.org/drawingml/2006/picture">
+                <pic:pic xmlns:pic="http://schemas.openxmlformats.org/drawingml/2006/picture">
+                  <pic:nvPicPr>
+                    <pic:cNvPr id="0" name="Picture 1"/>
+                    <pic:cNvPicPr>
+                      <a:picLocks noChangeAspect="1" noChangeArrowheads="1"/>
+                    </pic:cNvPicPr>
+                  </pic:nvPicPr>
+                  <pic:blipFill>
+                    <a:blip r:embed="rId15">
+                      <a:extLst>
+                        <a:ext uri="{28A0092B-C50C-407E-A947-70E740481C1C}">
+                          <a14:useLocalDpi xmlns:a14="http://schemas.microsoft.com/office/drawing/2010/main" val="0"/>
+                        </a:ext>
+                      </a:extLst>
+                    </a:blip>
+                    <a:srcRect/>
+                    <a:stretch>
+                      <a:fillRect/>
+                    </a:stretch>
+                  </pic:blipFill>
+                  <pic:spPr bwMode="auto">
+                    <a:xfrm>
+                      <a:off x="0" y="0"/>
+                      <a:ext cx="2581275" cy="1409700"/>
+                    </a:xfrm>
+                    <a:prstGeom prst="rect">
+                      <a:avLst/>
+                    </a:prstGeom>
+                    <a:noFill/>
+                    <a:ln>
+                      <a:noFill/>
+                    </a:ln>
+                  </pic:spPr>
+                </pic:pic>
+              </a:graphicData>
+            </a:graphic>
+          </wp:inline>
+        </w:drawing>
+      </w:r>
+    </w:p>
+    <w:p>
+      <w:pPr>
+        <w:pStyle w:val="a7"/>
+        <w:rPr>
+          <w:color w:val="000000"/>
+          <w:sz w:val="28"/>
+          <w:szCs w:val="28"/>
+        </w:rPr>
+      </w:pPr>
+      <w:r>
+        <w:t>Рис</w:t>
+      </w:r>
+      <w:r>
+        <w:t>унок 2</w:t>
+      </w:r>
+      <w:r>
+        <w:t>.</w:t>
+      </w:r>
+      <w:r>
+        <w:t>1 –</w:t>
+      </w:r>
+      <w:r>
+        <w:t xml:space="preserve"> Операция отображения</w:t>
+      </w:r>
+    </w:p>
+    <w:p>
+      <w:pPr>
+        <w:pStyle w:val="af6"/>
+        <w:numPr>
+          <w:ilvl w:val="0"/>
+          <w:numId w:val="1"/>
+        </w:numPr>
+        <w:adjustRightInd w:val="0"/>
+        <w:rPr>
+          <w:color w:val="000000"/>
+          <w:sz w:val="28"/>
+          <w:szCs w:val="28"/>
+        </w:rPr>
+      </w:pPr>
+      <w:r>
+        <w:rPr>
+          <w:color w:val="000000"/>
+          <w:sz w:val="28"/>
+          <w:szCs w:val="28"/>
+        </w:rPr>
+        <w:t xml:space="preserve"> Если </w:t>
+      </w:r>
+      <m:oMath>
+        <m:sSub>
+          <m:sSubPr>
+            <m:ctrlPr>
+              <w:rPr>
+                <w:rFonts w:ascii="Cambria Math" w:eastAsiaTheme="minorHAnsi" w:hAnsi="Cambria Math" w:cs="Cambria Math"/>
+                <w:i/>
+                <w:sz w:val="28"/>
+                <w:szCs w:val="28"/>
+              </w:rPr>
+            </m:ctrlPr>
+          </m:sSubPr>
+          <m:e>
+            <m:r>
+              <w:rPr>
+                <w:rFonts w:ascii="Cambria Math" w:hAnsi="Cambria Math" w:cs="Cambria Math"/>
+                <w:sz w:val="28"/>
+                <w:szCs w:val="28"/>
+                <w:lang w:val="en-US"/>
+              </w:rPr>
+              <m:t>f</m:t>
+            </m:r>
+            <m:r>
+              <w:rPr>
+                <w:rFonts w:ascii="Cambria Math" w:hAnsi="Cambria Math" w:cs="Cambria Math"/>
+                <w:sz w:val="28"/>
+                <w:szCs w:val="28"/>
+              </w:rPr>
+              <m:t>&lt;</m:t>
+            </m:r>
+            <m:r>
+              <w:rPr>
+                <w:rFonts w:ascii="Cambria Math" w:hAnsi="Cambria Math" w:cs="Cambria Math"/>
+                <w:sz w:val="28"/>
+                <w:szCs w:val="28"/>
+              </w:rPr>
+              <m:t>f</m:t>
+            </m:r>
+          </m:e>
+          <m:sub>
+            <m:r>
+              <w:rPr>
+                <w:rFonts w:ascii="Cambria Math" w:hAnsi="Cambria Math" w:cs="Cambria Math"/>
+                <w:sz w:val="28"/>
+                <w:szCs w:val="28"/>
+              </w:rPr>
+              <m:t>l</m:t>
+            </m:r>
+          </m:sub>
+        </m:sSub>
+      </m:oMath>
+      <w:r>
+        <w:rPr>
+          <w:color w:val="000000"/>
+          <w:sz w:val="28"/>
+          <w:szCs w:val="28"/>
+        </w:rPr>
+        <w:t xml:space="preserve"> то выполняется операция растяжения </w:t>
+      </w:r>
+      <m:oMath>
+        <m:sSub>
+          <m:sSubPr>
+            <m:ctrlPr>
+              <w:rPr>
+                <w:rFonts w:ascii="Cambria Math" w:eastAsiaTheme="minorHAnsi" w:hAnsi="Cambria Math" w:cs="Cambria Math"/>
+                <w:i/>
+                <w:sz w:val="28"/>
+                <w:szCs w:val="28"/>
+              </w:rPr>
+            </m:ctrlPr>
+          </m:sSubPr>
+          <m:e>
+            <m:r>
+              <w:rPr>
+                <w:rFonts w:ascii="Cambria Math" w:hAnsi="Cambria Math" w:cs="Cambria Math"/>
+                <w:sz w:val="28"/>
+                <w:szCs w:val="28"/>
+              </w:rPr>
+              <m:t>L</m:t>
+            </m:r>
+          </m:e>
+          <m:sub>
+            <m:r>
+              <w:rPr>
+                <w:rFonts w:ascii="Cambria Math" w:hAnsi="Cambria Math" w:cs="Cambria Math"/>
+                <w:sz w:val="28"/>
+                <w:szCs w:val="28"/>
+              </w:rPr>
+              <m:t>H</m:t>
+            </m:r>
+          </m:sub>
+        </m:sSub>
+        <m:r>
+          <w:rPr>
+            <w:rFonts w:ascii="Cambria Math" w:hAnsi="Cambria Math"/>
+            <w:sz w:val="28"/>
+            <w:szCs w:val="28"/>
+          </w:rPr>
+          <m:t xml:space="preserve">= </m:t>
+        </m:r>
+        <m:sSub>
+          <m:sSubPr>
+            <m:ctrlPr>
+              <w:rPr>
+                <w:rFonts w:ascii="Cambria Math" w:eastAsiaTheme="minorHAnsi" w:hAnsi="Cambria Math" w:cs="Cambria Math"/>
+                <w:i/>
+                <w:sz w:val="28"/>
+                <w:szCs w:val="28"/>
+              </w:rPr>
+            </m:ctrlPr>
+          </m:sSubPr>
+          <m:e>
+            <m:r>
+              <w:rPr>
+                <w:rFonts w:ascii="Cambria Math" w:hAnsi="Cambria Math" w:cs="Cambria Math"/>
+                <w:sz w:val="28"/>
+                <w:szCs w:val="28"/>
+              </w:rPr>
+              <m:t>B</m:t>
+            </m:r>
+          </m:e>
+          <m:sub>
+            <m:r>
+              <w:rPr>
+                <w:rFonts w:ascii="Cambria Math" w:hAnsi="Cambria Math" w:cs="Cambria Math"/>
+                <w:sz w:val="28"/>
+                <w:szCs w:val="28"/>
+              </w:rPr>
+              <m:t>L</m:t>
+            </m:r>
+          </m:sub>
+        </m:sSub>
+      </m:oMath>
+      <w:r>
+        <w:rPr>
+          <w:color w:val="000000"/>
+          <w:sz w:val="28"/>
+          <w:szCs w:val="28"/>
+        </w:rPr>
+        <w:t xml:space="preserve">, где </w:t>
+      </w:r>
+      <w:r>
+        <w:rPr>
+          <w:rFonts w:ascii="Cambria Math" w:hAnsi="Cambria Math" w:cs="Cambria Math"/>
+          <w:color w:val="000000"/>
+          <w:sz w:val="28"/>
+          <w:szCs w:val="28"/>
+        </w:rPr>
+        <w:t>𝛽</w:t>
+      </w:r>
+      <w:r>
+        <w:rPr>
+          <w:color w:val="000000"/>
+          <w:sz w:val="28"/>
+          <w:szCs w:val="28"/>
+        </w:rPr>
+        <w:t xml:space="preserve"> – параметр растяжения</w:t>
+      </w:r>
+      <w:r>
+        <w:rPr>
+          <w:color w:val="000000"/>
+          <w:sz w:val="28"/>
+          <w:szCs w:val="28"/>
+        </w:rPr>
+        <w:t xml:space="preserve"> (Рисунок 2.2)</w:t>
+      </w:r>
+      <w:r>
+        <w:rPr>
+          <w:color w:val="000000"/>
+          <w:sz w:val="28"/>
+          <w:szCs w:val="28"/>
+        </w:rPr>
+        <w:t>.</w:t>
+      </w:r>
+    </w:p>
+    <w:p>
+      <w:pPr>
+        <w:pStyle w:val="a7"/>
+      </w:pPr>
+      <w:r>
+        <w:rPr>
+          <w:noProof/>
+        </w:rPr>
+        <w:drawing>
+          <wp:inline distT="0" distB="0" distL="0" distR="0" wp14:anchorId="43CC73D7" wp14:editId="175647A9">
+            <wp:extent cx="4067175" cy="1581150"/>
+            <wp:effectExtent l="0" t="0" r="9525" b="0"/>
+            <wp:docPr id="13" name="Рисунок 13"/>
+            <wp:cNvGraphicFramePr>
+              <a:graphicFrameLocks xmlns:a="http://schemas.openxmlformats.org/drawingml/2006/main" noChangeAspect="1"/>
+            </wp:cNvGraphicFramePr>
+            <a:graphic xmlns:a="http://schemas.openxmlformats.org/drawingml/2006/main">
+              <a:graphicData uri="http://schemas.openxmlformats.org/drawingml/2006/picture">
+                <pic:pic xmlns:pic="http://schemas.openxmlformats.org/drawingml/2006/picture">
+                  <pic:nvPicPr>
+                    <pic:cNvPr id="0" name="Picture 2"/>
+                    <pic:cNvPicPr>
+                      <a:picLocks noChangeAspect="1" noChangeArrowheads="1"/>
+                    </pic:cNvPicPr>
+                  </pic:nvPicPr>
+                  <pic:blipFill>
+                    <a:blip r:embed="rId16">
+                      <a:extLst>
+                        <a:ext uri="{28A0092B-C50C-407E-A947-70E740481C1C}">
+                          <a14:useLocalDpi xmlns:a14="http://schemas.microsoft.com/office/drawing/2010/main" val="0"/>
+                        </a:ext>
+                      </a:extLst>
+                    </a:blip>
+                    <a:srcRect/>
+                    <a:stretch>
+                      <a:fillRect/>
+                    </a:stretch>
+                  </pic:blipFill>
+                  <pic:spPr bwMode="auto">
+                    <a:xfrm>
+                      <a:off x="0" y="0"/>
+                      <a:ext cx="4067175" cy="1581150"/>
+                    </a:xfrm>
+                    <a:prstGeom prst="rect">
+                      <a:avLst/>
+                    </a:prstGeom>
+                    <a:noFill/>
+                    <a:ln>
+                      <a:noFill/>
+                    </a:ln>
+                  </pic:spPr>
+                </pic:pic>
+              </a:graphicData>
+            </a:graphic>
+          </wp:inline>
+        </w:drawing>
+      </w:r>
+    </w:p>
+    <w:p>
+      <w:pPr>
+        <w:pStyle w:val="a7"/>
+      </w:pPr>
+      <w:r>
+        <w:t>Рисунок 2.2 – Операция растяжения</w:t>
+      </w:r>
+    </w:p>
+    <w:p>
+      <w:pPr>
+        <w:pStyle w:val="af6"/>
+        <w:numPr>
+          <w:ilvl w:val="0"/>
+          <w:numId w:val="1"/>
+        </w:numPr>
+        <w:adjustRightInd w:val="0"/>
+        <w:rPr>
+          <w:rStyle w:val="a4"/>
+        </w:rPr>
+      </w:pPr>
+      <w:r>
+        <w:rPr>
+          <w:color w:val="000000"/>
+          <w:sz w:val="28"/>
+          <w:szCs w:val="28"/>
+        </w:rPr>
+        <w:t xml:space="preserve"> </w:t>
+      </w:r>
+      <w:r>
+        <w:rPr>
+          <w:rStyle w:val="a4"/>
+        </w:rPr>
+        <w:t xml:space="preserve">Если </w:t>
+      </w:r>
+      <m:oMath>
+        <m:sSub>
+          <m:sSubPr>
+            <m:ctrlPr>
+              <w:rPr>
+                <w:rFonts w:ascii="Cambria Math" w:eastAsiaTheme="minorHAnsi" w:hAnsi="Cambria Math" w:cs="Cambria Math"/>
+                <w:i/>
+                <w:sz w:val="28"/>
+                <w:szCs w:val="28"/>
+              </w:rPr>
+            </m:ctrlPr>
+          </m:sSubPr>
+          <m:e>
+            <m:r>
+              <w:rPr>
+                <w:rFonts w:ascii="Cambria Math" w:hAnsi="Cambria Math" w:cs="Cambria Math"/>
+                <w:sz w:val="28"/>
+                <w:szCs w:val="28"/>
+              </w:rPr>
+              <m:t>f</m:t>
+            </m:r>
+          </m:e>
+          <m:sub>
+            <m:r>
+              <w:rPr>
+                <w:rFonts w:ascii="Cambria Math" w:hAnsi="Cambria Math" w:cs="Cambria Math"/>
+                <w:sz w:val="28"/>
+                <w:szCs w:val="28"/>
+                <w:lang w:val="en-US"/>
+              </w:rPr>
+              <m:t>s</m:t>
+            </m:r>
+          </m:sub>
+        </m:sSub>
+        <m:sSub>
+          <m:sSubPr>
+            <m:ctrlPr>
+              <w:rPr>
+                <w:rFonts w:ascii="Cambria Math" w:eastAsiaTheme="minorHAnsi" w:hAnsi="Cambria Math" w:cs="Cambria Math"/>
+                <w:i/>
+                <w:sz w:val="28"/>
+                <w:szCs w:val="28"/>
+              </w:rPr>
+            </m:ctrlPr>
+          </m:sSubPr>
+          <m:e>
+            <m:r>
+              <w:rPr>
+                <w:rFonts w:ascii="Cambria Math" w:hAnsi="Cambria Math" w:cs="Cambria Math"/>
+                <w:sz w:val="28"/>
+                <w:szCs w:val="28"/>
+              </w:rPr>
+              <m:t>&lt;</m:t>
+            </m:r>
+            <m:r>
+              <w:rPr>
+                <w:rFonts w:ascii="Cambria Math" w:hAnsi="Cambria Math" w:cs="Cambria Math"/>
+                <w:sz w:val="28"/>
+                <w:szCs w:val="28"/>
+                <w:lang w:val="en-US"/>
+              </w:rPr>
+              <m:t>f</m:t>
+            </m:r>
+            <m:r>
+              <w:rPr>
+                <w:rFonts w:ascii="Cambria Math" w:hAnsi="Cambria Math" w:cs="Cambria Math"/>
+                <w:sz w:val="28"/>
+                <w:szCs w:val="28"/>
+              </w:rPr>
+              <m:t>&lt;f</m:t>
+            </m:r>
+          </m:e>
+          <m:sub>
+            <m:r>
+              <w:rPr>
+                <w:rFonts w:ascii="Cambria Math" w:hAnsi="Cambria Math" w:cs="Cambria Math"/>
+                <w:sz w:val="28"/>
+                <w:szCs w:val="28"/>
+              </w:rPr>
+              <m:t>h</m:t>
+            </m:r>
+          </m:sub>
+        </m:sSub>
+      </m:oMath>
+      <w:r>
+        <w:rPr>
+          <w:rStyle w:val="a4"/>
+        </w:rPr>
+        <w:t>, то выполняется операция</w:t>
+      </w:r>
+      <w:r>
+        <w:t xml:space="preserve"> </w:t>
+      </w:r>
+      <w:r>
+        <w:rPr>
+          <w:rStyle w:val="a4"/>
+        </w:rPr>
+        <w:t xml:space="preserve">сжатия </w:t>
+      </w:r>
+      <m:oMath>
+        <m:sSub>
+          <m:sSubPr>
+            <m:ctrlPr>
+              <w:rPr>
+                <w:rFonts w:ascii="Cambria Math" w:eastAsiaTheme="minorHAnsi" w:hAnsi="Cambria Math" w:cs="Cambria Math"/>
+                <w:i/>
+                <w:sz w:val="28"/>
+                <w:szCs w:val="28"/>
+              </w:rPr>
+            </m:ctrlPr>
+          </m:sSubPr>
+          <m:e>
+            <m:r>
+              <w:rPr>
+                <w:rFonts w:ascii="Cambria Math" w:hAnsi="Cambria Math" w:cs="Cambria Math"/>
+                <w:sz w:val="28"/>
+                <w:szCs w:val="28"/>
+              </w:rPr>
+              <m:t>L</m:t>
+            </m:r>
+          </m:e>
+          <m:sub>
+            <m:r>
+              <w:rPr>
+                <w:rFonts w:ascii="Cambria Math" w:hAnsi="Cambria Math" w:cs="Cambria Math"/>
+                <w:sz w:val="28"/>
+                <w:szCs w:val="28"/>
+              </w:rPr>
+              <m:t>H</m:t>
+            </m:r>
+          </m:sub>
+        </m:sSub>
+        <m:r>
+          <w:rPr>
+            <w:rFonts w:ascii="Cambria Math" w:hAnsi="Cambria Math"/>
+            <w:sz w:val="28"/>
+            <w:szCs w:val="28"/>
+          </w:rPr>
+          <m:t xml:space="preserve">= </m:t>
+        </m:r>
+        <m:sSub>
+          <m:sSubPr>
+            <m:ctrlPr>
+              <w:rPr>
+                <w:rFonts w:ascii="Cambria Math" w:eastAsiaTheme="minorHAnsi" w:hAnsi="Cambria Math" w:cs="Cambria Math"/>
+                <w:i/>
+                <w:sz w:val="28"/>
+                <w:szCs w:val="28"/>
+              </w:rPr>
+            </m:ctrlPr>
+          </m:sSubPr>
+          <m:e>
+            <m:r>
+              <w:rPr>
+                <w:rFonts w:ascii="Cambria Math" w:hAnsi="Cambria Math" w:cs="Cambria Math"/>
+                <w:sz w:val="28"/>
+                <w:szCs w:val="28"/>
+              </w:rPr>
+              <m:t>γ</m:t>
+            </m:r>
+          </m:e>
+          <m:sub>
+            <m:r>
+              <w:rPr>
+                <w:rFonts w:ascii="Cambria Math" w:hAnsi="Cambria Math" w:cs="Cambria Math"/>
+                <w:sz w:val="28"/>
+                <w:szCs w:val="28"/>
+              </w:rPr>
+              <m:t>L</m:t>
+            </m:r>
+          </m:sub>
+        </m:sSub>
+      </m:oMath>
+      <w:r>
+        <w:rPr>
+          <w:rStyle w:val="a4"/>
+        </w:rPr>
+        <w:t>,</w:t>
+      </w:r>
+      <w:r>
+        <w:rPr>
+          <w:rStyle w:val="a4"/>
+        </w:rPr>
+        <w:t xml:space="preserve"> </w:t>
+      </w:r>
+      <w:r>
+        <w:rPr>
+          <w:rStyle w:val="a4"/>
+        </w:rPr>
+        <w:t xml:space="preserve">где </w:t>
+      </w:r>
+      <m:oMath>
+        <m:r>
+          <w:rPr>
+            <w:rStyle w:val="a4"/>
+            <w:rFonts w:ascii="Cambria Math" w:hAnsi="Cambria Math"/>
+          </w:rPr>
+          <m:t>γ</m:t>
+        </m:r>
+      </m:oMath>
+      <w:r>
+        <w:rPr>
+          <w:rStyle w:val="a4"/>
+        </w:rPr>
+        <w:t xml:space="preserve"> – параметр сжатия</w:t>
+      </w:r>
+      <w:r>
+        <w:rPr>
+          <w:rStyle w:val="a4"/>
+        </w:rPr>
+        <w:t xml:space="preserve"> (</w:t>
+      </w:r>
+      <w:r>
+        <w:rPr>
+          <w:rStyle w:val="a4"/>
+        </w:rPr>
+        <w:t>Рисунок 2.3</w:t>
+      </w:r>
+      <w:r>
+        <w:rPr>
+          <w:rStyle w:val="a4"/>
+        </w:rPr>
+        <w:t>)</w:t>
+      </w:r>
+      <w:r>
+        <w:rPr>
+          <w:rStyle w:val="a4"/>
+        </w:rPr>
+        <w:t xml:space="preserve">. </w:t>
+      </w:r>
+    </w:p>
+    <w:p>
+      <w:pPr>
+        <w:pStyle w:val="a7"/>
+      </w:pPr>
+      <w:r>
+        <w:rPr>
+          <w:noProof/>
+        </w:rPr>
+        <w:drawing>
+          <wp:inline distT="0" distB="0" distL="0" distR="0" wp14:anchorId="795A192B" wp14:editId="05500F52">
+            <wp:extent cx="2505075" cy="1590675"/>
+            <wp:effectExtent l="0" t="0" r="9525" b="9525"/>
+            <wp:docPr id="14" name="Рисунок 14"/>
+            <wp:cNvGraphicFramePr>
+              <a:graphicFrameLocks xmlns:a="http://schemas.openxmlformats.org/drawingml/2006/main" noChangeAspect="1"/>
+            </wp:cNvGraphicFramePr>
+            <a:graphic xmlns:a="http://schemas.openxmlformats.org/drawingml/2006/main">
+              <a:graphicData uri="http://schemas.openxmlformats.org/drawingml/2006/picture">
+                <pic:pic xmlns:pic="http://schemas.openxmlformats.org/drawingml/2006/picture">
+                  <pic:nvPicPr>
+                    <pic:cNvPr id="0" name="Picture 3"/>
+                    <pic:cNvPicPr>
+                      <a:picLocks noChangeAspect="1" noChangeArrowheads="1"/>
+                    </pic:cNvPicPr>
+                  </pic:nvPicPr>
+                  <pic:blipFill>
+                    <a:blip r:embed="rId17">
+                      <a:extLst>
+                        <a:ext uri="{28A0092B-C50C-407E-A947-70E740481C1C}">
+                          <a14:useLocalDpi xmlns:a14="http://schemas.microsoft.com/office/drawing/2010/main" val="0"/>
+                        </a:ext>
+                      </a:extLst>
+                    </a:blip>
+                    <a:srcRect/>
+                    <a:stretch>
+                      <a:fillRect/>
+                    </a:stretch>
+                  </pic:blipFill>
+                  <pic:spPr bwMode="auto">
+                    <a:xfrm>
+                      <a:off x="0" y="0"/>
+                      <a:ext cx="2505075" cy="1590675"/>
+                    </a:xfrm>
+                    <a:prstGeom prst="rect">
+                      <a:avLst/>
+                    </a:prstGeom>
+                    <a:noFill/>
+                    <a:ln>
+                      <a:noFill/>
+                    </a:ln>
+                  </pic:spPr>
+                </pic:pic>
+              </a:graphicData>
+            </a:graphic>
+          </wp:inline>
+        </w:drawing>
+      </w:r>
+    </w:p>
+    <w:p>
+      <w:pPr>
+        <w:pStyle w:val="a7"/>
+      </w:pPr>
+      <w:r>
+        <w:t>Рис</w:t>
+      </w:r>
+      <w:r>
+        <w:t>унок 2</w:t>
+      </w:r>
+      <w:r>
+        <w:t>.</w:t>
+      </w:r>
+      <w:r>
+        <w:t>3 –</w:t>
+      </w:r>
+      <w:r>
+        <w:t xml:space="preserve"> Операция сжатия</w:t>
+      </w:r>
+    </w:p>
+    <w:p>
+      <w:pPr>
+        <w:pStyle w:val="a3"/>
+      </w:pPr>
+    </w:p>
+    <w:p>
+      <w:pPr>
+        <w:pStyle w:val="a3"/>
+      </w:pPr>
     </w:p>
     <w:p>
       <w:pPr>
@@ -11478,6 +12302,7 @@
         <w:pStyle w:val="22"/>
       </w:pPr>
       <w:r>
+        <w:lastRenderedPageBreak/>
         <w:t>1.3</w:t>
       </w:r>
       <w:r>
@@ -11490,7 +12315,13 @@
         <w:pStyle w:val="a3"/>
       </w:pPr>
       <w:r>
-        <w:t>Отобразим изначальную таблицу (Таблица 1.1).</w:t>
+        <w:t xml:space="preserve">Отобразим изначальную таблицу (Таблица </w:t>
+      </w:r>
+      <w:r>
+        <w:t>2</w:t>
+      </w:r>
+      <w:r>
+        <w:t>.1).</w:t>
       </w:r>
     </w:p>
     <w:p>
@@ -11498,7 +12329,13 @@
         <w:pStyle w:val="a8"/>
       </w:pPr>
       <w:r>
-        <w:t>Таблица 1.1 – Изначальные данные</w:t>
+        <w:t xml:space="preserve">Таблица </w:t>
+      </w:r>
+      <w:r>
+        <w:t>2</w:t>
+      </w:r>
+      <w:r>
+        <w:t>.1 – Изначальные данные</w:t>
       </w:r>
     </w:p>
     <w:tbl>
@@ -14593,7 +15430,6 @@
         <w:pStyle w:val="a3"/>
       </w:pPr>
       <w:r>
-        <w:lastRenderedPageBreak/>
         <w:t xml:space="preserve">Наибольшее значение целевой функции соответствует вершине </w:t>
       </w:r>
       <m:oMath>
@@ -15513,6 +16349,7 @@
       <w:r>
         <w:t xml:space="preserve">В полученной вершине значение целевой функции </w:t>
       </w:r>
+      <w:proofErr w:type="gramStart"/>
       <w:r>
         <w:rPr>
           <w:rFonts w:ascii="Cambria Math" w:hAnsi="Cambria Math" w:cs="Cambria Math"/>
@@ -15522,6 +16359,7 @@
       <w:r>
         <w:t>(</w:t>
       </w:r>
+      <w:proofErr w:type="gramEnd"/>
       <m:oMath>
         <m:acc>
           <m:accPr>
@@ -18564,7 +19402,6 @@
         <w:pStyle w:val="a3"/>
       </w:pPr>
       <w:r>
-        <w:lastRenderedPageBreak/>
         <w:t>Так как все условия окончания поиска не выполняются, то процесс итераций должен быть продолжен.</w:t>
       </w:r>
     </w:p>
@@ -18604,6 +19441,7 @@
         <w:pStyle w:val="a3"/>
       </w:pPr>
       <w:r>
+        <w:lastRenderedPageBreak/>
         <w:t xml:space="preserve">На рисунках 1.2 – 1.7 представлен результат работы программы. Листинг кода приведен в Приложении </w:t>
       </w:r>
       <w:r>
@@ -18629,63 +19467,6 @@
             <wp:extent cx="5659615" cy="2798582"/>
             <wp:effectExtent l="0" t="0" r="0" b="1905"/>
             <wp:docPr id="4" name="Рисунок 4"/>
-            <wp:cNvGraphicFramePr>
-              <a:graphicFrameLocks xmlns:a="http://schemas.openxmlformats.org/drawingml/2006/main" noChangeAspect="1"/>
-            </wp:cNvGraphicFramePr>
-            <a:graphic xmlns:a="http://schemas.openxmlformats.org/drawingml/2006/main">
-              <a:graphicData uri="http://schemas.openxmlformats.org/drawingml/2006/picture">
-                <pic:pic xmlns:pic="http://schemas.openxmlformats.org/drawingml/2006/picture">
-                  <pic:nvPicPr>
-                    <pic:cNvPr id="1" name=""/>
-                    <pic:cNvPicPr/>
-                  </pic:nvPicPr>
-                  <pic:blipFill>
-                    <a:blip r:embed="rId8"/>
-                    <a:stretch>
-                      <a:fillRect/>
-                    </a:stretch>
-                  </pic:blipFill>
-                  <pic:spPr>
-                    <a:xfrm>
-                      <a:off x="0" y="0"/>
-                      <a:ext cx="5673360" cy="2805379"/>
-                    </a:xfrm>
-                    <a:prstGeom prst="rect">
-                      <a:avLst/>
-                    </a:prstGeom>
-                  </pic:spPr>
-                </pic:pic>
-              </a:graphicData>
-            </a:graphic>
-          </wp:inline>
-        </w:drawing>
-      </w:r>
-    </w:p>
-    <w:p>
-      <w:pPr>
-        <w:pStyle w:val="a7"/>
-      </w:pPr>
-      <w:r>
-        <w:t>Рисунок 1.2 – Результат работы программы</w:t>
-      </w:r>
-    </w:p>
-    <w:p>
-      <w:pPr>
-        <w:pStyle w:val="aa"/>
-        <w:rPr>
-          <w:lang w:val="en-US"/>
-        </w:rPr>
-      </w:pPr>
-      <w:r>
-        <w:rPr>
-          <w:noProof/>
-        </w:rPr>
-        <w:lastRenderedPageBreak/>
-        <w:drawing>
-          <wp:inline distT="0" distB="0" distL="0" distR="0" wp14:anchorId="56E79A70" wp14:editId="0E1CAD1B">
-            <wp:extent cx="5573104" cy="5414423"/>
-            <wp:effectExtent l="0" t="0" r="8890" b="0"/>
-            <wp:docPr id="5" name="Рисунок 5"/>
             <wp:cNvGraphicFramePr>
               <a:graphicFrameLocks xmlns:a="http://schemas.openxmlformats.org/drawingml/2006/main" noChangeAspect="1"/>
             </wp:cNvGraphicFramePr>
@@ -18705,7 +19486,7 @@
                   <pic:spPr>
                     <a:xfrm>
                       <a:off x="0" y="0"/>
-                      <a:ext cx="5600912" cy="5441439"/>
+                      <a:ext cx="5673360" cy="2805379"/>
                     </a:xfrm>
                     <a:prstGeom prst="rect">
                       <a:avLst/>
@@ -18723,7 +19504,7 @@
         <w:pStyle w:val="a7"/>
       </w:pPr>
       <w:r>
-        <w:t>Рисунок 1.3 – Результат работы программы</w:t>
+        <w:t>Рисунок 1.2 – Результат работы программы</w:t>
       </w:r>
     </w:p>
     <w:p>
@@ -18739,10 +19520,10 @@
         </w:rPr>
         <w:lastRenderedPageBreak/>
         <w:drawing>
-          <wp:inline distT="0" distB="0" distL="0" distR="0" wp14:anchorId="7D29A64B" wp14:editId="41DD8202">
-            <wp:extent cx="4446270" cy="4271003"/>
-            <wp:effectExtent l="0" t="0" r="0" b="0"/>
-            <wp:docPr id="9" name="Рисунок 9"/>
+          <wp:inline distT="0" distB="0" distL="0" distR="0" wp14:anchorId="56E79A70" wp14:editId="0E1CAD1B">
+            <wp:extent cx="5573104" cy="5414423"/>
+            <wp:effectExtent l="0" t="0" r="8890" b="0"/>
+            <wp:docPr id="5" name="Рисунок 5"/>
             <wp:cNvGraphicFramePr>
               <a:graphicFrameLocks xmlns:a="http://schemas.openxmlformats.org/drawingml/2006/main" noChangeAspect="1"/>
             </wp:cNvGraphicFramePr>
@@ -18762,6 +19543,63 @@
                   <pic:spPr>
                     <a:xfrm>
                       <a:off x="0" y="0"/>
+                      <a:ext cx="5600912" cy="5441439"/>
+                    </a:xfrm>
+                    <a:prstGeom prst="rect">
+                      <a:avLst/>
+                    </a:prstGeom>
+                  </pic:spPr>
+                </pic:pic>
+              </a:graphicData>
+            </a:graphic>
+          </wp:inline>
+        </w:drawing>
+      </w:r>
+    </w:p>
+    <w:p>
+      <w:pPr>
+        <w:pStyle w:val="a7"/>
+      </w:pPr>
+      <w:r>
+        <w:t>Рисунок 1.3 – Результат работы программы</w:t>
+      </w:r>
+    </w:p>
+    <w:p>
+      <w:pPr>
+        <w:pStyle w:val="aa"/>
+        <w:rPr>
+          <w:lang w:val="en-US"/>
+        </w:rPr>
+      </w:pPr>
+      <w:r>
+        <w:rPr>
+          <w:noProof/>
+        </w:rPr>
+        <w:lastRenderedPageBreak/>
+        <w:drawing>
+          <wp:inline distT="0" distB="0" distL="0" distR="0" wp14:anchorId="7D29A64B" wp14:editId="41DD8202">
+            <wp:extent cx="4446270" cy="4271003"/>
+            <wp:effectExtent l="0" t="0" r="0" b="0"/>
+            <wp:docPr id="9" name="Рисунок 9"/>
+            <wp:cNvGraphicFramePr>
+              <a:graphicFrameLocks xmlns:a="http://schemas.openxmlformats.org/drawingml/2006/main" noChangeAspect="1"/>
+            </wp:cNvGraphicFramePr>
+            <a:graphic xmlns:a="http://schemas.openxmlformats.org/drawingml/2006/main">
+              <a:graphicData uri="http://schemas.openxmlformats.org/drawingml/2006/picture">
+                <pic:pic xmlns:pic="http://schemas.openxmlformats.org/drawingml/2006/picture">
+                  <pic:nvPicPr>
+                    <pic:cNvPr id="1" name=""/>
+                    <pic:cNvPicPr/>
+                  </pic:nvPicPr>
+                  <pic:blipFill>
+                    <a:blip r:embed="rId11"/>
+                    <a:stretch>
+                      <a:fillRect/>
+                    </a:stretch>
+                  </pic:blipFill>
+                  <pic:spPr>
+                    <a:xfrm>
+                      <a:off x="0" y="0"/>
                       <a:ext cx="4451486" cy="4276014"/>
                     </a:xfrm>
                     <a:prstGeom prst="rect">
@@ -18813,7 +19651,7 @@
                     </pic:cNvPicPr>
                   </pic:nvPicPr>
                   <pic:blipFill rotWithShape="1">
-                    <a:blip r:embed="rId11">
+                    <a:blip r:embed="rId12">
                       <a:extLst>
                         <a:ext uri="{28A0092B-C50C-407E-A947-70E740481C1C}">
                           <a14:useLocalDpi xmlns:a14="http://schemas.microsoft.com/office/drawing/2010/main" val="0"/>
@@ -18895,7 +19733,7 @@
                     </pic:cNvPicPr>
                   </pic:nvPicPr>
                   <pic:blipFill rotWithShape="1">
-                    <a:blip r:embed="rId12">
+                    <a:blip r:embed="rId13">
                       <a:extLst>
                         <a:ext uri="{28A0092B-C50C-407E-A947-70E740481C1C}">
                           <a14:useLocalDpi xmlns:a14="http://schemas.microsoft.com/office/drawing/2010/main" val="0"/>
@@ -18951,12 +19789,14 @@
       <w:r>
         <w:t xml:space="preserve">Сравним полученные результаты при помощи сайта </w:t>
       </w:r>
+      <w:proofErr w:type="spellStart"/>
       <w:r>
         <w:rPr>
           <w:lang w:val="en-US"/>
         </w:rPr>
         <w:t>WolframAlpha</w:t>
       </w:r>
+      <w:proofErr w:type="spellEnd"/>
       <w:r>
         <w:t>.</w:t>
       </w:r>
@@ -18990,7 +19830,7 @@
                     <pic:cNvPicPr/>
                   </pic:nvPicPr>
                   <pic:blipFill>
-                    <a:blip r:embed="rId13"/>
+                    <a:blip r:embed="rId14"/>
                     <a:stretch>
                       <a:fillRect/>
                     </a:stretch>
@@ -19022,8 +19862,13 @@
         <w:t>7</w:t>
       </w:r>
       <w:r>
-        <w:t xml:space="preserve"> – Результаты минимизации функции при помощи WolframAlpha</w:t>
-      </w:r>
+        <w:t xml:space="preserve"> – Результаты минимизации функции при помощи </w:t>
+      </w:r>
+      <w:proofErr w:type="spellStart"/>
+      <w:r>
+        <w:t>WolframAlpha</w:t>
+      </w:r>
+      <w:proofErr w:type="spellEnd"/>
     </w:p>
     <w:p>
       <w:pPr>
@@ -19073,7 +19918,7 @@
       </w:pPr>
     </w:p>
     <w:sectPr>
-      <w:footerReference w:type="default" r:id="rId14"/>
+      <w:footerReference w:type="default" r:id="rId18"/>
       <w:type w:val="continuous"/>
       <w:pgSz w:w="11910" w:h="16840"/>
       <w:pgMar w:top="1020" w:right="740" w:bottom="1200" w:left="1020" w:header="720" w:footer="720" w:gutter="0"/>
@@ -19218,6 +20063,103 @@
     </w:p>
   </w:footnote>
 </w:footnotes>
+</file>
+
+<file path=word/numbering.xml><?xml version="1.0" encoding="utf-8"?>
+<w:numbering xmlns:wpc="http://schemas.microsoft.com/office/word/2010/wordprocessingCanvas" xmlns:cx="http://schemas.microsoft.com/office/drawing/2014/chartex" xmlns:cx1="http://schemas.microsoft.com/office/drawing/2015/9/8/chartex" xmlns:cx2="http://schemas.microsoft.com/office/drawing/2015/10/21/chartex" xmlns:cx3="http://schemas.microsoft.com/office/drawing/2016/5/9/chartex" xmlns:cx4="http://schemas.microsoft.com/office/drawing/2016/5/10/chartex" xmlns:cx5="http://schemas.microsoft.com/office/drawing/2016/5/11/chartex" xmlns:cx6="http://schemas.microsoft.com/office/drawing/2016/5/12/chartex" xmlns:cx7="http://schemas.microsoft.com/office/drawing/2016/5/13/chartex" xmlns:cx8="http://schemas.microsoft.com/office/drawing/2016/5/14/chartex" xmlns:mc="http://schemas.openxmlformats.org/markup-compatibility/2006" xmlns:aink="http://schemas.microsoft.com/office/drawing/2016/ink" xmlns:am3d="http://schemas.microsoft.com/office/drawing/2017/model3d" xmlns:o="urn:schemas-microsoft-com:office:office" xmlns:r="http://schemas.openxmlformats.org/officeDocument/2006/relationships" xmlns:m="http://schemas.openxmlformats.org/officeDocument/2006/math" xmlns:v="urn:schemas-microsoft-com:vml" xmlns:wp14="http://schemas.microsoft.com/office/word/2010/wordprocessingDrawing" xmlns:wp="http://schemas.openxmlformats.org/drawingml/2006/wordprocessingDrawing" xmlns:w10="urn:schemas-microsoft-com:office:word" xmlns:w="http://schemas.openxmlformats.org/wordprocessingml/2006/main" xmlns:w14="http://schemas.microsoft.com/office/word/2010/wordml" xmlns:w15="http://schemas.microsoft.com/office/word/2012/wordml" xmlns:w16cex="http://schemas.microsoft.com/office/word/2018/wordml/cex" xmlns:w16cid="http://schemas.microsoft.com/office/word/2016/wordml/cid" xmlns:w16="http://schemas.microsoft.com/office/word/2018/wordml" xmlns:w16sdtdh="http://schemas.microsoft.com/office/word/2020/wordml/sdtdatahash" xmlns:w16se="http://schemas.microsoft.com/office/word/2015/wordml/symex" xmlns:wpg="http://schemas.microsoft.com/office/word/2010/wordprocessingGroup" xmlns:wpi="http://schemas.microsoft.com/office/word/2010/wordprocessingInk" xmlns:wne="http://schemas.microsoft.com/office/word/2006/wordml" xmlns:wps="http://schemas.microsoft.com/office/word/2010/wordprocessingShape" mc:Ignorable="w14 w15 w16se w16cid w16 w16cex w16sdtdh wp14">
+  <w:abstractNum w:abstractNumId="0" w15:restartNumberingAfterBreak="0">
+    <w:nsid w:val="50EA6C2F"/>
+    <w:multiLevelType w:val="hybridMultilevel"/>
+    <w:tmpl w:val="03E23818"/>
+    <w:lvl w:ilvl="0" w:tplc="04190017">
+      <w:start w:val="1"/>
+      <w:numFmt w:val="lowerLetter"/>
+      <w:lvlText w:val="%1)"/>
+      <w:lvlJc w:val="left"/>
+      <w:pPr>
+        <w:ind w:left="720" w:hanging="360"/>
+      </w:pPr>
+      <w:rPr>
+        <w:rFonts w:hint="default"/>
+      </w:rPr>
+    </w:lvl>
+    <w:lvl w:ilvl="1" w:tplc="04190019" w:tentative="1">
+      <w:start w:val="1"/>
+      <w:numFmt w:val="lowerLetter"/>
+      <w:lvlText w:val="%2."/>
+      <w:lvlJc w:val="left"/>
+      <w:pPr>
+        <w:ind w:left="1440" w:hanging="360"/>
+      </w:pPr>
+    </w:lvl>
+    <w:lvl w:ilvl="2" w:tplc="0419001B" w:tentative="1">
+      <w:start w:val="1"/>
+      <w:numFmt w:val="lowerRoman"/>
+      <w:lvlText w:val="%3."/>
+      <w:lvlJc w:val="right"/>
+      <w:pPr>
+        <w:ind w:left="2160" w:hanging="180"/>
+      </w:pPr>
+    </w:lvl>
+    <w:lvl w:ilvl="3" w:tplc="0419000F" w:tentative="1">
+      <w:start w:val="1"/>
+      <w:numFmt w:val="decimal"/>
+      <w:lvlText w:val="%4."/>
+      <w:lvlJc w:val="left"/>
+      <w:pPr>
+        <w:ind w:left="2880" w:hanging="360"/>
+      </w:pPr>
+    </w:lvl>
+    <w:lvl w:ilvl="4" w:tplc="04190019" w:tentative="1">
+      <w:start w:val="1"/>
+      <w:numFmt w:val="lowerLetter"/>
+      <w:lvlText w:val="%5."/>
+      <w:lvlJc w:val="left"/>
+      <w:pPr>
+        <w:ind w:left="3600" w:hanging="360"/>
+      </w:pPr>
+    </w:lvl>
+    <w:lvl w:ilvl="5" w:tplc="0419001B" w:tentative="1">
+      <w:start w:val="1"/>
+      <w:numFmt w:val="lowerRoman"/>
+      <w:lvlText w:val="%6."/>
+      <w:lvlJc w:val="right"/>
+      <w:pPr>
+        <w:ind w:left="4320" w:hanging="180"/>
+      </w:pPr>
+    </w:lvl>
+    <w:lvl w:ilvl="6" w:tplc="0419000F" w:tentative="1">
+      <w:start w:val="1"/>
+      <w:numFmt w:val="decimal"/>
+      <w:lvlText w:val="%7."/>
+      <w:lvlJc w:val="left"/>
+      <w:pPr>
+        <w:ind w:left="5040" w:hanging="360"/>
+      </w:pPr>
+    </w:lvl>
+    <w:lvl w:ilvl="7" w:tplc="04190019" w:tentative="1">
+      <w:start w:val="1"/>
+      <w:numFmt w:val="lowerLetter"/>
+      <w:lvlText w:val="%8."/>
+      <w:lvlJc w:val="left"/>
+      <w:pPr>
+        <w:ind w:left="5760" w:hanging="360"/>
+      </w:pPr>
+    </w:lvl>
+    <w:lvl w:ilvl="8" w:tplc="0419001B" w:tentative="1">
+      <w:start w:val="1"/>
+      <w:numFmt w:val="lowerRoman"/>
+      <w:lvlText w:val="%9."/>
+      <w:lvlJc w:val="right"/>
+      <w:pPr>
+        <w:ind w:left="6480" w:hanging="180"/>
+      </w:pPr>
+    </w:lvl>
+  </w:abstractNum>
+  <w:num w:numId="1">
+    <w:abstractNumId w:val="0"/>
+  </w:num>
+</w:numbering>
 </file>
 
 <file path=word/styles.xml><?xml version="1.0" encoding="utf-8"?>

</xml_diff>

<commit_message>
Pr_1 complete Pr_2 complete Pr_3 complete Pr_4 complete Pr_5 complete Docx test(complete 2.5/5)
</commit_message>
<xml_diff>
--- a/static/Мат Обеспечение СППР Вежновец.docx
+++ b/static/Мат Обеспечение СППР Вежновец.docx
@@ -779,9 +779,18 @@
           <w:szCs w:val="24"/>
           <w:lang w:eastAsia="ru-RU"/>
         </w:rPr>
+        <w:t xml:space="preserve">                </w:t>
+      </w:r>
+      <w:r>
+        <w:rPr>
+          <w:rFonts w:ascii="Times New Roman" w:eastAsia="Times New Roman" w:hAnsi="Times New Roman" w:cs="Times New Roman"/>
+          <w:iCs/>
+          <w:sz w:val="24"/>
+          <w:szCs w:val="24"/>
+          <w:lang w:eastAsia="ru-RU"/>
+        </w:rPr>
         <w:tab/>
       </w:r>
-      <w:proofErr w:type="spellStart"/>
       <w:r>
         <w:rPr>
           <w:rFonts w:ascii="Times New Roman" w:eastAsia="Times New Roman" w:hAnsi="Times New Roman" w:cs="Times New Roman"/>
@@ -791,9 +800,8 @@
           <w:u w:val="single"/>
           <w:lang w:eastAsia="ru-RU"/>
         </w:rPr>
-        <w:t>Вежновец</w:t>
-      </w:r>
-      <w:proofErr w:type="spellEnd"/>
+        <w:t>Вежновец Ф.Ю</w:t>
+      </w:r>
       <w:r>
         <w:rPr>
           <w:rFonts w:ascii="Times New Roman" w:eastAsia="Times New Roman" w:hAnsi="Times New Roman" w:cs="Times New Roman"/>
@@ -803,17 +811,6 @@
           <w:u w:val="single"/>
           <w:lang w:eastAsia="ru-RU"/>
         </w:rPr>
-        <w:t xml:space="preserve"> Ф.Ю</w:t>
-      </w:r>
-      <w:r>
-        <w:rPr>
-          <w:rFonts w:ascii="Times New Roman" w:eastAsia="Times New Roman" w:hAnsi="Times New Roman" w:cs="Times New Roman"/>
-          <w:iCs/>
-          <w:sz w:val="24"/>
-          <w:szCs w:val="24"/>
-          <w:u w:val="single"/>
-          <w:lang w:eastAsia="ru-RU"/>
-        </w:rPr>
         <w:t>.__</w:t>
       </w:r>
       <w:r>
@@ -937,7 +934,16 @@
         </w:rPr>
         <w:t xml:space="preserve">       </w:t>
       </w:r>
-      <w:proofErr w:type="gramStart"/>
+      <w:r>
+        <w:rPr>
+          <w:rFonts w:ascii="Times New Roman" w:eastAsia="Times New Roman" w:hAnsi="Times New Roman" w:cs="Times New Roman"/>
+          <w:iCs/>
+          <w:sz w:val="24"/>
+          <w:szCs w:val="24"/>
+          <w:lang w:eastAsia="ru-RU"/>
+        </w:rPr>
+        <w:t xml:space="preserve"> </w:t>
+      </w:r>
       <w:r>
         <w:rPr>
           <w:rFonts w:ascii="Times New Roman" w:eastAsia="Times New Roman" w:hAnsi="Times New Roman" w:cs="Times New Roman"/>
@@ -967,32 +973,7 @@
           <w:szCs w:val="20"/>
           <w:lang w:eastAsia="ru-RU"/>
         </w:rPr>
-        <w:t>(</w:t>
-      </w:r>
-      <w:proofErr w:type="spellStart"/>
-      <w:proofErr w:type="gramEnd"/>
-      <w:r>
-        <w:rPr>
-          <w:rFonts w:ascii="Times New Roman" w:eastAsia="Times New Roman" w:hAnsi="Times New Roman" w:cs="Times New Roman"/>
-          <w:i/>
-          <w:iCs/>
-          <w:sz w:val="20"/>
-          <w:szCs w:val="20"/>
-          <w:lang w:eastAsia="ru-RU"/>
-        </w:rPr>
-        <w:t>Ф.И.О.студента</w:t>
-      </w:r>
-      <w:proofErr w:type="spellEnd"/>
-      <w:r>
-        <w:rPr>
-          <w:rFonts w:ascii="Times New Roman" w:eastAsia="Times New Roman" w:hAnsi="Times New Roman" w:cs="Times New Roman"/>
-          <w:i/>
-          <w:iCs/>
-          <w:sz w:val="20"/>
-          <w:szCs w:val="20"/>
-          <w:lang w:eastAsia="ru-RU"/>
-        </w:rPr>
-        <w:t>)</w:t>
+        <w:t>(Ф.И.О.студента)</w:t>
       </w:r>
       <w:r>
         <w:rPr>
@@ -1038,7 +1019,7 @@
         <w:autoSpaceDE w:val="0"/>
         <w:autoSpaceDN w:val="0"/>
         <w:adjustRightInd w:val="0"/>
-        <w:spacing w:after="120" w:line="240" w:lineRule="auto"/>
+        <w:spacing w:after="0" w:line="240" w:lineRule="auto"/>
         <w:rPr>
           <w:rFonts w:ascii="Times New Roman" w:eastAsia="Times New Roman" w:hAnsi="Times New Roman" w:cs="Times New Roman"/>
           <w:iCs/>
@@ -1136,6 +1117,35 @@
           <w:lang w:eastAsia="ru-RU"/>
         </w:rPr>
         <w:tab/>
+      </w:r>
+      <w:r>
+        <w:rPr>
+          <w:rFonts w:ascii="Times New Roman" w:eastAsia="Times New Roman" w:hAnsi="Times New Roman" w:cs="Times New Roman"/>
+          <w:iCs/>
+          <w:sz w:val="24"/>
+          <w:szCs w:val="24"/>
+          <w:lang w:eastAsia="ru-RU"/>
+        </w:rPr>
+        <w:t xml:space="preserve">   </w:t>
+      </w:r>
+      <w:r>
+        <w:rPr>
+          <w:rFonts w:ascii="Times New Roman" w:eastAsia="Times New Roman" w:hAnsi="Times New Roman" w:cs="Times New Roman"/>
+          <w:iCs/>
+          <w:sz w:val="24"/>
+          <w:szCs w:val="24"/>
+          <w:lang w:val="en-US" w:eastAsia="ru-RU"/>
+        </w:rPr>
+        <w:t xml:space="preserve">       </w:t>
+      </w:r>
+      <w:r>
+        <w:rPr>
+          <w:rFonts w:ascii="Times New Roman" w:eastAsia="Times New Roman" w:hAnsi="Times New Roman" w:cs="Times New Roman"/>
+          <w:iCs/>
+          <w:sz w:val="24"/>
+          <w:szCs w:val="24"/>
+          <w:lang w:eastAsia="ru-RU"/>
+        </w:rPr>
         <w:t xml:space="preserve"> __</w:t>
       </w:r>
       <w:r>
@@ -1256,6 +1266,16 @@
           <w:lang w:eastAsia="ru-RU"/>
         </w:rPr>
         <w:tab/>
+      </w:r>
+      <w:r>
+        <w:rPr>
+          <w:rFonts w:ascii="Times New Roman" w:eastAsia="Times New Roman" w:hAnsi="Times New Roman" w:cs="Times New Roman"/>
+          <w:iCs/>
+          <w:sz w:val="24"/>
+          <w:szCs w:val="24"/>
+          <w:lang w:eastAsia="ru-RU"/>
+        </w:rPr>
+        <w:t xml:space="preserve">             </w:t>
       </w:r>
       <w:r>
         <w:rPr>
@@ -7413,7 +7433,6 @@
       <w:r>
         <w:t xml:space="preserve">В полученной вершине значение целевой функции </w:t>
       </w:r>
-      <w:proofErr w:type="gramStart"/>
       <w:r>
         <w:rPr>
           <w:rFonts w:ascii="Cambria Math" w:hAnsi="Cambria Math" w:cs="Cambria Math"/>
@@ -7423,7 +7442,6 @@
       <w:r>
         <w:t>(</w:t>
       </w:r>
-      <w:proofErr w:type="gramEnd"/>
       <m:oMath>
         <m:acc>
           <m:accPr>
@@ -10862,14 +10880,12 @@
         <w:lastRenderedPageBreak/>
         <w:t xml:space="preserve">Сравним полученные результаты при помощи сайта </w:t>
       </w:r>
-      <w:proofErr w:type="spellStart"/>
       <w:r>
         <w:rPr>
           <w:lang w:val="en-US"/>
         </w:rPr>
         <w:t>WolframAlpha</w:t>
       </w:r>
-      <w:proofErr w:type="spellEnd"/>
       <w:r>
         <w:t xml:space="preserve"> (Рисунок 1.7)</w:t>
       </w:r>
@@ -10938,13 +10954,8 @@
         <w:t>7</w:t>
       </w:r>
       <w:r>
-        <w:t xml:space="preserve"> – Результаты минимизации функции при помощи </w:t>
-      </w:r>
-      <w:proofErr w:type="spellStart"/>
-      <w:r>
-        <w:t>WolframAlpha</w:t>
-      </w:r>
-      <w:proofErr w:type="spellEnd"/>
+        <w:t xml:space="preserve"> – Результаты минимизации функции при помощи WolframAlpha</w:t>
+      </w:r>
     </w:p>
     <w:p>
       <w:pPr>
@@ -11346,21 +11357,7 @@
         <w:rPr>
           <w:szCs w:val="28"/>
         </w:rPr>
-        <w:t xml:space="preserve">методом </w:t>
-      </w:r>
-      <w:proofErr w:type="spellStart"/>
-      <w:r>
-        <w:rPr>
-          <w:szCs w:val="28"/>
-        </w:rPr>
-        <w:t>Нелдера-Мида</w:t>
-      </w:r>
-      <w:proofErr w:type="spellEnd"/>
-      <w:r>
-        <w:rPr>
-          <w:szCs w:val="28"/>
-        </w:rPr>
-        <w:t xml:space="preserve"> с точностью </w:t>
+        <w:t xml:space="preserve">методом Нелдера-Мида с точностью </w:t>
       </w:r>
       <m:oMath>
         <m:r>
@@ -11760,23 +11757,7 @@
         <w:pStyle w:val="a3"/>
       </w:pPr>
       <w:r>
-        <w:t xml:space="preserve">В 1964 году </w:t>
-      </w:r>
-      <w:proofErr w:type="spellStart"/>
-      <w:r>
-        <w:t>Нелдер</w:t>
-      </w:r>
-      <w:proofErr w:type="spellEnd"/>
-      <w:r>
-        <w:t xml:space="preserve"> и </w:t>
-      </w:r>
-      <w:proofErr w:type="spellStart"/>
-      <w:r>
-        <w:t>Мид</w:t>
-      </w:r>
-      <w:proofErr w:type="spellEnd"/>
-      <w:r>
-        <w:t xml:space="preserve"> предложили модификацию, в которой симплекс может изменять свою форму (растягиваясь и сжимаясь) в зависимости от свойств поверхности целевой функции. Так как в этом случае симплекс не будет уже регулярным, метод назвали поиском по деформируемому многограннику.</w:t>
+        <w:t>В 1964 году Нелдер и Мид предложили модификацию, в которой симплекс может изменять свою форму (растягиваясь и сжимаясь) в зависимости от свойств поверхности целевой функции. Так как в этом случае симплекс не будет уже регулярным, метод назвали поиском по деформируемому многограннику.</w:t>
       </w:r>
     </w:p>
     <w:p>
@@ -12758,23 +12739,7 @@
         <w:t>𝛾</w:t>
       </w:r>
       <w:r>
-        <w:t xml:space="preserve"> </w:t>
-      </w:r>
-      <w:proofErr w:type="spellStart"/>
-      <w:r>
-        <w:t>Нелдер</w:t>
-      </w:r>
-      <w:proofErr w:type="spellEnd"/>
-      <w:r>
-        <w:t xml:space="preserve"> и </w:t>
-      </w:r>
-      <w:proofErr w:type="spellStart"/>
-      <w:r>
-        <w:t>Мид</w:t>
-      </w:r>
-      <w:proofErr w:type="spellEnd"/>
-      <w:r>
-        <w:t xml:space="preserve"> рекомендует брать </w:t>
+        <w:t xml:space="preserve"> Нелдер и Мид рекомендует брать </w:t>
       </w:r>
       <m:oMath>
         <m:r>
@@ -12896,13 +12861,11 @@
         <w:tab/>
         <w:t xml:space="preserve">Ручной расчёт итераций </w:t>
       </w:r>
-      <w:proofErr w:type="spellStart"/>
       <w:r>
         <w:t>Нелдера-Мида</w:t>
       </w:r>
       <w:bookmarkEnd w:id="28"/>
       <w:bookmarkEnd w:id="29"/>
-      <w:proofErr w:type="spellEnd"/>
     </w:p>
     <w:p>
       <w:pPr>
@@ -20262,6 +20225,7 @@
         <w:rPr>
           <w:noProof/>
         </w:rPr>
+        <w:lastRenderedPageBreak/>
         <w:drawing>
           <wp:inline distT="0" distB="0" distL="0" distR="0" wp14:anchorId="045E9042" wp14:editId="360EEA7C">
             <wp:extent cx="6445250" cy="6742430"/>
@@ -20321,6 +20285,7 @@
         <w:rPr>
           <w:noProof/>
         </w:rPr>
+        <w:lastRenderedPageBreak/>
         <w:drawing>
           <wp:inline distT="0" distB="0" distL="0" distR="0" wp14:anchorId="37D5DFFF" wp14:editId="3BFABD6F">
             <wp:extent cx="4337988" cy="6890918"/>
@@ -20380,6 +20345,7 @@
         <w:rPr>
           <w:noProof/>
         </w:rPr>
+        <w:lastRenderedPageBreak/>
         <w:drawing>
           <wp:inline distT="0" distB="0" distL="0" distR="0" wp14:anchorId="7039DA61" wp14:editId="10353877">
             <wp:extent cx="3781958" cy="3624886"/>
@@ -20446,19 +20412,9 @@
       <w:r>
         <w:t xml:space="preserve">.5 – Последние 50 элементов таблицы </w:t>
       </w:r>
-      <w:proofErr w:type="spellStart"/>
-      <w:r>
-        <w:t>Нелдера</w:t>
-      </w:r>
-      <w:proofErr w:type="spellEnd"/>
-      <w:r>
-        <w:t xml:space="preserve"> </w:t>
-      </w:r>
-      <w:proofErr w:type="spellStart"/>
-      <w:r>
-        <w:t>Мида</w:t>
-      </w:r>
-      <w:proofErr w:type="spellEnd"/>
+      <w:r>
+        <w:t>Нелдера Мида</w:t>
+      </w:r>
     </w:p>
     <w:p>
       <w:pPr>
@@ -20540,19 +20496,9 @@
       <w:r>
         <w:t xml:space="preserve"> – Последние 5 элементов таблицы </w:t>
       </w:r>
-      <w:proofErr w:type="spellStart"/>
-      <w:r>
-        <w:t>Нелдера</w:t>
-      </w:r>
-      <w:proofErr w:type="spellEnd"/>
-      <w:r>
-        <w:t xml:space="preserve"> </w:t>
-      </w:r>
-      <w:proofErr w:type="spellStart"/>
-      <w:r>
-        <w:t>Мида</w:t>
-      </w:r>
-      <w:proofErr w:type="spellEnd"/>
+      <w:r>
+        <w:t>Нелдера Мида</w:t>
+      </w:r>
     </w:p>
     <w:p>
       <w:pPr>
@@ -20561,14 +20507,12 @@
       <w:r>
         <w:t xml:space="preserve">Сравним полученные результаты при помощи сайта </w:t>
       </w:r>
-      <w:proofErr w:type="spellStart"/>
       <w:r>
         <w:rPr>
           <w:lang w:val="en-US"/>
         </w:rPr>
         <w:t>WolframAlpha</w:t>
       </w:r>
-      <w:proofErr w:type="spellEnd"/>
       <w:r>
         <w:t>.</w:t>
       </w:r>
@@ -20586,6 +20530,7 @@
         <w:rPr>
           <w:noProof/>
         </w:rPr>
+        <w:lastRenderedPageBreak/>
         <w:drawing>
           <wp:inline distT="0" distB="0" distL="0" distR="0" wp14:anchorId="69546BA0" wp14:editId="66B1C5EB">
             <wp:extent cx="4158615" cy="4458936"/>
@@ -20640,13 +20585,8 @@
         <w:t>7</w:t>
       </w:r>
       <w:r>
-        <w:t xml:space="preserve"> – Результаты минимизации функции при помощи </w:t>
-      </w:r>
-      <w:proofErr w:type="spellStart"/>
-      <w:r>
-        <w:t>WolframAlpha</w:t>
-      </w:r>
-      <w:proofErr w:type="spellEnd"/>
+        <w:t xml:space="preserve"> – Результаты минимизации функции при помощи WolframAlpha</w:t>
+      </w:r>
     </w:p>
     <w:p>
       <w:pPr>
@@ -20680,19 +20620,9 @@
       <w:r>
         <w:t xml:space="preserve"> </w:t>
       </w:r>
-      <w:proofErr w:type="spellStart"/>
-      <w:r>
-        <w:t>Нелдера</w:t>
-      </w:r>
-      <w:proofErr w:type="spellEnd"/>
-      <w:r>
-        <w:t xml:space="preserve"> </w:t>
-      </w:r>
-      <w:proofErr w:type="spellStart"/>
-      <w:r>
-        <w:t>Мида</w:t>
-      </w:r>
-      <w:proofErr w:type="spellEnd"/>
+      <w:r>
+        <w:t>Нелдера Мида</w:t>
+      </w:r>
       <w:r>
         <w:t xml:space="preserve"> (</w:t>
       </w:r>
@@ -20716,6 +20646,7 @@
         <w:pStyle w:val="11"/>
       </w:pPr>
       <w:r>
+        <w:lastRenderedPageBreak/>
         <w:t>ПРАКТИЧЕСКАЯ РАБОТА №3. МЕТОД ПЕРВОГО ПОРЯДКА: МЕТОД ГРАДИЕНТНОГО СПУСКА П ПОСТОЯННЫМ ШАГОМ</w:t>
       </w:r>
     </w:p>
@@ -21024,16 +20955,7 @@
                     <w:rPr>
                       <w:rFonts w:ascii="Cambria Math" w:hAnsi="Cambria Math"/>
                     </w:rPr>
-                    <m:t>3</m:t>
-                  </m:r>
-                  <m:r>
-                    <m:rPr>
-                      <m:sty m:val="p"/>
-                    </m:rPr>
-                    <w:rPr>
-                      <w:rFonts w:ascii="Cambria Math" w:hAnsi="Cambria Math"/>
-                    </w:rPr>
-                    <m:t>.1</m:t>
+                    <m:t>3.1</m:t>
                   </m:r>
                 </m:e>
               </m:d>
@@ -21059,19 +20981,7 @@
         <w:rPr>
           <w:szCs w:val="28"/>
         </w:rPr>
-        <w:t xml:space="preserve">етодом </w:t>
-      </w:r>
-      <w:r>
-        <w:rPr>
-          <w:szCs w:val="28"/>
-        </w:rPr>
-        <w:t>градиентного спуска с постоянным шагом</w:t>
-      </w:r>
-      <w:r>
-        <w:rPr>
-          <w:szCs w:val="28"/>
-        </w:rPr>
-        <w:t xml:space="preserve"> с точностью </w:t>
+        <w:t xml:space="preserve">етодом градиентного спуска с постоянным шагом с точностью </w:t>
       </w:r>
       <m:oMath>
         <m:r>
@@ -21353,13 +21263,7 @@
         <w:rPr>
           <w:szCs w:val="28"/>
         </w:rPr>
-        <w:t>Н</w:t>
-      </w:r>
-      <w:r>
-        <w:rPr>
-          <w:szCs w:val="28"/>
-        </w:rPr>
-        <w:t xml:space="preserve">ачальную величину шага </w:t>
+        <w:t xml:space="preserve">Начальную величину шага </w:t>
       </w:r>
       <m:oMath>
         <m:r>
@@ -21417,7 +21321,6 @@
           <w:sz w:val="24"/>
           <w:szCs w:val="24"/>
         </w:rPr>
-        <w:lastRenderedPageBreak/>
         <w:t xml:space="preserve"> </w:t>
       </w:r>
       <w:r>
@@ -22568,6 +22471,7 @@
         <w:pStyle w:val="a3"/>
       </w:pPr>
       <w:r>
+        <w:lastRenderedPageBreak/>
         <w:t xml:space="preserve">Начальная величина шага </w:t>
       </w:r>
       <m:oMath>
@@ -23123,13 +23027,7 @@
           <w:rPr>
             <w:rFonts w:ascii="Cambria Math" w:eastAsiaTheme="minorEastAsia" w:hAnsi="Cambria Math" w:cs="Cambria Math"/>
           </w:rPr>
-          <m:t>&lt;</m:t>
-        </m:r>
-        <m:r>
-          <w:rPr>
-            <w:rFonts w:ascii="Cambria Math" w:eastAsiaTheme="minorEastAsia" w:hAnsi="Cambria Math" w:cs="Cambria Math"/>
-          </w:rPr>
-          <m:t>ε</m:t>
+          <m:t>&lt;ε</m:t>
         </m:r>
       </m:oMath>
       <w:r>
@@ -23178,7 +23076,6 @@
         <w:rPr>
           <w:noProof/>
         </w:rPr>
-        <w:lastRenderedPageBreak/>
         <w:drawing>
           <wp:inline distT="0" distB="0" distL="0" distR="0" wp14:anchorId="1A06A1EE" wp14:editId="447C2C33">
             <wp:extent cx="5822950" cy="3181985"/>
@@ -23241,43 +23138,7 @@
         <w:rPr>
           <w:szCs w:val="28"/>
         </w:rPr>
-        <w:t>Рис</w:t>
-      </w:r>
-      <w:r>
-        <w:rPr>
-          <w:szCs w:val="28"/>
-        </w:rPr>
-        <w:t>унок</w:t>
-      </w:r>
-      <w:r>
-        <w:rPr>
-          <w:szCs w:val="28"/>
-        </w:rPr>
-        <w:t xml:space="preserve"> </w:t>
-      </w:r>
-      <w:r>
-        <w:rPr>
-          <w:szCs w:val="28"/>
-        </w:rPr>
-        <w:t>3.</w:t>
-      </w:r>
-      <w:r>
-        <w:rPr>
-          <w:szCs w:val="28"/>
-        </w:rPr>
-        <w:t>1</w:t>
-      </w:r>
-      <w:r>
-        <w:rPr>
-          <w:szCs w:val="28"/>
-        </w:rPr>
-        <w:t xml:space="preserve"> -</w:t>
-      </w:r>
-      <w:r>
-        <w:rPr>
-          <w:szCs w:val="28"/>
-        </w:rPr>
-        <w:t xml:space="preserve"> Графическая иллюстрация поиска точки минимума методом градиентного спуска с постоянным шагом</w:t>
+        <w:t>Рисунок 3.1 - Графическая иллюстрация поиска точки минимума методом градиентного спуска с постоянным шагом</w:t>
       </w:r>
     </w:p>
     <w:p>
@@ -23285,16 +23146,12 @@
         <w:pStyle w:val="22"/>
       </w:pPr>
       <w:r>
+        <w:lastRenderedPageBreak/>
         <w:t>3.3</w:t>
       </w:r>
       <w:r>
         <w:tab/>
-      </w:r>
-      <w:r>
-        <w:t>Ручной расчёт итераций</w:t>
-      </w:r>
-      <w:r>
-        <w:t xml:space="preserve"> </w:t>
+        <w:t xml:space="preserve">Ручной расчёт итераций </w:t>
       </w:r>
       <w:r>
         <w:t>методом градиентного спуска с постоянным шагом</w:t>
@@ -23305,13 +23162,7 @@
         <w:pStyle w:val="a3"/>
       </w:pPr>
       <w:r>
-        <w:t xml:space="preserve">Отобразим изначальную таблицу (Таблица </w:t>
-      </w:r>
-      <w:r>
-        <w:t>3</w:t>
-      </w:r>
-      <w:r>
-        <w:t>.1).</w:t>
+        <w:t>Отобразим изначальную таблицу (Таблица 3.1).</w:t>
       </w:r>
     </w:p>
     <w:p>
@@ -23319,13 +23170,7 @@
         <w:pStyle w:val="a8"/>
       </w:pPr>
       <w:r>
-        <w:t xml:space="preserve">Таблица </w:t>
-      </w:r>
-      <w:r>
-        <w:t>3</w:t>
-      </w:r>
-      <w:r>
-        <w:t>.1 – Изначальные данные</w:t>
+        <w:t>Таблица 3.1 – Изначальные данные</w:t>
       </w:r>
     </w:p>
     <w:tbl>
@@ -23884,13 +23729,7 @@
                 <w:rPr>
                   <w:rFonts w:ascii="Cambria Math" w:hAnsi="Cambria Math"/>
                 </w:rPr>
-                <m:t>∇</m:t>
-              </m:r>
-              <m:r>
-                <w:rPr>
-                  <w:rFonts w:ascii="Cambria Math" w:hAnsi="Cambria Math"/>
-                </w:rPr>
-                <m:t>f</m:t>
+                <m:t>∇f</m:t>
               </m:r>
               <m:d>
                 <m:dPr>
@@ -24354,13 +24193,7 @@
                     <w:rPr>
                       <w:rFonts w:ascii="Cambria Math" w:hAnsi="Cambria Math"/>
                     </w:rPr>
-                    <m:t xml:space="preserve">, </m:t>
-                  </m:r>
-                  <m:r>
-                    <w:rPr>
-                      <w:rFonts w:ascii="Cambria Math" w:hAnsi="Cambria Math"/>
-                    </w:rPr>
-                    <m:t>3*</m:t>
+                    <m:t>, 3*</m:t>
                   </m:r>
                   <m:sSubSup>
                     <m:sSubSupPr>
@@ -24412,13 +24245,7 @@
                     <w:rPr>
                       <w:rFonts w:ascii="Cambria Math" w:hAnsi="Cambria Math"/>
                     </w:rPr>
-                    <m:t xml:space="preserve"> + 2</m:t>
-                  </m:r>
-                  <m:r>
-                    <w:rPr>
-                      <w:rFonts w:ascii="Cambria Math" w:hAnsi="Cambria Math"/>
-                    </w:rPr>
-                    <m:t>*</m:t>
+                    <m:t xml:space="preserve"> + 2*</m:t>
                   </m:r>
                   <m:sSubSup>
                     <m:sSubSupPr>
@@ -24649,13 +24476,7 @@
         <w:rPr>
           <w:rFonts w:ascii="Cambria Math" w:hAnsi="Cambria Math" w:cs="Cambria Math"/>
         </w:rPr>
-        <w:t>(</w:t>
-      </w:r>
-      <w:r>
-        <w:rPr>
-          <w:rFonts w:ascii="Cambria Math" w:hAnsi="Cambria Math" w:cs="Cambria Math"/>
-        </w:rPr>
-        <w:t>𝑥</w:t>
+        <w:t>(𝑥</w:t>
       </w:r>
       <w:r>
         <w:rPr>
@@ -24664,16 +24485,7 @@
           <w:sz w:val="20"/>
           <w:szCs w:val="20"/>
         </w:rPr>
-        <w:t xml:space="preserve"> (</w:t>
-      </w:r>
-      <w:r>
-        <w:rPr>
-          <w:rFonts w:ascii="Cambria Math" w:hAnsi="Cambria Math" w:cs="Cambria Math"/>
-          <w:position w:val="8"/>
-          <w:sz w:val="20"/>
-          <w:szCs w:val="20"/>
-        </w:rPr>
-        <w:t>0)</w:t>
+        <w:t xml:space="preserve"> (0)</w:t>
       </w:r>
       <w:r>
         <w:rPr>
@@ -24709,7 +24521,7 @@
         <w:autoSpaceDN w:val="0"/>
         <w:adjustRightInd w:val="0"/>
         <w:spacing w:before="248" w:after="0" w:line="240" w:lineRule="auto"/>
-        <w:ind w:left="112"/>
+        <w:ind w:left="112" w:firstLine="596"/>
         <w:rPr>
           <w:rFonts w:ascii="Times New Roman" w:hAnsi="Times New Roman" w:cs="Times New Roman"/>
           <w:sz w:val="28"/>
@@ -24888,7 +24700,225 @@
           <w:szCs w:val="28"/>
           <w:vertAlign w:val="superscript"/>
         </w:rPr>
-        <w:t xml:space="preserve"> (</w:t>
+        <w:t xml:space="preserve"> (0)</w:t>
+      </w:r>
+      <w:r>
+        <w:rPr>
+          <w:rFonts w:ascii="Times New Roman" w:hAnsi="Times New Roman" w:cs="Times New Roman"/>
+          <w:sz w:val="28"/>
+          <w:szCs w:val="28"/>
+        </w:rPr>
+        <w:t>:</w:t>
+      </w:r>
+      <w:r>
+        <w:rPr>
+          <w:rFonts w:ascii="Times New Roman" w:hAnsi="Times New Roman" w:cs="Times New Roman"/>
+          <w:spacing w:val="-2"/>
+          <w:sz w:val="28"/>
+          <w:szCs w:val="28"/>
+        </w:rPr>
+        <w:t xml:space="preserve"> </w:t>
+      </w:r>
+      <w:r>
+        <w:rPr>
+          <w:rFonts w:ascii="Cambria Math" w:hAnsi="Cambria Math" w:cs="Cambria Math"/>
+          <w:sz w:val="28"/>
+          <w:szCs w:val="28"/>
+        </w:rPr>
+        <w:t>𝑓</w:t>
+      </w:r>
+      <w:r>
+        <w:rPr>
+          <w:rFonts w:ascii="Cambria Math" w:hAnsi="Cambria Math" w:cs="Cambria Math"/>
+          <w:spacing w:val="-8"/>
+          <w:sz w:val="28"/>
+          <w:szCs w:val="28"/>
+        </w:rPr>
+        <w:t xml:space="preserve"> </w:t>
+      </w:r>
+      <w:r>
+        <w:rPr>
+          <w:rFonts w:ascii="Cambria Math" w:hAnsi="Cambria Math" w:cs="Cambria Math"/>
+          <w:sz w:val="28"/>
+          <w:szCs w:val="28"/>
+        </w:rPr>
+        <w:t>(𝑥</w:t>
+      </w:r>
+      <w:r>
+        <w:rPr>
+          <w:rFonts w:ascii="Cambria Math" w:hAnsi="Cambria Math" w:cs="Cambria Math"/>
+          <w:position w:val="9"/>
+          <w:sz w:val="20"/>
+          <w:szCs w:val="20"/>
+        </w:rPr>
+        <w:t xml:space="preserve"> (0)</w:t>
+      </w:r>
+      <w:r>
+        <w:rPr>
+          <w:rFonts w:ascii="Cambria Math" w:hAnsi="Cambria Math" w:cs="Cambria Math"/>
+          <w:sz w:val="28"/>
+          <w:szCs w:val="28"/>
+        </w:rPr>
+        <w:t>)</w:t>
+      </w:r>
+      <w:r>
+        <w:rPr>
+          <w:rFonts w:ascii="Cambria Math" w:hAnsi="Cambria Math" w:cs="Cambria Math"/>
+          <w:spacing w:val="16"/>
+          <w:sz w:val="28"/>
+          <w:szCs w:val="28"/>
+        </w:rPr>
+        <w:t xml:space="preserve"> </w:t>
+      </w:r>
+      <w:r>
+        <w:rPr>
+          <w:rFonts w:ascii="Cambria Math" w:hAnsi="Cambria Math" w:cs="Cambria Math"/>
+          <w:sz w:val="28"/>
+          <w:szCs w:val="28"/>
+        </w:rPr>
+        <w:t>=</w:t>
+      </w:r>
+      <w:r>
+        <w:rPr>
+          <w:rFonts w:ascii="Cambria Math" w:hAnsi="Cambria Math" w:cs="Cambria Math"/>
+          <w:spacing w:val="14"/>
+          <w:sz w:val="28"/>
+          <w:szCs w:val="28"/>
+        </w:rPr>
+        <w:t xml:space="preserve"> </w:t>
+      </w:r>
+      <w:r>
+        <w:rPr>
+          <w:rFonts w:ascii="Cambria Math" w:hAnsi="Cambria Math" w:cs="Cambria Math"/>
+          <w:sz w:val="28"/>
+          <w:szCs w:val="28"/>
+        </w:rPr>
+        <w:t>1224</w:t>
+      </w:r>
+      <w:r>
+        <w:rPr>
+          <w:rFonts w:ascii="Cambria Math" w:hAnsi="Cambria Math" w:cs="Cambria Math"/>
+          <w:sz w:val="28"/>
+          <w:szCs w:val="28"/>
+        </w:rPr>
+        <w:t>;</w:t>
+      </w:r>
+      <w:r>
+        <w:rPr>
+          <w:rFonts w:ascii="Cambria Math" w:hAnsi="Cambria Math" w:cs="Cambria Math"/>
+          <w:spacing w:val="5"/>
+          <w:sz w:val="28"/>
+          <w:szCs w:val="28"/>
+        </w:rPr>
+        <w:t xml:space="preserve"> </w:t>
+      </w:r>
+      <w:r>
+        <w:rPr>
+          <w:rFonts w:ascii="Cambria Math" w:hAnsi="Cambria Math" w:cs="Cambria Math"/>
+          <w:sz w:val="28"/>
+          <w:szCs w:val="28"/>
+        </w:rPr>
+        <w:t>∇𝑓</w:t>
+      </w:r>
+      <w:r>
+        <w:rPr>
+          <w:rFonts w:ascii="Cambria Math" w:hAnsi="Cambria Math" w:cs="Cambria Math"/>
+          <w:spacing w:val="7"/>
+          <w:sz w:val="28"/>
+          <w:szCs w:val="28"/>
+        </w:rPr>
+        <w:t xml:space="preserve"> </w:t>
+      </w:r>
+      <w:r>
+        <w:rPr>
+          <w:rFonts w:ascii="Cambria Math" w:hAnsi="Cambria Math" w:cs="Cambria Math"/>
+          <w:sz w:val="28"/>
+          <w:szCs w:val="28"/>
+        </w:rPr>
+        <w:t>(𝑥</w:t>
+      </w:r>
+      <w:r>
+        <w:rPr>
+          <w:rFonts w:ascii="Cambria Math" w:hAnsi="Cambria Math" w:cs="Cambria Math"/>
+          <w:position w:val="9"/>
+          <w:sz w:val="20"/>
+          <w:szCs w:val="20"/>
+        </w:rPr>
+        <w:t xml:space="preserve"> (0)</w:t>
+      </w:r>
+      <w:r>
+        <w:rPr>
+          <w:rFonts w:ascii="Cambria Math" w:hAnsi="Cambria Math" w:cs="Cambria Math"/>
+          <w:sz w:val="28"/>
+          <w:szCs w:val="28"/>
+        </w:rPr>
+        <w:t>)</w:t>
+      </w:r>
+      <w:r>
+        <w:rPr>
+          <w:rFonts w:ascii="Cambria Math" w:hAnsi="Cambria Math" w:cs="Cambria Math"/>
+          <w:spacing w:val="6"/>
+          <w:sz w:val="28"/>
+          <w:szCs w:val="28"/>
+        </w:rPr>
+        <w:t xml:space="preserve"> </w:t>
+      </w:r>
+      <w:r>
+        <w:rPr>
+          <w:rFonts w:ascii="Times New Roman" w:hAnsi="Times New Roman" w:cs="Times New Roman"/>
+          <w:sz w:val="28"/>
+          <w:szCs w:val="28"/>
+        </w:rPr>
+        <w:t>=</w:t>
+      </w:r>
+      <w:r>
+        <w:rPr>
+          <w:rFonts w:ascii="Times New Roman" w:hAnsi="Times New Roman" w:cs="Times New Roman"/>
+          <w:spacing w:val="-1"/>
+          <w:sz w:val="28"/>
+          <w:szCs w:val="28"/>
+        </w:rPr>
+        <w:t xml:space="preserve"> </w:t>
+      </w:r>
+      <w:r>
+        <w:rPr>
+          <w:rFonts w:ascii="Cambria Math" w:hAnsi="Cambria Math" w:cs="Cambria Math"/>
+          <w:sz w:val="28"/>
+          <w:szCs w:val="28"/>
+        </w:rPr>
+        <w:t>(</w:t>
+      </w:r>
+      <w:r>
+        <w:rPr>
+          <w:rFonts w:ascii="Cambria Math" w:hAnsi="Cambria Math" w:cs="Cambria Math"/>
+          <w:sz w:val="28"/>
+          <w:szCs w:val="28"/>
+        </w:rPr>
+        <w:t>207</w:t>
+      </w:r>
+      <w:r>
+        <w:rPr>
+          <w:rFonts w:ascii="Cambria Math" w:hAnsi="Cambria Math" w:cs="Cambria Math"/>
+          <w:sz w:val="28"/>
+          <w:szCs w:val="28"/>
+        </w:rPr>
+        <w:t>,</w:t>
+      </w:r>
+      <w:r>
+        <w:rPr>
+          <w:rFonts w:ascii="Cambria Math" w:hAnsi="Cambria Math" w:cs="Cambria Math"/>
+          <w:sz w:val="28"/>
+          <w:szCs w:val="28"/>
+        </w:rPr>
+        <w:t xml:space="preserve"> 55</w:t>
+      </w:r>
+      <w:r>
+        <w:rPr>
+          <w:rFonts w:ascii="Cambria Math" w:hAnsi="Cambria Math" w:cs="Cambria Math"/>
+          <w:sz w:val="28"/>
+          <w:szCs w:val="28"/>
+        </w:rPr>
+        <w:t>)</w:t>
       </w:r>
       <w:r>
         <w:rPr>
@@ -24897,244 +24927,6 @@
           <w:szCs w:val="28"/>
           <w:vertAlign w:val="superscript"/>
         </w:rPr>
-        <w:t>0)</w:t>
-      </w:r>
-      <w:r>
-        <w:rPr>
-          <w:rFonts w:ascii="Times New Roman" w:hAnsi="Times New Roman" w:cs="Times New Roman"/>
-          <w:sz w:val="28"/>
-          <w:szCs w:val="28"/>
-        </w:rPr>
-        <w:t>:</w:t>
-      </w:r>
-      <w:r>
-        <w:rPr>
-          <w:rFonts w:ascii="Times New Roman" w:hAnsi="Times New Roman" w:cs="Times New Roman"/>
-          <w:spacing w:val="-2"/>
-          <w:sz w:val="28"/>
-          <w:szCs w:val="28"/>
-        </w:rPr>
-        <w:t xml:space="preserve"> </w:t>
-      </w:r>
-      <w:r>
-        <w:rPr>
-          <w:rFonts w:ascii="Cambria Math" w:hAnsi="Cambria Math" w:cs="Cambria Math"/>
-          <w:sz w:val="28"/>
-          <w:szCs w:val="28"/>
-        </w:rPr>
-        <w:t>𝑓</w:t>
-      </w:r>
-      <w:r>
-        <w:rPr>
-          <w:rFonts w:ascii="Cambria Math" w:hAnsi="Cambria Math" w:cs="Cambria Math"/>
-          <w:spacing w:val="-8"/>
-          <w:sz w:val="28"/>
-          <w:szCs w:val="28"/>
-        </w:rPr>
-        <w:t xml:space="preserve"> </w:t>
-      </w:r>
-      <w:r>
-        <w:rPr>
-          <w:rFonts w:ascii="Cambria Math" w:hAnsi="Cambria Math" w:cs="Cambria Math"/>
-          <w:sz w:val="28"/>
-          <w:szCs w:val="28"/>
-        </w:rPr>
-        <w:t>(</w:t>
-      </w:r>
-      <w:r>
-        <w:rPr>
-          <w:rFonts w:ascii="Cambria Math" w:hAnsi="Cambria Math" w:cs="Cambria Math"/>
-          <w:sz w:val="28"/>
-          <w:szCs w:val="28"/>
-        </w:rPr>
-        <w:t>𝑥</w:t>
-      </w:r>
-      <w:r>
-        <w:rPr>
-          <w:rFonts w:ascii="Cambria Math" w:hAnsi="Cambria Math" w:cs="Cambria Math"/>
-          <w:position w:val="9"/>
-          <w:sz w:val="20"/>
-          <w:szCs w:val="20"/>
-        </w:rPr>
-        <w:t xml:space="preserve"> (</w:t>
-      </w:r>
-      <w:r>
-        <w:rPr>
-          <w:rFonts w:ascii="Cambria Math" w:hAnsi="Cambria Math" w:cs="Cambria Math"/>
-          <w:position w:val="9"/>
-          <w:sz w:val="20"/>
-          <w:szCs w:val="20"/>
-        </w:rPr>
-        <w:t>0)</w:t>
-      </w:r>
-      <w:r>
-        <w:rPr>
-          <w:rFonts w:ascii="Cambria Math" w:hAnsi="Cambria Math" w:cs="Cambria Math"/>
-          <w:sz w:val="28"/>
-          <w:szCs w:val="28"/>
-        </w:rPr>
-        <w:t>)</w:t>
-      </w:r>
-      <w:r>
-        <w:rPr>
-          <w:rFonts w:ascii="Cambria Math" w:hAnsi="Cambria Math" w:cs="Cambria Math"/>
-          <w:spacing w:val="16"/>
-          <w:sz w:val="28"/>
-          <w:szCs w:val="28"/>
-        </w:rPr>
-        <w:t xml:space="preserve"> </w:t>
-      </w:r>
-      <w:r>
-        <w:rPr>
-          <w:rFonts w:ascii="Cambria Math" w:hAnsi="Cambria Math" w:cs="Cambria Math"/>
-          <w:sz w:val="28"/>
-          <w:szCs w:val="28"/>
-        </w:rPr>
-        <w:t>=</w:t>
-      </w:r>
-      <w:r>
-        <w:rPr>
-          <w:rFonts w:ascii="Cambria Math" w:hAnsi="Cambria Math" w:cs="Cambria Math"/>
-          <w:spacing w:val="14"/>
-          <w:sz w:val="28"/>
-          <w:szCs w:val="28"/>
-        </w:rPr>
-        <w:t xml:space="preserve"> </w:t>
-      </w:r>
-      <w:r>
-        <w:rPr>
-          <w:rFonts w:ascii="Cambria Math" w:hAnsi="Cambria Math" w:cs="Cambria Math"/>
-          <w:sz w:val="28"/>
-          <w:szCs w:val="28"/>
-        </w:rPr>
-        <w:t>0;</w:t>
-      </w:r>
-      <w:r>
-        <w:rPr>
-          <w:rFonts w:ascii="Cambria Math" w:hAnsi="Cambria Math" w:cs="Cambria Math"/>
-          <w:spacing w:val="5"/>
-          <w:sz w:val="28"/>
-          <w:szCs w:val="28"/>
-        </w:rPr>
-        <w:t xml:space="preserve"> </w:t>
-      </w:r>
-      <w:r>
-        <w:rPr>
-          <w:rFonts w:ascii="Cambria Math" w:hAnsi="Cambria Math" w:cs="Cambria Math"/>
-          <w:sz w:val="28"/>
-          <w:szCs w:val="28"/>
-        </w:rPr>
-        <w:t>∇𝑓</w:t>
-      </w:r>
-      <w:r>
-        <w:rPr>
-          <w:rFonts w:ascii="Cambria Math" w:hAnsi="Cambria Math" w:cs="Cambria Math"/>
-          <w:spacing w:val="7"/>
-          <w:sz w:val="28"/>
-          <w:szCs w:val="28"/>
-        </w:rPr>
-        <w:t xml:space="preserve"> </w:t>
-      </w:r>
-      <w:r>
-        <w:rPr>
-          <w:rFonts w:ascii="Cambria Math" w:hAnsi="Cambria Math" w:cs="Cambria Math"/>
-          <w:sz w:val="28"/>
-          <w:szCs w:val="28"/>
-        </w:rPr>
-        <w:t>(</w:t>
-      </w:r>
-      <w:r>
-        <w:rPr>
-          <w:rFonts w:ascii="Cambria Math" w:hAnsi="Cambria Math" w:cs="Cambria Math"/>
-          <w:sz w:val="28"/>
-          <w:szCs w:val="28"/>
-        </w:rPr>
-        <w:t>𝑥</w:t>
-      </w:r>
-      <w:r>
-        <w:rPr>
-          <w:rFonts w:ascii="Cambria Math" w:hAnsi="Cambria Math" w:cs="Cambria Math"/>
-          <w:position w:val="9"/>
-          <w:sz w:val="20"/>
-          <w:szCs w:val="20"/>
-        </w:rPr>
-        <w:t xml:space="preserve"> (</w:t>
-      </w:r>
-      <w:r>
-        <w:rPr>
-          <w:rFonts w:ascii="Cambria Math" w:hAnsi="Cambria Math" w:cs="Cambria Math"/>
-          <w:position w:val="9"/>
-          <w:sz w:val="20"/>
-          <w:szCs w:val="20"/>
-        </w:rPr>
-        <w:t>0)</w:t>
-      </w:r>
-      <w:r>
-        <w:rPr>
-          <w:rFonts w:ascii="Cambria Math" w:hAnsi="Cambria Math" w:cs="Cambria Math"/>
-          <w:sz w:val="28"/>
-          <w:szCs w:val="28"/>
-        </w:rPr>
-        <w:t>)</w:t>
-      </w:r>
-      <w:r>
-        <w:rPr>
-          <w:rFonts w:ascii="Cambria Math" w:hAnsi="Cambria Math" w:cs="Cambria Math"/>
-          <w:spacing w:val="6"/>
-          <w:sz w:val="28"/>
-          <w:szCs w:val="28"/>
-        </w:rPr>
-        <w:t xml:space="preserve"> </w:t>
-      </w:r>
-      <w:r>
-        <w:rPr>
-          <w:rFonts w:ascii="Times New Roman" w:hAnsi="Times New Roman" w:cs="Times New Roman"/>
-          <w:sz w:val="28"/>
-          <w:szCs w:val="28"/>
-        </w:rPr>
-        <w:t>=</w:t>
-      </w:r>
-      <w:r>
-        <w:rPr>
-          <w:rFonts w:ascii="Times New Roman" w:hAnsi="Times New Roman" w:cs="Times New Roman"/>
-          <w:spacing w:val="-1"/>
-          <w:sz w:val="28"/>
-          <w:szCs w:val="28"/>
-        </w:rPr>
-        <w:t xml:space="preserve"> </w:t>
-      </w:r>
-      <w:r>
-        <w:rPr>
-          <w:rFonts w:ascii="Cambria Math" w:hAnsi="Cambria Math" w:cs="Cambria Math"/>
-          <w:sz w:val="28"/>
-          <w:szCs w:val="28"/>
-        </w:rPr>
-        <w:t>(−1;</w:t>
-      </w:r>
-      <w:r>
-        <w:rPr>
-          <w:rFonts w:ascii="Cambria Math" w:hAnsi="Cambria Math" w:cs="Cambria Math"/>
-          <w:spacing w:val="46"/>
-          <w:sz w:val="28"/>
-          <w:szCs w:val="28"/>
-        </w:rPr>
-        <w:t xml:space="preserve"> </w:t>
-      </w:r>
-      <w:r>
-        <w:rPr>
-          <w:rFonts w:ascii="Cambria Math" w:hAnsi="Cambria Math" w:cs="Cambria Math"/>
-          <w:sz w:val="28"/>
-          <w:szCs w:val="28"/>
-        </w:rPr>
-        <w:t>0)</w:t>
-      </w:r>
-      <w:r>
-        <w:rPr>
-          <w:rFonts w:ascii="Cambria Math" w:hAnsi="Cambria Math" w:cs="Cambria Math"/>
-          <w:sz w:val="28"/>
-          <w:szCs w:val="28"/>
-          <w:vertAlign w:val="superscript"/>
-        </w:rPr>
         <w:t xml:space="preserve"> 𝑇</w:t>
       </w:r>
       <w:r>
@@ -25149,7 +24941,67 @@
     <w:p>
       <w:pPr>
         <w:pStyle w:val="a3"/>
+        <w:spacing w:before="240"/>
+        <w:rPr>
+          <w:lang w:val="en-US"/>
+        </w:rPr>
       </w:pPr>
+      <w:r>
+        <w:t xml:space="preserve">Определим координаты точки </w:t>
+      </w:r>
+      <m:oMath>
+        <m:acc>
+          <m:accPr>
+            <m:chr m:val="̅"/>
+            <m:ctrlPr>
+              <w:rPr>
+                <w:rFonts w:ascii="Cambria Math" w:hAnsi="Cambria Math" w:cs="Cambria Math"/>
+                <w:i/>
+              </w:rPr>
+            </m:ctrlPr>
+          </m:accPr>
+          <m:e>
+            <m:sSup>
+              <m:sSupPr>
+                <m:ctrlPr>
+                  <w:rPr>
+                    <w:rFonts w:ascii="Cambria Math" w:hAnsi="Cambria Math" w:cs="Cambria Math"/>
+                    <w:i/>
+                  </w:rPr>
+                </m:ctrlPr>
+              </m:sSupPr>
+              <m:e>
+                <m:r>
+                  <w:rPr>
+                    <w:rFonts w:ascii="Cambria Math" w:hAnsi="Cambria Math" w:cs="Cambria Math"/>
+                  </w:rPr>
+                  <m:t>x</m:t>
+                </m:r>
+              </m:e>
+              <m:sup>
+                <m:d>
+                  <m:dPr>
+                    <m:ctrlPr>
+                      <w:rPr>
+                        <w:rFonts w:ascii="Cambria Math" w:hAnsi="Cambria Math" w:cs="Cambria Math"/>
+                        <w:i/>
+                      </w:rPr>
+                    </m:ctrlPr>
+                  </m:dPr>
+                  <m:e>
+                    <m:r>
+                      <w:rPr>
+                        <w:rFonts w:ascii="Cambria Math" w:hAnsi="Cambria Math" w:cs="Cambria Math"/>
+                      </w:rPr>
+                      <m:t>1</m:t>
+                    </m:r>
+                  </m:e>
+                </m:d>
+              </m:sup>
+            </m:sSup>
+          </m:e>
+        </m:acc>
+      </m:oMath>
     </w:p>
     <w:sectPr>
       <w:footerReference w:type="default" r:id="rId26"/>
@@ -25895,7 +25747,7 @@
     <w:basedOn w:val="a"/>
     <w:link w:val="a4"/>
     <w:qFormat/>
-    <w:rsid w:val="00673E4E"/>
+    <w:rsid w:val="00B1799E"/>
     <w:pPr>
       <w:spacing w:after="0" w:line="360" w:lineRule="auto"/>
       <w:ind w:firstLine="709"/>
@@ -26486,7 +26338,7 @@
     <w:name w:val="!Основной_текст Знак"/>
     <w:basedOn w:val="a0"/>
     <w:link w:val="a3"/>
-    <w:rsid w:val="00633624"/>
+    <w:rsid w:val="00B1799E"/>
     <w:rPr>
       <w:rFonts w:ascii="Times New Roman" w:hAnsi="Times New Roman"/>
       <w:sz w:val="28"/>

</xml_diff>

<commit_message>
Pr_1 complete Pr_2 complete Pr_3 complete Pr_4 complete Pr_5 complete Docx test(complete 3.41/5)
</commit_message>
<xml_diff>
--- a/static/Мат Обеспечение СППР Вежновец.docx
+++ b/static/Мат Обеспечение СППР Вежновец.docx
@@ -791,7 +791,6 @@
         </w:rPr>
         <w:tab/>
       </w:r>
-      <w:proofErr w:type="spellStart"/>
       <w:r>
         <w:rPr>
           <w:rFonts w:ascii="Times New Roman" w:eastAsia="Times New Roman" w:hAnsi="Times New Roman" w:cs="Times New Roman"/>
@@ -801,9 +800,8 @@
           <w:u w:val="single"/>
           <w:lang w:eastAsia="ru-RU"/>
         </w:rPr>
-        <w:t>Вежновец</w:t>
-      </w:r>
-      <w:proofErr w:type="spellEnd"/>
+        <w:t>Вежновец Ф.Ю</w:t>
+      </w:r>
       <w:r>
         <w:rPr>
           <w:rFonts w:ascii="Times New Roman" w:eastAsia="Times New Roman" w:hAnsi="Times New Roman" w:cs="Times New Roman"/>
@@ -813,17 +811,6 @@
           <w:u w:val="single"/>
           <w:lang w:eastAsia="ru-RU"/>
         </w:rPr>
-        <w:t xml:space="preserve"> Ф.Ю</w:t>
-      </w:r>
-      <w:r>
-        <w:rPr>
-          <w:rFonts w:ascii="Times New Roman" w:eastAsia="Times New Roman" w:hAnsi="Times New Roman" w:cs="Times New Roman"/>
-          <w:iCs/>
-          <w:sz w:val="24"/>
-          <w:szCs w:val="24"/>
-          <w:u w:val="single"/>
-          <w:lang w:eastAsia="ru-RU"/>
-        </w:rPr>
         <w:t>.__</w:t>
       </w:r>
       <w:r>
@@ -957,7 +944,6 @@
         </w:rPr>
         <w:t xml:space="preserve"> </w:t>
       </w:r>
-      <w:proofErr w:type="gramStart"/>
       <w:r>
         <w:rPr>
           <w:rFonts w:ascii="Times New Roman" w:eastAsia="Times New Roman" w:hAnsi="Times New Roman" w:cs="Times New Roman"/>
@@ -987,32 +973,7 @@
           <w:szCs w:val="20"/>
           <w:lang w:eastAsia="ru-RU"/>
         </w:rPr>
-        <w:t>(</w:t>
-      </w:r>
-      <w:proofErr w:type="spellStart"/>
-      <w:proofErr w:type="gramEnd"/>
-      <w:r>
-        <w:rPr>
-          <w:rFonts w:ascii="Times New Roman" w:eastAsia="Times New Roman" w:hAnsi="Times New Roman" w:cs="Times New Roman"/>
-          <w:i/>
-          <w:iCs/>
-          <w:sz w:val="20"/>
-          <w:szCs w:val="20"/>
-          <w:lang w:eastAsia="ru-RU"/>
-        </w:rPr>
-        <w:t>Ф.И.О.студента</w:t>
-      </w:r>
-      <w:proofErr w:type="spellEnd"/>
-      <w:r>
-        <w:rPr>
-          <w:rFonts w:ascii="Times New Roman" w:eastAsia="Times New Roman" w:hAnsi="Times New Roman" w:cs="Times New Roman"/>
-          <w:i/>
-          <w:iCs/>
-          <w:sz w:val="20"/>
-          <w:szCs w:val="20"/>
-          <w:lang w:eastAsia="ru-RU"/>
-        </w:rPr>
-        <w:t>)</w:t>
+        <w:t>(Ф.И.О.студента)</w:t>
       </w:r>
       <w:r>
         <w:rPr>
@@ -7972,7 +7933,6 @@
       <w:r>
         <w:t xml:space="preserve">В полученной вершине значение целевой функции </w:t>
       </w:r>
-      <w:proofErr w:type="gramStart"/>
       <w:r>
         <w:rPr>
           <w:rFonts w:ascii="Cambria Math" w:hAnsi="Cambria Math" w:cs="Cambria Math"/>
@@ -7982,7 +7942,6 @@
       <w:r>
         <w:t>(</w:t>
       </w:r>
-      <w:proofErr w:type="gramEnd"/>
       <m:oMath>
         <m:acc>
           <m:accPr>
@@ -11421,14 +11380,12 @@
         <w:lastRenderedPageBreak/>
         <w:t xml:space="preserve">Сравним полученные результаты при помощи сайта </w:t>
       </w:r>
-      <w:proofErr w:type="spellStart"/>
       <w:r>
         <w:rPr>
           <w:lang w:val="en-US"/>
         </w:rPr>
         <w:t>WolframAlpha</w:t>
       </w:r>
-      <w:proofErr w:type="spellEnd"/>
       <w:r>
         <w:t xml:space="preserve"> (Рисунок 1.7)</w:t>
       </w:r>
@@ -11497,13 +11454,8 @@
         <w:t>7</w:t>
       </w:r>
       <w:r>
-        <w:t xml:space="preserve"> – Результаты минимизации функции при помощи </w:t>
-      </w:r>
-      <w:proofErr w:type="spellStart"/>
-      <w:r>
-        <w:t>WolframAlpha</w:t>
-      </w:r>
-      <w:proofErr w:type="spellEnd"/>
+        <w:t xml:space="preserve"> – Результаты минимизации функции при помощи WolframAlpha</w:t>
+      </w:r>
     </w:p>
     <w:p>
       <w:pPr>
@@ -11905,21 +11857,7 @@
         <w:rPr>
           <w:szCs w:val="28"/>
         </w:rPr>
-        <w:t xml:space="preserve">методом </w:t>
-      </w:r>
-      <w:proofErr w:type="spellStart"/>
-      <w:r>
-        <w:rPr>
-          <w:szCs w:val="28"/>
-        </w:rPr>
-        <w:t>Нелдера-Мида</w:t>
-      </w:r>
-      <w:proofErr w:type="spellEnd"/>
-      <w:r>
-        <w:rPr>
-          <w:szCs w:val="28"/>
-        </w:rPr>
-        <w:t xml:space="preserve"> с точностью </w:t>
+        <w:t xml:space="preserve">методом Нелдера-Мида с точностью </w:t>
       </w:r>
       <m:oMath>
         <m:r>
@@ -12314,36 +12252,15 @@
       <w:bookmarkEnd w:id="26"/>
       <w:bookmarkEnd w:id="27"/>
       <w:r>
-        <w:t xml:space="preserve">метода </w:t>
-      </w:r>
-      <w:proofErr w:type="spellStart"/>
-      <w:r>
-        <w:t>Нелдера-Мида</w:t>
-      </w:r>
-      <w:proofErr w:type="spellEnd"/>
+        <w:t>метода Нелдера-Мида</w:t>
+      </w:r>
     </w:p>
     <w:p>
       <w:pPr>
         <w:pStyle w:val="a3"/>
       </w:pPr>
       <w:r>
-        <w:t xml:space="preserve">В 1964 году </w:t>
-      </w:r>
-      <w:proofErr w:type="spellStart"/>
-      <w:r>
-        <w:t>Нелдер</w:t>
-      </w:r>
-      <w:proofErr w:type="spellEnd"/>
-      <w:r>
-        <w:t xml:space="preserve"> и </w:t>
-      </w:r>
-      <w:proofErr w:type="spellStart"/>
-      <w:r>
-        <w:t>Мид</w:t>
-      </w:r>
-      <w:proofErr w:type="spellEnd"/>
-      <w:r>
-        <w:t xml:space="preserve"> предложили модификацию, в которой симплекс может изменять свою форму (растягиваясь и сжимаясь) в зависимости от свойств поверхности целевой функции. Так как в этом случае симплекс не будет уже регулярным, метод назвали поиском по деформируемому многограннику.</w:t>
+        <w:t>В 1964 году Нелдер и Мид предложили модификацию, в которой симплекс может изменять свою форму (растягиваясь и сжимаясь) в зависимости от свойств поверхности целевой функции. Так как в этом случае симплекс не будет уже регулярным, метод назвали поиском по деформируемому многограннику.</w:t>
       </w:r>
     </w:p>
     <w:p>
@@ -13325,23 +13242,7 @@
         <w:t>𝛾</w:t>
       </w:r>
       <w:r>
-        <w:t xml:space="preserve"> </w:t>
-      </w:r>
-      <w:proofErr w:type="spellStart"/>
-      <w:r>
-        <w:t>Нелдер</w:t>
-      </w:r>
-      <w:proofErr w:type="spellEnd"/>
-      <w:r>
-        <w:t xml:space="preserve"> и </w:t>
-      </w:r>
-      <w:proofErr w:type="spellStart"/>
-      <w:r>
-        <w:t>Мид</w:t>
-      </w:r>
-      <w:proofErr w:type="spellEnd"/>
-      <w:r>
-        <w:t xml:space="preserve"> рекомендует брать </w:t>
+        <w:t xml:space="preserve"> Нелдер и Мид рекомендует брать </w:t>
       </w:r>
       <m:oMath>
         <m:r>
@@ -13463,13 +13364,11 @@
         <w:tab/>
         <w:t xml:space="preserve">Ручной расчёт итераций </w:t>
       </w:r>
-      <w:proofErr w:type="spellStart"/>
       <w:r>
         <w:t>Нелдера-Мида</w:t>
       </w:r>
       <w:bookmarkEnd w:id="28"/>
       <w:bookmarkEnd w:id="29"/>
-      <w:proofErr w:type="spellEnd"/>
     </w:p>
     <w:p>
       <w:pPr>
@@ -21028,19 +20927,9 @@
       <w:r>
         <w:t xml:space="preserve">.5 – Последние 50 элементов таблицы </w:t>
       </w:r>
-      <w:proofErr w:type="spellStart"/>
-      <w:r>
-        <w:t>Нелдера</w:t>
-      </w:r>
-      <w:proofErr w:type="spellEnd"/>
-      <w:r>
-        <w:t xml:space="preserve"> </w:t>
-      </w:r>
-      <w:proofErr w:type="spellStart"/>
-      <w:r>
-        <w:t>Мида</w:t>
-      </w:r>
-      <w:proofErr w:type="spellEnd"/>
+      <w:r>
+        <w:t>Нелдера Мида</w:t>
+      </w:r>
     </w:p>
     <w:p>
       <w:pPr>
@@ -21122,19 +21011,9 @@
       <w:r>
         <w:t xml:space="preserve"> – Последние 5 элементов таблицы </w:t>
       </w:r>
-      <w:proofErr w:type="spellStart"/>
-      <w:r>
-        <w:t>Нелдера</w:t>
-      </w:r>
-      <w:proofErr w:type="spellEnd"/>
-      <w:r>
-        <w:t xml:space="preserve"> </w:t>
-      </w:r>
-      <w:proofErr w:type="spellStart"/>
-      <w:r>
-        <w:t>Мида</w:t>
-      </w:r>
-      <w:proofErr w:type="spellEnd"/>
+      <w:r>
+        <w:t>Нелдера Мида</w:t>
+      </w:r>
     </w:p>
     <w:p>
       <w:pPr>
@@ -21143,14 +21022,12 @@
       <w:r>
         <w:t xml:space="preserve">Сравним полученные результаты при помощи сайта </w:t>
       </w:r>
-      <w:proofErr w:type="spellStart"/>
       <w:r>
         <w:rPr>
           <w:lang w:val="en-US"/>
         </w:rPr>
         <w:t>WolframAlpha</w:t>
       </w:r>
-      <w:proofErr w:type="spellEnd"/>
       <w:r>
         <w:t>.</w:t>
       </w:r>
@@ -21223,13 +21100,8 @@
         <w:t>7</w:t>
       </w:r>
       <w:r>
-        <w:t xml:space="preserve"> – Результаты минимизации функции при помощи </w:t>
-      </w:r>
-      <w:proofErr w:type="spellStart"/>
-      <w:r>
-        <w:t>WolframAlpha</w:t>
-      </w:r>
-      <w:proofErr w:type="spellEnd"/>
+        <w:t xml:space="preserve"> – Результаты минимизации функции при помощи WolframAlpha</w:t>
+      </w:r>
     </w:p>
     <w:p>
       <w:pPr>
@@ -21263,19 +21135,9 @@
       <w:r>
         <w:t xml:space="preserve"> </w:t>
       </w:r>
-      <w:proofErr w:type="spellStart"/>
-      <w:r>
-        <w:t>Нелдера</w:t>
-      </w:r>
-      <w:proofErr w:type="spellEnd"/>
-      <w:r>
-        <w:t xml:space="preserve"> </w:t>
-      </w:r>
-      <w:proofErr w:type="spellStart"/>
-      <w:r>
-        <w:t>Мида</w:t>
-      </w:r>
-      <w:proofErr w:type="spellEnd"/>
+      <w:r>
+        <w:t>Нелдера Мида</w:t>
+      </w:r>
       <w:r>
         <w:t xml:space="preserve"> (</w:t>
       </w:r>
@@ -25157,19 +25019,11 @@
         </w:rPr>
         <w:t xml:space="preserve"> </w:t>
       </w:r>
-      <w:proofErr w:type="gramStart"/>
       <w:r>
         <w:rPr>
           <w:rFonts w:ascii="Cambria Math" w:hAnsi="Cambria Math" w:cs="Cambria Math"/>
         </w:rPr>
-        <w:t>𝑓(</w:t>
-      </w:r>
-      <w:proofErr w:type="gramEnd"/>
-      <w:r>
-        <w:rPr>
-          <w:rFonts w:ascii="Cambria Math" w:hAnsi="Cambria Math" w:cs="Cambria Math"/>
-        </w:rPr>
-        <w:t>𝑥</w:t>
+        <w:t>𝑓(𝑥</w:t>
       </w:r>
       <w:r>
         <w:rPr>
@@ -25388,23 +25242,13 @@
         </w:rPr>
         <w:t xml:space="preserve"> </w:t>
       </w:r>
-      <w:proofErr w:type="gramStart"/>
       <w:r>
         <w:rPr>
           <w:rFonts w:ascii="Cambria Math" w:hAnsi="Cambria Math" w:cs="Cambria Math"/>
           <w:sz w:val="28"/>
           <w:szCs w:val="28"/>
         </w:rPr>
-        <w:t>𝑓(</w:t>
-      </w:r>
-      <w:proofErr w:type="gramEnd"/>
-      <w:r>
-        <w:rPr>
-          <w:rFonts w:ascii="Cambria Math" w:hAnsi="Cambria Math" w:cs="Cambria Math"/>
-          <w:sz w:val="28"/>
-          <w:szCs w:val="28"/>
-        </w:rPr>
-        <w:t>𝑥</w:t>
+        <w:t>𝑓(𝑥</w:t>
       </w:r>
       <w:r>
         <w:rPr>
@@ -28714,14 +28558,7 @@
                   <w:rFonts w:ascii="Cambria Math" w:hAnsi="Cambria Math" w:cs="Cambria Math"/>
                   <w:lang w:val="en-US"/>
                 </w:rPr>
-                <m:t>-h∇f</m:t>
-              </m:r>
-              <m:r>
-                <w:rPr>
-                  <w:rFonts w:ascii="Cambria Math" w:hAnsi="Cambria Math" w:cs="Cambria Math"/>
-                  <w:lang w:val="en-US"/>
-                </w:rPr>
-                <m:t>(</m:t>
+                <m:t>-h∇f(</m:t>
               </m:r>
               <m:acc>
                 <m:accPr>
@@ -31803,14 +31640,12 @@
         <w:lastRenderedPageBreak/>
         <w:t xml:space="preserve">Сравним полученные результаты при помощи сайта </w:t>
       </w:r>
-      <w:proofErr w:type="spellStart"/>
       <w:r>
         <w:rPr>
           <w:lang w:val="en-US"/>
         </w:rPr>
         <w:t>WolframAlpha</w:t>
       </w:r>
-      <w:proofErr w:type="spellEnd"/>
       <w:r>
         <w:t>.</w:t>
       </w:r>
@@ -31882,13 +31717,8 @@
         <w:t>10</w:t>
       </w:r>
       <w:r>
-        <w:t xml:space="preserve"> – Результаты минимизации функции при помощи </w:t>
-      </w:r>
-      <w:proofErr w:type="spellStart"/>
-      <w:r>
-        <w:t>WolframAlpha</w:t>
-      </w:r>
-      <w:proofErr w:type="spellEnd"/>
+        <w:t xml:space="preserve"> – Результаты минимизации функции при помощи WolframAlpha</w:t>
+      </w:r>
     </w:p>
     <w:p>
       <w:pPr>
@@ -32260,16 +32090,7 @@
                     <w:rPr>
                       <w:rFonts w:ascii="Cambria Math" w:hAnsi="Cambria Math"/>
                     </w:rPr>
-                    <m:t>4</m:t>
-                  </m:r>
-                  <m:r>
-                    <m:rPr>
-                      <m:sty m:val="p"/>
-                    </m:rPr>
-                    <w:rPr>
-                      <w:rFonts w:ascii="Cambria Math" w:hAnsi="Cambria Math"/>
-                    </w:rPr>
-                    <m:t>.1</m:t>
+                    <m:t>4.1</m:t>
                   </m:r>
                 </m:e>
               </m:d>
@@ -33149,14 +32970,7 @@
                       <w:rFonts w:ascii="Cambria Math" w:hAnsi="Cambria Math"/>
                       <w:szCs w:val="28"/>
                     </w:rPr>
-                    <m:t>&gt;</m:t>
-                  </m:r>
-                  <m:r>
-                    <w:rPr>
-                      <w:rFonts w:ascii="Cambria Math" w:hAnsi="Cambria Math"/>
-                      <w:szCs w:val="28"/>
-                    </w:rPr>
-                    <m:t>0</m:t>
+                    <m:t>&gt;0</m:t>
                   </m:r>
                 </m:e>
               </m:eqArr>
@@ -34692,14 +34506,7 @@
                                     <w:rFonts w:ascii="Cambria Math" w:hAnsi="Cambria Math" w:cs="Cambria Math"/>
                                     <w:szCs w:val="28"/>
                                   </w:rPr>
-                                  <m:t>∂</m:t>
-                                </m:r>
-                                <m:r>
-                                  <w:rPr>
-                                    <w:rFonts w:ascii="Cambria Math" w:hAnsi="Cambria Math" w:cs="Cambria Math"/>
-                                    <w:szCs w:val="28"/>
-                                  </w:rPr>
-                                  <m:t>x</m:t>
+                                  <m:t>∂x</m:t>
                                 </m:r>
                               </m:e>
                               <m:sub>
@@ -35258,14 +35065,7 @@
                                     <w:rFonts w:ascii="Cambria Math" w:hAnsi="Cambria Math" w:cs="Cambria Math"/>
                                     <w:szCs w:val="28"/>
                                   </w:rPr>
-                                  <m:t>∂</m:t>
-                                </m:r>
-                                <m:r>
-                                  <w:rPr>
-                                    <w:rFonts w:ascii="Cambria Math" w:hAnsi="Cambria Math" w:cs="Cambria Math"/>
-                                    <w:szCs w:val="28"/>
-                                  </w:rPr>
-                                  <m:t>x</m:t>
+                                  <m:t>∂x</m:t>
                                 </m:r>
                               </m:e>
                               <m:sub>
@@ -35492,14 +35292,7 @@
                                     <w:rFonts w:ascii="Cambria Math" w:hAnsi="Cambria Math" w:cs="Cambria Math"/>
                                     <w:szCs w:val="28"/>
                                   </w:rPr>
-                                  <m:t>∂</m:t>
-                                </m:r>
-                                <m:r>
-                                  <w:rPr>
-                                    <w:rFonts w:ascii="Cambria Math" w:hAnsi="Cambria Math" w:cs="Cambria Math"/>
-                                    <w:szCs w:val="28"/>
-                                  </w:rPr>
-                                  <m:t>x</m:t>
+                                  <m:t>∂x</m:t>
                                 </m:r>
                               </m:e>
                               <m:sub>
@@ -36088,19 +35881,7 @@
         <w:pStyle w:val="a7"/>
       </w:pPr>
       <w:r>
-        <w:t>Рис</w:t>
-      </w:r>
-      <w:r>
-        <w:t>унок</w:t>
-      </w:r>
-      <w:r>
-        <w:t xml:space="preserve"> 2.3</w:t>
-      </w:r>
-      <w:r>
-        <w:t xml:space="preserve"> -</w:t>
-      </w:r>
-      <w:r>
-        <w:t xml:space="preserve"> Траектория движения к точке минимума в методе наискорейшего спуска</w:t>
+        <w:t>Рисунок 2.3 - Траектория движения к точке минимума в методе наискорейшего спуска</w:t>
       </w:r>
     </w:p>
     <w:p>
@@ -37347,19 +37128,7 @@
                     <w:rPr>
                       <w:rFonts w:ascii="Cambria Math" w:hAnsi="Cambria Math"/>
                     </w:rPr>
-                    <m:t>4</m:t>
-                  </m:r>
-                  <m:r>
-                    <w:rPr>
-                      <w:rFonts w:ascii="Cambria Math" w:hAnsi="Cambria Math"/>
-                    </w:rPr>
-                    <m:t>.</m:t>
-                  </m:r>
-                  <m:r>
-                    <w:rPr>
-                      <w:rFonts w:ascii="Cambria Math" w:hAnsi="Cambria Math"/>
-                    </w:rPr>
-                    <m:t>5</m:t>
+                    <m:t>4.5</m:t>
                   </m:r>
                 </m:e>
               </m:d>
@@ -37492,13 +37261,7 @@
         <w:rPr>
           <w:rFonts w:ascii="Cambria Math" w:hAnsi="Cambria Math" w:cs="Cambria Math"/>
         </w:rPr>
-        <w:t>𝑓 (</w:t>
-      </w:r>
-      <w:r>
-        <w:rPr>
-          <w:rFonts w:ascii="Cambria Math" w:hAnsi="Cambria Math" w:cs="Cambria Math"/>
-        </w:rPr>
-        <w:t>𝑥</w:t>
+        <w:t>𝑓 (𝑥</w:t>
       </w:r>
       <w:r>
         <w:rPr>
@@ -37723,15 +37486,7 @@
           <w:sz w:val="28"/>
           <w:szCs w:val="28"/>
         </w:rPr>
-        <w:t>𝑓 (</w:t>
-      </w:r>
-      <w:r>
-        <w:rPr>
-          <w:rFonts w:ascii="Cambria Math" w:hAnsi="Cambria Math" w:cs="Cambria Math"/>
-          <w:sz w:val="28"/>
-          <w:szCs w:val="28"/>
-        </w:rPr>
-        <w:t>𝑥</w:t>
+        <w:t>𝑓 (𝑥</w:t>
       </w:r>
       <w:r>
         <w:rPr>
@@ -37807,23 +37562,7 @@
           <w:sz w:val="28"/>
           <w:szCs w:val="28"/>
         </w:rPr>
-        <w:t>∇</w:t>
-      </w:r>
-      <w:r>
-        <w:rPr>
-          <w:rFonts w:ascii="Cambria Math" w:hAnsi="Cambria Math" w:cs="Cambria Math"/>
-          <w:sz w:val="28"/>
-          <w:szCs w:val="28"/>
-        </w:rPr>
-        <w:t>𝑓 (</w:t>
-      </w:r>
-      <w:r>
-        <w:rPr>
-          <w:rFonts w:ascii="Cambria Math" w:hAnsi="Cambria Math" w:cs="Cambria Math"/>
-          <w:sz w:val="28"/>
-          <w:szCs w:val="28"/>
-        </w:rPr>
-        <w:t>𝑥</w:t>
+        <w:t>∇𝑓 (𝑥</w:t>
       </w:r>
       <w:r>
         <w:rPr>
@@ -38373,21 +38112,7 @@
                       <w:rFonts w:ascii="Cambria Math" w:hAnsi="Cambria Math" w:cs="Cambria Math"/>
                       <w:szCs w:val="28"/>
                     </w:rPr>
-                    <m:t>4</m:t>
-                  </m:r>
-                  <m:r>
-                    <w:rPr>
-                      <w:rFonts w:ascii="Cambria Math" w:hAnsi="Cambria Math" w:cs="Cambria Math"/>
-                      <w:szCs w:val="28"/>
-                    </w:rPr>
-                    <m:t>.</m:t>
-                  </m:r>
-                  <m:r>
-                    <w:rPr>
-                      <w:rFonts w:ascii="Cambria Math" w:hAnsi="Cambria Math" w:cs="Cambria Math"/>
-                      <w:szCs w:val="28"/>
-                    </w:rPr>
-                    <m:t>6</m:t>
+                    <m:t>4.6</m:t>
                   </m:r>
                 </m:e>
               </m:d>
@@ -38776,14 +38501,7 @@
                       <w:rFonts w:ascii="Cambria Math" w:hAnsi="Cambria Math"/>
                       <w:szCs w:val="28"/>
                     </w:rPr>
-                    <m:t>&gt;</m:t>
-                  </m:r>
-                  <m:r>
-                    <w:rPr>
-                      <w:rFonts w:ascii="Cambria Math" w:hAnsi="Cambria Math"/>
-                      <w:szCs w:val="28"/>
-                    </w:rPr>
-                    <m:t>0</m:t>
+                    <m:t>&gt;0</m:t>
                   </m:r>
                 </m:e>
               </m:eqArr>
@@ -38817,14 +38535,7 @@
                       <w:rFonts w:ascii="Cambria Math" w:eastAsiaTheme="minorEastAsia" w:hAnsi="Cambria Math" w:cs="Times New Roman"/>
                       <w:szCs w:val="28"/>
                     </w:rPr>
-                    <m:t>4.</m:t>
-                  </m:r>
-                  <m:r>
-                    <w:rPr>
-                      <w:rFonts w:ascii="Cambria Math" w:eastAsiaTheme="minorEastAsia" w:hAnsi="Cambria Math" w:cs="Times New Roman"/>
-                      <w:szCs w:val="28"/>
-                    </w:rPr>
-                    <m:t>7</m:t>
+                    <m:t>4.7</m:t>
                   </m:r>
                 </m:e>
               </m:d>
@@ -38832,6 +38543,83 @@
           </m:eqArr>
         </m:oMath>
       </m:oMathPara>
+    </w:p>
+    <w:p>
+      <w:pPr>
+        <w:pStyle w:val="a3"/>
+      </w:pPr>
+      <w:r>
+        <w:rPr>
+          <w:szCs w:val="28"/>
+        </w:rPr>
+        <w:t xml:space="preserve">Численным методом определим значения шага </w:t>
+      </w:r>
+      <m:oMath>
+        <m:sSub>
+          <m:sSubPr>
+            <m:ctrlPr>
+              <w:rPr>
+                <w:rFonts w:ascii="Cambria Math" w:hAnsi="Cambria Math" w:cs="Cambria Math"/>
+                <w:i/>
+                <w:szCs w:val="28"/>
+              </w:rPr>
+            </m:ctrlPr>
+          </m:sSubPr>
+          <m:e>
+            <m:r>
+              <w:rPr>
+                <w:rFonts w:ascii="Cambria Math" w:hAnsi="Cambria Math" w:cs="Cambria Math"/>
+                <w:szCs w:val="28"/>
+              </w:rPr>
+              <m:t>h</m:t>
+            </m:r>
+          </m:e>
+          <m:sub>
+            <m:r>
+              <w:rPr>
+                <w:rFonts w:ascii="Cambria Math" w:hAnsi="Cambria Math" w:cs="Cambria Math"/>
+                <w:szCs w:val="28"/>
+              </w:rPr>
+              <m:t>0</m:t>
+            </m:r>
+          </m:sub>
+        </m:sSub>
+        <m:r>
+          <w:rPr>
+            <w:rFonts w:ascii="Cambria Math" w:hAnsi="Cambria Math" w:cs="Cambria Math"/>
+            <w:szCs w:val="28"/>
+          </w:rPr>
+          <m:t xml:space="preserve">= </m:t>
+        </m:r>
+        <m:r>
+          <w:rPr>
+            <w:rFonts w:ascii="Cambria Math" w:hAnsi="Cambria Math" w:cs="Cambria Math"/>
+            <w:szCs w:val="28"/>
+          </w:rPr>
+          <m:t>0</m:t>
+        </m:r>
+        <m:r>
+          <w:rPr>
+            <w:rFonts w:ascii="Cambria Math" w:hAnsi="Cambria Math" w:cs="Cambria Math"/>
+            <w:szCs w:val="28"/>
+          </w:rPr>
+          <m:t>,</m:t>
+        </m:r>
+        <m:r>
+          <w:rPr>
+            <w:rFonts w:ascii="Cambria Math" w:hAnsi="Cambria Math" w:cs="Cambria Math"/>
+            <w:szCs w:val="28"/>
+          </w:rPr>
+          <m:t>049</m:t>
+        </m:r>
+      </m:oMath>
+      <w:r>
+        <w:rPr>
+          <w:rFonts w:ascii="Cambria Math" w:hAnsi="Cambria Math" w:cs="Cambria Math"/>
+          <w:szCs w:val="28"/>
+        </w:rPr>
+        <w:t>.</w:t>
+      </w:r>
     </w:p>
     <w:p>
       <w:pPr>

</xml_diff>

<commit_message>
Pr_1 complete Pr_2 complete Pr_3 complete Pr_4 complete Pr_5 complete Docx test(complete 4/5)
</commit_message>
<xml_diff>
--- a/static/Мат Обеспечение СППР Вежновец.docx
+++ b/static/Мат Обеспечение СППР Вежновец.docx
@@ -791,6 +791,7 @@
         </w:rPr>
         <w:tab/>
       </w:r>
+      <w:proofErr w:type="spellStart"/>
       <w:r>
         <w:rPr>
           <w:rFonts w:ascii="Times New Roman" w:eastAsia="Times New Roman" w:hAnsi="Times New Roman" w:cs="Times New Roman"/>
@@ -800,8 +801,9 @@
           <w:u w:val="single"/>
           <w:lang w:eastAsia="ru-RU"/>
         </w:rPr>
-        <w:t>Вежновец Ф.Ю</w:t>
-      </w:r>
+        <w:t>Вежновец</w:t>
+      </w:r>
+      <w:proofErr w:type="spellEnd"/>
       <w:r>
         <w:rPr>
           <w:rFonts w:ascii="Times New Roman" w:eastAsia="Times New Roman" w:hAnsi="Times New Roman" w:cs="Times New Roman"/>
@@ -811,6 +813,17 @@
           <w:u w:val="single"/>
           <w:lang w:eastAsia="ru-RU"/>
         </w:rPr>
+        <w:t xml:space="preserve"> Ф.Ю</w:t>
+      </w:r>
+      <w:r>
+        <w:rPr>
+          <w:rFonts w:ascii="Times New Roman" w:eastAsia="Times New Roman" w:hAnsi="Times New Roman" w:cs="Times New Roman"/>
+          <w:iCs/>
+          <w:sz w:val="24"/>
+          <w:szCs w:val="24"/>
+          <w:u w:val="single"/>
+          <w:lang w:eastAsia="ru-RU"/>
+        </w:rPr>
         <w:t>.__</w:t>
       </w:r>
       <w:r>
@@ -944,6 +957,7 @@
         </w:rPr>
         <w:t xml:space="preserve"> </w:t>
       </w:r>
+      <w:proofErr w:type="gramStart"/>
       <w:r>
         <w:rPr>
           <w:rFonts w:ascii="Times New Roman" w:eastAsia="Times New Roman" w:hAnsi="Times New Roman" w:cs="Times New Roman"/>
@@ -973,7 +987,32 @@
           <w:szCs w:val="20"/>
           <w:lang w:eastAsia="ru-RU"/>
         </w:rPr>
-        <w:t>(Ф.И.О.студента)</w:t>
+        <w:t>(</w:t>
+      </w:r>
+      <w:proofErr w:type="spellStart"/>
+      <w:proofErr w:type="gramEnd"/>
+      <w:r>
+        <w:rPr>
+          <w:rFonts w:ascii="Times New Roman" w:eastAsia="Times New Roman" w:hAnsi="Times New Roman" w:cs="Times New Roman"/>
+          <w:i/>
+          <w:iCs/>
+          <w:sz w:val="20"/>
+          <w:szCs w:val="20"/>
+          <w:lang w:eastAsia="ru-RU"/>
+        </w:rPr>
+        <w:t>Ф.И.О.студента</w:t>
+      </w:r>
+      <w:proofErr w:type="spellEnd"/>
+      <w:r>
+        <w:rPr>
+          <w:rFonts w:ascii="Times New Roman" w:eastAsia="Times New Roman" w:hAnsi="Times New Roman" w:cs="Times New Roman"/>
+          <w:i/>
+          <w:iCs/>
+          <w:sz w:val="20"/>
+          <w:szCs w:val="20"/>
+          <w:lang w:eastAsia="ru-RU"/>
+        </w:rPr>
+        <w:t>)</w:t>
       </w:r>
       <w:r>
         <w:rPr>
@@ -1587,7 +1626,7 @@
         </w:rPr>
         <w:fldChar w:fldCharType="separate"/>
       </w:r>
-      <w:hyperlink w:anchor="_Toc132213441" w:history="1">
+      <w:hyperlink w:anchor="_Toc132276162" w:history="1">
         <w:r>
           <w:rPr>
             <w:rStyle w:val="af1"/>
@@ -1614,7 +1653,7 @@
             <w:noProof/>
             <w:webHidden/>
           </w:rPr>
-          <w:instrText xml:space="preserve"> PAGEREF _Toc132213441 \h </w:instrText>
+          <w:instrText xml:space="preserve"> PAGEREF _Toc132276162 \h </w:instrText>
         </w:r>
         <w:r>
           <w:rPr>
@@ -1658,7 +1697,7 @@
           <w:lang w:eastAsia="ru-RU"/>
         </w:rPr>
       </w:pPr>
-      <w:hyperlink w:anchor="_Toc132213442" w:history="1">
+      <w:hyperlink w:anchor="_Toc132276163" w:history="1">
         <w:r>
           <w:rPr>
             <w:rStyle w:val="af1"/>
@@ -1700,7 +1739,7 @@
             <w:noProof/>
             <w:webHidden/>
           </w:rPr>
-          <w:instrText xml:space="preserve"> PAGEREF _Toc132213442 \h </w:instrText>
+          <w:instrText xml:space="preserve"> PAGEREF _Toc132276163 \h </w:instrText>
         </w:r>
         <w:r>
           <w:rPr>
@@ -1744,7 +1783,7 @@
           <w:lang w:eastAsia="ru-RU"/>
         </w:rPr>
       </w:pPr>
-      <w:hyperlink w:anchor="_Toc132213443" w:history="1">
+      <w:hyperlink w:anchor="_Toc132276164" w:history="1">
         <w:r>
           <w:rPr>
             <w:rStyle w:val="af1"/>
@@ -1786,7 +1825,7 @@
             <w:noProof/>
             <w:webHidden/>
           </w:rPr>
-          <w:instrText xml:space="preserve"> PAGEREF _Toc132213443 \h </w:instrText>
+          <w:instrText xml:space="preserve"> PAGEREF _Toc132276164 \h </w:instrText>
         </w:r>
         <w:r>
           <w:rPr>
@@ -1830,7 +1869,7 @@
           <w:lang w:eastAsia="ru-RU"/>
         </w:rPr>
       </w:pPr>
-      <w:hyperlink w:anchor="_Toc132213444" w:history="1">
+      <w:hyperlink w:anchor="_Toc132276165" w:history="1">
         <w:r>
           <w:rPr>
             <w:rStyle w:val="af1"/>
@@ -1872,7 +1911,7 @@
             <w:noProof/>
             <w:webHidden/>
           </w:rPr>
-          <w:instrText xml:space="preserve"> PAGEREF _Toc132213444 \h </w:instrText>
+          <w:instrText xml:space="preserve"> PAGEREF _Toc132276165 \h </w:instrText>
         </w:r>
         <w:r>
           <w:rPr>
@@ -1916,7 +1955,7 @@
           <w:lang w:eastAsia="ru-RU"/>
         </w:rPr>
       </w:pPr>
-      <w:hyperlink w:anchor="_Toc132213445" w:history="1">
+      <w:hyperlink w:anchor="_Toc132276166" w:history="1">
         <w:r>
           <w:rPr>
             <w:rStyle w:val="af1"/>
@@ -1958,7 +1997,7 @@
             <w:noProof/>
             <w:webHidden/>
           </w:rPr>
-          <w:instrText xml:space="preserve"> PAGEREF _Toc132213445 \h </w:instrText>
+          <w:instrText xml:space="preserve"> PAGEREF _Toc132276166 \h </w:instrText>
         </w:r>
         <w:r>
           <w:rPr>
@@ -2002,7 +2041,7 @@
           <w:lang w:eastAsia="ru-RU"/>
         </w:rPr>
       </w:pPr>
-      <w:hyperlink w:anchor="_Toc132213446" w:history="1">
+      <w:hyperlink w:anchor="_Toc132276167" w:history="1">
         <w:r>
           <w:rPr>
             <w:rStyle w:val="af1"/>
@@ -2044,7 +2083,7 @@
             <w:noProof/>
             <w:webHidden/>
           </w:rPr>
-          <w:instrText xml:space="preserve"> PAGEREF _Toc132213446 \h </w:instrText>
+          <w:instrText xml:space="preserve"> PAGEREF _Toc132276167 \h </w:instrText>
         </w:r>
         <w:r>
           <w:rPr>
@@ -2087,7 +2126,7 @@
           <w:lang w:eastAsia="ru-RU"/>
         </w:rPr>
       </w:pPr>
-      <w:hyperlink w:anchor="_Toc132213447" w:history="1">
+      <w:hyperlink w:anchor="_Toc132276168" w:history="1">
         <w:r>
           <w:rPr>
             <w:rStyle w:val="af1"/>
@@ -2114,7 +2153,7 @@
             <w:noProof/>
             <w:webHidden/>
           </w:rPr>
-          <w:instrText xml:space="preserve"> PAGEREF _Toc132213447 \h </w:instrText>
+          <w:instrText xml:space="preserve"> PAGEREF _Toc132276168 \h </w:instrText>
         </w:r>
         <w:r>
           <w:rPr>
@@ -2158,7 +2197,7 @@
           <w:lang w:eastAsia="ru-RU"/>
         </w:rPr>
       </w:pPr>
-      <w:hyperlink w:anchor="_Toc132213448" w:history="1">
+      <w:hyperlink w:anchor="_Toc132276169" w:history="1">
         <w:r>
           <w:rPr>
             <w:rStyle w:val="af1"/>
@@ -2200,7 +2239,7 @@
             <w:noProof/>
             <w:webHidden/>
           </w:rPr>
-          <w:instrText xml:space="preserve"> PAGEREF _Toc132213448 \h </w:instrText>
+          <w:instrText xml:space="preserve"> PAGEREF _Toc132276169 \h </w:instrText>
         </w:r>
         <w:r>
           <w:rPr>
@@ -2244,7 +2283,7 @@
           <w:lang w:eastAsia="ru-RU"/>
         </w:rPr>
       </w:pPr>
-      <w:hyperlink w:anchor="_Toc132213449" w:history="1">
+      <w:hyperlink w:anchor="_Toc132276170" w:history="1">
         <w:r>
           <w:rPr>
             <w:rStyle w:val="af1"/>
@@ -2265,7 +2304,7 @@
             <w:rStyle w:val="af1"/>
             <w:noProof/>
           </w:rPr>
-          <w:t>Описание симплекс метода</w:t>
+          <w:t>Описание метода Нелдера-Мида</w:t>
         </w:r>
         <w:r>
           <w:rPr>
@@ -2286,7 +2325,7 @@
             <w:noProof/>
             <w:webHidden/>
           </w:rPr>
-          <w:instrText xml:space="preserve"> PAGEREF _Toc132213449 \h </w:instrText>
+          <w:instrText xml:space="preserve"> PAGEREF _Toc132276170 \h </w:instrText>
         </w:r>
         <w:r>
           <w:rPr>
@@ -2330,7 +2369,7 @@
           <w:lang w:eastAsia="ru-RU"/>
         </w:rPr>
       </w:pPr>
-      <w:hyperlink w:anchor="_Toc132213450" w:history="1">
+      <w:hyperlink w:anchor="_Toc132276171" w:history="1">
         <w:r>
           <w:rPr>
             <w:rStyle w:val="af1"/>
@@ -2372,7 +2411,7 @@
             <w:noProof/>
             <w:webHidden/>
           </w:rPr>
-          <w:instrText xml:space="preserve"> PAGEREF _Toc132213450 \h </w:instrText>
+          <w:instrText xml:space="preserve"> PAGEREF _Toc132276171 \h </w:instrText>
         </w:r>
         <w:r>
           <w:rPr>
@@ -2416,7 +2455,7 @@
           <w:lang w:eastAsia="ru-RU"/>
         </w:rPr>
       </w:pPr>
-      <w:hyperlink w:anchor="_Toc132213451" w:history="1">
+      <w:hyperlink w:anchor="_Toc132276172" w:history="1">
         <w:r>
           <w:rPr>
             <w:rStyle w:val="af1"/>
@@ -2458,7 +2497,7 @@
             <w:noProof/>
             <w:webHidden/>
           </w:rPr>
-          <w:instrText xml:space="preserve"> PAGEREF _Toc132213451 \h </w:instrText>
+          <w:instrText xml:space="preserve"> PAGEREF _Toc132276172 \h </w:instrText>
         </w:r>
         <w:r>
           <w:rPr>
@@ -2502,7 +2541,7 @@
           <w:lang w:eastAsia="ru-RU"/>
         </w:rPr>
       </w:pPr>
-      <w:hyperlink w:anchor="_Toc132213452" w:history="1">
+      <w:hyperlink w:anchor="_Toc132276173" w:history="1">
         <w:r>
           <w:rPr>
             <w:rStyle w:val="af1"/>
@@ -2544,7 +2583,7 @@
             <w:noProof/>
             <w:webHidden/>
           </w:rPr>
-          <w:instrText xml:space="preserve"> PAGEREF _Toc132213452 \h </w:instrText>
+          <w:instrText xml:space="preserve"> PAGEREF _Toc132276173 \h </w:instrText>
         </w:r>
         <w:r>
           <w:rPr>
@@ -2587,7 +2626,7 @@
           <w:lang w:eastAsia="ru-RU"/>
         </w:rPr>
       </w:pPr>
-      <w:hyperlink w:anchor="_Toc132213453" w:history="1">
+      <w:hyperlink w:anchor="_Toc132276174" w:history="1">
         <w:r>
           <w:rPr>
             <w:rStyle w:val="af1"/>
@@ -2614,7 +2653,7 @@
             <w:noProof/>
             <w:webHidden/>
           </w:rPr>
-          <w:instrText xml:space="preserve"> PAGEREF _Toc132213453 \h </w:instrText>
+          <w:instrText xml:space="preserve"> PAGEREF _Toc132276174 \h </w:instrText>
         </w:r>
         <w:r>
           <w:rPr>
@@ -2658,7 +2697,7 @@
           <w:lang w:eastAsia="ru-RU"/>
         </w:rPr>
       </w:pPr>
-      <w:hyperlink w:anchor="_Toc132213454" w:history="1">
+      <w:hyperlink w:anchor="_Toc132276175" w:history="1">
         <w:r>
           <w:rPr>
             <w:rStyle w:val="af1"/>
@@ -2700,7 +2739,7 @@
             <w:noProof/>
             <w:webHidden/>
           </w:rPr>
-          <w:instrText xml:space="preserve"> PAGEREF _Toc132213454 \h </w:instrText>
+          <w:instrText xml:space="preserve"> PAGEREF _Toc132276175 \h </w:instrText>
         </w:r>
         <w:r>
           <w:rPr>
@@ -2744,7 +2783,7 @@
           <w:lang w:eastAsia="ru-RU"/>
         </w:rPr>
       </w:pPr>
-      <w:hyperlink w:anchor="_Toc132213455" w:history="1">
+      <w:hyperlink w:anchor="_Toc132276176" w:history="1">
         <w:r>
           <w:rPr>
             <w:rStyle w:val="af1"/>
@@ -2765,7 +2804,7 @@
             <w:rStyle w:val="af1"/>
             <w:noProof/>
           </w:rPr>
-          <w:t>Описание симплекс метода</w:t>
+          <w:t>Описание метода градиентного спуска с постоянным шагом</w:t>
         </w:r>
         <w:r>
           <w:rPr>
@@ -2786,7 +2825,7 @@
             <w:noProof/>
             <w:webHidden/>
           </w:rPr>
-          <w:instrText xml:space="preserve"> PAGEREF _Toc132213455 \h </w:instrText>
+          <w:instrText xml:space="preserve"> PAGEREF _Toc132276176 \h </w:instrText>
         </w:r>
         <w:r>
           <w:rPr>
@@ -2830,7 +2869,7 @@
           <w:lang w:eastAsia="ru-RU"/>
         </w:rPr>
       </w:pPr>
-      <w:hyperlink w:anchor="_Toc132213456" w:history="1">
+      <w:hyperlink w:anchor="_Toc132276177" w:history="1">
         <w:r>
           <w:rPr>
             <w:rStyle w:val="af1"/>
@@ -2872,7 +2911,7 @@
             <w:noProof/>
             <w:webHidden/>
           </w:rPr>
-          <w:instrText xml:space="preserve"> PAGEREF _Toc132213456 \h </w:instrText>
+          <w:instrText xml:space="preserve"> PAGEREF _Toc132276177 \h </w:instrText>
         </w:r>
         <w:r>
           <w:rPr>
@@ -2916,7 +2955,7 @@
           <w:lang w:eastAsia="ru-RU"/>
         </w:rPr>
       </w:pPr>
-      <w:hyperlink w:anchor="_Toc132213457" w:history="1">
+      <w:hyperlink w:anchor="_Toc132276178" w:history="1">
         <w:r>
           <w:rPr>
             <w:rStyle w:val="af1"/>
@@ -2958,7 +2997,7 @@
             <w:noProof/>
             <w:webHidden/>
           </w:rPr>
-          <w:instrText xml:space="preserve"> PAGEREF _Toc132213457 \h </w:instrText>
+          <w:instrText xml:space="preserve"> PAGEREF _Toc132276178 \h </w:instrText>
         </w:r>
         <w:r>
           <w:rPr>
@@ -3002,7 +3041,7 @@
           <w:lang w:eastAsia="ru-RU"/>
         </w:rPr>
       </w:pPr>
-      <w:hyperlink w:anchor="_Toc132213458" w:history="1">
+      <w:hyperlink w:anchor="_Toc132276179" w:history="1">
         <w:r>
           <w:rPr>
             <w:rStyle w:val="af1"/>
@@ -3044,7 +3083,7 @@
             <w:noProof/>
             <w:webHidden/>
           </w:rPr>
-          <w:instrText xml:space="preserve"> PAGEREF _Toc132213458 \h </w:instrText>
+          <w:instrText xml:space="preserve"> PAGEREF _Toc132276179 \h </w:instrText>
         </w:r>
         <w:r>
           <w:rPr>
@@ -3077,6 +3116,334 @@
     </w:p>
     <w:p>
       <w:pPr>
+        <w:pStyle w:val="13"/>
+        <w:tabs>
+          <w:tab w:val="right" w:leader="dot" w:pos="10140"/>
+        </w:tabs>
+        <w:rPr>
+          <w:rFonts w:eastAsiaTheme="minorEastAsia"/>
+          <w:noProof/>
+          <w:lang w:eastAsia="ru-RU"/>
+        </w:rPr>
+      </w:pPr>
+      <w:hyperlink w:anchor="_Toc132276180" w:history="1">
+        <w:r>
+          <w:rPr>
+            <w:rStyle w:val="af1"/>
+            <w:noProof/>
+          </w:rPr>
+          <w:t>ПРАКТИЧЕСКАЯ РАБОТА №4. МЕТОД ПЕРВОГО ПОРЯДКА: МЕТОД НАИСКОРЕЙШЕГО ГРАДИЕНТНОГО СПУСКА</w:t>
+        </w:r>
+        <w:r>
+          <w:rPr>
+            <w:noProof/>
+            <w:webHidden/>
+          </w:rPr>
+          <w:tab/>
+        </w:r>
+        <w:r>
+          <w:rPr>
+            <w:noProof/>
+            <w:webHidden/>
+          </w:rPr>
+          <w:fldChar w:fldCharType="begin"/>
+        </w:r>
+        <w:r>
+          <w:rPr>
+            <w:noProof/>
+            <w:webHidden/>
+          </w:rPr>
+          <w:instrText xml:space="preserve"> PAGEREF _Toc132276180 \h </w:instrText>
+        </w:r>
+        <w:r>
+          <w:rPr>
+            <w:noProof/>
+            <w:webHidden/>
+          </w:rPr>
+        </w:r>
+        <w:r>
+          <w:rPr>
+            <w:noProof/>
+            <w:webHidden/>
+          </w:rPr>
+          <w:fldChar w:fldCharType="separate"/>
+        </w:r>
+        <w:r>
+          <w:rPr>
+            <w:noProof/>
+            <w:webHidden/>
+          </w:rPr>
+          <w:t>30</w:t>
+        </w:r>
+        <w:r>
+          <w:rPr>
+            <w:noProof/>
+            <w:webHidden/>
+          </w:rPr>
+          <w:fldChar w:fldCharType="end"/>
+        </w:r>
+      </w:hyperlink>
+    </w:p>
+    <w:p>
+      <w:pPr>
+        <w:pStyle w:val="24"/>
+        <w:tabs>
+          <w:tab w:val="left" w:pos="880"/>
+          <w:tab w:val="right" w:leader="dot" w:pos="10140"/>
+        </w:tabs>
+        <w:rPr>
+          <w:rFonts w:eastAsiaTheme="minorEastAsia"/>
+          <w:noProof/>
+          <w:lang w:eastAsia="ru-RU"/>
+        </w:rPr>
+      </w:pPr>
+      <w:hyperlink w:anchor="_Toc132276181" w:history="1">
+        <w:r>
+          <w:rPr>
+            <w:rStyle w:val="af1"/>
+            <w:noProof/>
+          </w:rPr>
+          <w:t>4.1</w:t>
+        </w:r>
+        <w:r>
+          <w:rPr>
+            <w:rFonts w:eastAsiaTheme="minorEastAsia"/>
+            <w:noProof/>
+            <w:lang w:eastAsia="ru-RU"/>
+          </w:rPr>
+          <w:tab/>
+        </w:r>
+        <w:r>
+          <w:rPr>
+            <w:rStyle w:val="af1"/>
+            <w:noProof/>
+          </w:rPr>
+          <w:t>Постановка задачи</w:t>
+        </w:r>
+        <w:r>
+          <w:rPr>
+            <w:noProof/>
+            <w:webHidden/>
+          </w:rPr>
+          <w:tab/>
+        </w:r>
+        <w:r>
+          <w:rPr>
+            <w:noProof/>
+            <w:webHidden/>
+          </w:rPr>
+          <w:fldChar w:fldCharType="begin"/>
+        </w:r>
+        <w:r>
+          <w:rPr>
+            <w:noProof/>
+            <w:webHidden/>
+          </w:rPr>
+          <w:instrText xml:space="preserve"> PAGEREF _Toc132276181 \h </w:instrText>
+        </w:r>
+        <w:r>
+          <w:rPr>
+            <w:noProof/>
+            <w:webHidden/>
+          </w:rPr>
+        </w:r>
+        <w:r>
+          <w:rPr>
+            <w:noProof/>
+            <w:webHidden/>
+          </w:rPr>
+          <w:fldChar w:fldCharType="separate"/>
+        </w:r>
+        <w:r>
+          <w:rPr>
+            <w:noProof/>
+            <w:webHidden/>
+          </w:rPr>
+          <w:t>30</w:t>
+        </w:r>
+        <w:r>
+          <w:rPr>
+            <w:noProof/>
+            <w:webHidden/>
+          </w:rPr>
+          <w:fldChar w:fldCharType="end"/>
+        </w:r>
+      </w:hyperlink>
+    </w:p>
+    <w:p>
+      <w:pPr>
+        <w:pStyle w:val="24"/>
+        <w:tabs>
+          <w:tab w:val="left" w:pos="880"/>
+          <w:tab w:val="right" w:leader="dot" w:pos="10140"/>
+        </w:tabs>
+        <w:rPr>
+          <w:rFonts w:eastAsiaTheme="minorEastAsia"/>
+          <w:noProof/>
+          <w:lang w:eastAsia="ru-RU"/>
+        </w:rPr>
+      </w:pPr>
+      <w:hyperlink w:anchor="_Toc132276182" w:history="1">
+        <w:r>
+          <w:rPr>
+            <w:rStyle w:val="af1"/>
+            <w:noProof/>
+          </w:rPr>
+          <w:t>4.2</w:t>
+        </w:r>
+        <w:r>
+          <w:rPr>
+            <w:rFonts w:eastAsiaTheme="minorEastAsia"/>
+            <w:noProof/>
+            <w:lang w:eastAsia="ru-RU"/>
+          </w:rPr>
+          <w:tab/>
+        </w:r>
+        <w:r>
+          <w:rPr>
+            <w:rStyle w:val="af1"/>
+            <w:noProof/>
+          </w:rPr>
+          <w:t>Описание метода наискорейшего градиентного спуска</w:t>
+        </w:r>
+        <w:r>
+          <w:rPr>
+            <w:noProof/>
+            <w:webHidden/>
+          </w:rPr>
+          <w:tab/>
+        </w:r>
+        <w:r>
+          <w:rPr>
+            <w:noProof/>
+            <w:webHidden/>
+          </w:rPr>
+          <w:fldChar w:fldCharType="begin"/>
+        </w:r>
+        <w:r>
+          <w:rPr>
+            <w:noProof/>
+            <w:webHidden/>
+          </w:rPr>
+          <w:instrText xml:space="preserve"> PAGEREF _Toc132276182 \h </w:instrText>
+        </w:r>
+        <w:r>
+          <w:rPr>
+            <w:noProof/>
+            <w:webHidden/>
+          </w:rPr>
+        </w:r>
+        <w:r>
+          <w:rPr>
+            <w:noProof/>
+            <w:webHidden/>
+          </w:rPr>
+          <w:fldChar w:fldCharType="separate"/>
+        </w:r>
+        <w:r>
+          <w:rPr>
+            <w:noProof/>
+            <w:webHidden/>
+          </w:rPr>
+          <w:t>30</w:t>
+        </w:r>
+        <w:r>
+          <w:rPr>
+            <w:noProof/>
+            <w:webHidden/>
+          </w:rPr>
+          <w:fldChar w:fldCharType="end"/>
+        </w:r>
+      </w:hyperlink>
+    </w:p>
+    <w:p>
+      <w:pPr>
+        <w:pStyle w:val="24"/>
+        <w:tabs>
+          <w:tab w:val="left" w:pos="880"/>
+          <w:tab w:val="right" w:leader="dot" w:pos="10140"/>
+        </w:tabs>
+        <w:rPr>
+          <w:rFonts w:eastAsiaTheme="minorEastAsia"/>
+          <w:noProof/>
+          <w:lang w:eastAsia="ru-RU"/>
+        </w:rPr>
+      </w:pPr>
+      <w:hyperlink w:anchor="_Toc132276183" w:history="1">
+        <w:r>
+          <w:rPr>
+            <w:rStyle w:val="af1"/>
+            <w:noProof/>
+          </w:rPr>
+          <w:t>4.3</w:t>
+        </w:r>
+        <w:r>
+          <w:rPr>
+            <w:rFonts w:eastAsiaTheme="minorEastAsia"/>
+            <w:noProof/>
+            <w:lang w:eastAsia="ru-RU"/>
+          </w:rPr>
+          <w:tab/>
+        </w:r>
+        <w:r>
+          <w:rPr>
+            <w:rStyle w:val="af1"/>
+            <w:noProof/>
+          </w:rPr>
+          <w:t>Ручной расчёт итераций методом наискорейшего градиентного спуска</w:t>
+        </w:r>
+        <w:r>
+          <w:rPr>
+            <w:noProof/>
+            <w:webHidden/>
+          </w:rPr>
+          <w:tab/>
+        </w:r>
+        <w:r>
+          <w:rPr>
+            <w:noProof/>
+            <w:webHidden/>
+          </w:rPr>
+          <w:fldChar w:fldCharType="begin"/>
+        </w:r>
+        <w:r>
+          <w:rPr>
+            <w:noProof/>
+            <w:webHidden/>
+          </w:rPr>
+          <w:instrText xml:space="preserve"> PAGEREF _Toc132276183 \h </w:instrText>
+        </w:r>
+        <w:r>
+          <w:rPr>
+            <w:noProof/>
+            <w:webHidden/>
+          </w:rPr>
+        </w:r>
+        <w:r>
+          <w:rPr>
+            <w:noProof/>
+            <w:webHidden/>
+          </w:rPr>
+          <w:fldChar w:fldCharType="separate"/>
+        </w:r>
+        <w:r>
+          <w:rPr>
+            <w:noProof/>
+            <w:webHidden/>
+          </w:rPr>
+          <w:t>31</w:t>
+        </w:r>
+        <w:r>
+          <w:rPr>
+            <w:noProof/>
+            <w:webHidden/>
+          </w:rPr>
+          <w:fldChar w:fldCharType="end"/>
+        </w:r>
+      </w:hyperlink>
+    </w:p>
+    <w:p>
+      <w:pPr>
         <w:jc w:val="center"/>
         <w:rPr>
           <w:rFonts w:ascii="Times New Roman" w:eastAsiaTheme="majorEastAsia" w:hAnsi="Times New Roman" w:cs="Times New Roman"/>
@@ -3113,7 +3480,7 @@
         <w:pStyle w:val="11"/>
       </w:pPr>
       <w:bookmarkStart w:id="8" w:name="_Toc132142621"/>
-      <w:bookmarkStart w:id="9" w:name="_Toc132213441"/>
+      <w:bookmarkStart w:id="9" w:name="_Toc132276162"/>
       <w:r>
         <w:lastRenderedPageBreak/>
         <w:t>ПРАКТИЧЕСКАЯ РАБОТА №</w:t>
@@ -3148,7 +3515,7 @@
       </w:pPr>
       <w:bookmarkStart w:id="10" w:name="_Toc131731193"/>
       <w:bookmarkStart w:id="11" w:name="_Toc132142622"/>
-      <w:bookmarkStart w:id="12" w:name="_Toc132213442"/>
+      <w:bookmarkStart w:id="12" w:name="_Toc132276163"/>
       <w:r>
         <w:t>1.1</w:t>
       </w:r>
@@ -3760,7 +4127,7 @@
         <w:pStyle w:val="22"/>
       </w:pPr>
       <w:bookmarkStart w:id="14" w:name="_Toc132142623"/>
-      <w:bookmarkStart w:id="15" w:name="_Toc132213443"/>
+      <w:bookmarkStart w:id="15" w:name="_Toc132276164"/>
       <w:r>
         <w:t>1.2</w:t>
       </w:r>
@@ -3889,7 +4256,7 @@
         <w:pStyle w:val="22"/>
       </w:pPr>
       <w:bookmarkStart w:id="16" w:name="_Toc132142624"/>
-      <w:bookmarkStart w:id="17" w:name="_Toc132213444"/>
+      <w:bookmarkStart w:id="17" w:name="_Toc132276165"/>
       <w:r>
         <w:t>1.3</w:t>
       </w:r>
@@ -7933,6 +8300,7 @@
       <w:r>
         <w:t xml:space="preserve">В полученной вершине значение целевой функции </w:t>
       </w:r>
+      <w:proofErr w:type="gramStart"/>
       <w:r>
         <w:rPr>
           <w:rFonts w:ascii="Cambria Math" w:hAnsi="Cambria Math" w:cs="Cambria Math"/>
@@ -7942,6 +8310,7 @@
       <w:r>
         <w:t>(</w:t>
       </w:r>
+      <w:proofErr w:type="gramEnd"/>
       <m:oMath>
         <m:acc>
           <m:accPr>
@@ -10993,7 +11362,7 @@
         <w:pStyle w:val="22"/>
       </w:pPr>
       <w:bookmarkStart w:id="18" w:name="_Toc132142625"/>
-      <w:bookmarkStart w:id="19" w:name="_Toc132213445"/>
+      <w:bookmarkStart w:id="19" w:name="_Toc132276166"/>
       <w:r>
         <w:t>1.4</w:t>
       </w:r>
@@ -11380,12 +11749,14 @@
         <w:lastRenderedPageBreak/>
         <w:t xml:space="preserve">Сравним полученные результаты при помощи сайта </w:t>
       </w:r>
+      <w:proofErr w:type="spellStart"/>
       <w:r>
         <w:rPr>
           <w:lang w:val="en-US"/>
         </w:rPr>
         <w:t>WolframAlpha</w:t>
       </w:r>
+      <w:proofErr w:type="spellEnd"/>
       <w:r>
         <w:t xml:space="preserve"> (Рисунок 1.7)</w:t>
       </w:r>
@@ -11454,8 +11825,13 @@
         <w:t>7</w:t>
       </w:r>
       <w:r>
-        <w:t xml:space="preserve"> – Результаты минимизации функции при помощи WolframAlpha</w:t>
-      </w:r>
+        <w:t xml:space="preserve"> – Результаты минимизации функции при помощи </w:t>
+      </w:r>
+      <w:proofErr w:type="spellStart"/>
+      <w:r>
+        <w:t>WolframAlpha</w:t>
+      </w:r>
+      <w:proofErr w:type="spellEnd"/>
     </w:p>
     <w:p>
       <w:pPr>
@@ -11467,7 +11843,7 @@
         <w:pStyle w:val="22"/>
       </w:pPr>
       <w:bookmarkStart w:id="20" w:name="_Toc132142626"/>
-      <w:bookmarkStart w:id="21" w:name="_Toc132213446"/>
+      <w:bookmarkStart w:id="21" w:name="_Toc132276167"/>
       <w:r>
         <w:lastRenderedPageBreak/>
         <w:t>1.5</w:t>
@@ -11509,7 +11885,7 @@
         <w:pStyle w:val="11"/>
       </w:pPr>
       <w:bookmarkStart w:id="22" w:name="_Toc132142627"/>
-      <w:bookmarkStart w:id="23" w:name="_Toc132213447"/>
+      <w:bookmarkStart w:id="23" w:name="_Toc132276168"/>
       <w:r>
         <w:lastRenderedPageBreak/>
         <w:t xml:space="preserve">ПРАКТИЧЕСКАЯ РАБОТА №2. </w:t>
@@ -11528,7 +11904,7 @@
         <w:pStyle w:val="22"/>
       </w:pPr>
       <w:bookmarkStart w:id="24" w:name="_Toc132142628"/>
-      <w:bookmarkStart w:id="25" w:name="_Toc132213448"/>
+      <w:bookmarkStart w:id="25" w:name="_Toc132276169"/>
       <w:r>
         <w:t>2</w:t>
       </w:r>
@@ -11857,7 +12233,21 @@
         <w:rPr>
           <w:szCs w:val="28"/>
         </w:rPr>
-        <w:t xml:space="preserve">методом Нелдера-Мида с точностью </w:t>
+        <w:t xml:space="preserve">методом </w:t>
+      </w:r>
+      <w:proofErr w:type="spellStart"/>
+      <w:r>
+        <w:rPr>
+          <w:szCs w:val="28"/>
+        </w:rPr>
+        <w:t>Нелдера-Мида</w:t>
+      </w:r>
+      <w:proofErr w:type="spellEnd"/>
+      <w:r>
+        <w:rPr>
+          <w:szCs w:val="28"/>
+        </w:rPr>
+        <w:t xml:space="preserve"> с точностью </w:t>
       </w:r>
       <m:oMath>
         <m:r>
@@ -12233,7 +12623,7 @@
         <w:pStyle w:val="22"/>
       </w:pPr>
       <w:bookmarkStart w:id="26" w:name="_Toc132142629"/>
-      <w:bookmarkStart w:id="27" w:name="_Toc132213449"/>
+      <w:bookmarkStart w:id="27" w:name="_Toc132276170"/>
       <w:r>
         <w:t>2</w:t>
       </w:r>
@@ -12250,17 +12640,38 @@
         <w:t xml:space="preserve"> </w:t>
       </w:r>
       <w:bookmarkEnd w:id="26"/>
+      <w:r>
+        <w:t xml:space="preserve">метода </w:t>
+      </w:r>
+      <w:proofErr w:type="spellStart"/>
+      <w:r>
+        <w:t>Нелдера-Мида</w:t>
+      </w:r>
       <w:bookmarkEnd w:id="27"/>
-      <w:r>
-        <w:t>метода Нелдера-Мида</w:t>
-      </w:r>
+      <w:proofErr w:type="spellEnd"/>
     </w:p>
     <w:p>
       <w:pPr>
         <w:pStyle w:val="a3"/>
       </w:pPr>
       <w:r>
-        <w:t>В 1964 году Нелдер и Мид предложили модификацию, в которой симплекс может изменять свою форму (растягиваясь и сжимаясь) в зависимости от свойств поверхности целевой функции. Так как в этом случае симплекс не будет уже регулярным, метод назвали поиском по деформируемому многограннику.</w:t>
+        <w:t xml:space="preserve">В 1964 году </w:t>
+      </w:r>
+      <w:proofErr w:type="spellStart"/>
+      <w:r>
+        <w:t>Нелдер</w:t>
+      </w:r>
+      <w:proofErr w:type="spellEnd"/>
+      <w:r>
+        <w:t xml:space="preserve"> и </w:t>
+      </w:r>
+      <w:proofErr w:type="spellStart"/>
+      <w:r>
+        <w:t>Мид</w:t>
+      </w:r>
+      <w:proofErr w:type="spellEnd"/>
+      <w:r>
+        <w:t xml:space="preserve"> предложили модификацию, в которой симплекс может изменять свою форму (растягиваясь и сжимаясь) в зависимости от свойств поверхности целевой функции. Так как в этом случае симплекс не будет уже регулярным, метод назвали поиском по деформируемому многограннику.</w:t>
       </w:r>
     </w:p>
     <w:p>
@@ -13242,7 +13653,23 @@
         <w:t>𝛾</w:t>
       </w:r>
       <w:r>
-        <w:t xml:space="preserve"> Нелдер и Мид рекомендует брать </w:t>
+        <w:t xml:space="preserve"> </w:t>
+      </w:r>
+      <w:proofErr w:type="spellStart"/>
+      <w:r>
+        <w:t>Нелдер</w:t>
+      </w:r>
+      <w:proofErr w:type="spellEnd"/>
+      <w:r>
+        <w:t xml:space="preserve"> и </w:t>
+      </w:r>
+      <w:proofErr w:type="spellStart"/>
+      <w:r>
+        <w:t>Мид</w:t>
+      </w:r>
+      <w:proofErr w:type="spellEnd"/>
+      <w:r>
+        <w:t xml:space="preserve"> рекомендует брать </w:t>
       </w:r>
       <m:oMath>
         <m:r>
@@ -13353,7 +13780,7 @@
         <w:pStyle w:val="22"/>
       </w:pPr>
       <w:bookmarkStart w:id="28" w:name="_Toc132142630"/>
-      <w:bookmarkStart w:id="29" w:name="_Toc132213450"/>
+      <w:bookmarkStart w:id="29" w:name="_Toc132276171"/>
       <w:r>
         <w:t>2</w:t>
       </w:r>
@@ -13364,11 +13791,13 @@
         <w:tab/>
         <w:t xml:space="preserve">Ручной расчёт итераций </w:t>
       </w:r>
+      <w:proofErr w:type="spellStart"/>
       <w:r>
         <w:t>Нелдера-Мида</w:t>
       </w:r>
       <w:bookmarkEnd w:id="28"/>
       <w:bookmarkEnd w:id="29"/>
+      <w:proofErr w:type="spellEnd"/>
     </w:p>
     <w:p>
       <w:pPr>
@@ -20610,7 +21039,7 @@
         <w:pStyle w:val="22"/>
       </w:pPr>
       <w:bookmarkStart w:id="30" w:name="_Toc132142631"/>
-      <w:bookmarkStart w:id="31" w:name="_Toc132213451"/>
+      <w:bookmarkStart w:id="31" w:name="_Toc132276172"/>
       <w:r>
         <w:t>2</w:t>
       </w:r>
@@ -20927,9 +21356,19 @@
       <w:r>
         <w:t xml:space="preserve">.5 – Последние 50 элементов таблицы </w:t>
       </w:r>
-      <w:r>
-        <w:t>Нелдера Мида</w:t>
-      </w:r>
+      <w:proofErr w:type="spellStart"/>
+      <w:r>
+        <w:t>Нелдера</w:t>
+      </w:r>
+      <w:proofErr w:type="spellEnd"/>
+      <w:r>
+        <w:t xml:space="preserve"> </w:t>
+      </w:r>
+      <w:proofErr w:type="spellStart"/>
+      <w:r>
+        <w:t>Мида</w:t>
+      </w:r>
+      <w:proofErr w:type="spellEnd"/>
     </w:p>
     <w:p>
       <w:pPr>
@@ -21011,9 +21450,19 @@
       <w:r>
         <w:t xml:space="preserve"> – Последние 5 элементов таблицы </w:t>
       </w:r>
-      <w:r>
-        <w:t>Нелдера Мида</w:t>
-      </w:r>
+      <w:proofErr w:type="spellStart"/>
+      <w:r>
+        <w:t>Нелдера</w:t>
+      </w:r>
+      <w:proofErr w:type="spellEnd"/>
+      <w:r>
+        <w:t xml:space="preserve"> </w:t>
+      </w:r>
+      <w:proofErr w:type="spellStart"/>
+      <w:r>
+        <w:t>Мида</w:t>
+      </w:r>
+      <w:proofErr w:type="spellEnd"/>
     </w:p>
     <w:p>
       <w:pPr>
@@ -21022,12 +21471,14 @@
       <w:r>
         <w:t xml:space="preserve">Сравним полученные результаты при помощи сайта </w:t>
       </w:r>
+      <w:proofErr w:type="spellStart"/>
       <w:r>
         <w:rPr>
           <w:lang w:val="en-US"/>
         </w:rPr>
         <w:t>WolframAlpha</w:t>
       </w:r>
+      <w:proofErr w:type="spellEnd"/>
       <w:r>
         <w:t>.</w:t>
       </w:r>
@@ -21100,15 +21551,20 @@
         <w:t>7</w:t>
       </w:r>
       <w:r>
-        <w:t xml:space="preserve"> – Результаты минимизации функции при помощи WolframAlpha</w:t>
-      </w:r>
+        <w:t xml:space="preserve"> – Результаты минимизации функции при помощи </w:t>
+      </w:r>
+      <w:proofErr w:type="spellStart"/>
+      <w:r>
+        <w:t>WolframAlpha</w:t>
+      </w:r>
+      <w:proofErr w:type="spellEnd"/>
     </w:p>
     <w:p>
       <w:pPr>
         <w:pStyle w:val="22"/>
       </w:pPr>
       <w:bookmarkStart w:id="32" w:name="_Toc132142632"/>
-      <w:bookmarkStart w:id="33" w:name="_Toc132213452"/>
+      <w:bookmarkStart w:id="33" w:name="_Toc132276173"/>
       <w:r>
         <w:t>2</w:t>
       </w:r>
@@ -21135,9 +21591,19 @@
       <w:r>
         <w:t xml:space="preserve"> </w:t>
       </w:r>
-      <w:r>
-        <w:t>Нелдера Мида</w:t>
-      </w:r>
+      <w:proofErr w:type="spellStart"/>
+      <w:r>
+        <w:t>Нелдера</w:t>
+      </w:r>
+      <w:proofErr w:type="spellEnd"/>
+      <w:r>
+        <w:t xml:space="preserve"> </w:t>
+      </w:r>
+      <w:proofErr w:type="spellStart"/>
+      <w:r>
+        <w:t>Мида</w:t>
+      </w:r>
+      <w:proofErr w:type="spellEnd"/>
       <w:r>
         <w:t xml:space="preserve"> (</w:t>
       </w:r>
@@ -21160,7 +21626,7 @@
       <w:pPr>
         <w:pStyle w:val="11"/>
       </w:pPr>
-      <w:bookmarkStart w:id="34" w:name="_Toc132213453"/>
+      <w:bookmarkStart w:id="34" w:name="_Toc132276174"/>
       <w:r>
         <w:lastRenderedPageBreak/>
         <w:t>ПРАКТИЧЕСКАЯ РАБОТА №3. МЕТОД ПЕРВОГО ПОРЯДКА: МЕТОД ГРАДИЕНТНОГО СПУСКА П ПОСТОЯННЫМ ШАГОМ</w:t>
@@ -21171,7 +21637,7 @@
       <w:pPr>
         <w:pStyle w:val="22"/>
       </w:pPr>
-      <w:bookmarkStart w:id="35" w:name="_Toc132213454"/>
+      <w:bookmarkStart w:id="35" w:name="_Toc132276175"/>
       <w:r>
         <w:t>3.1</w:t>
       </w:r>
@@ -21806,7 +22272,7 @@
       <w:pPr>
         <w:pStyle w:val="22"/>
       </w:pPr>
-      <w:bookmarkStart w:id="36" w:name="_Toc132213455"/>
+      <w:bookmarkStart w:id="36" w:name="_Toc132276176"/>
       <w:r>
         <w:t>3</w:t>
       </w:r>
@@ -21817,10 +22283,10 @@
         <w:tab/>
         <w:t xml:space="preserve">Описание </w:t>
       </w:r>
+      <w:r>
+        <w:t>метода градиентного спуска с постоянным шагом</w:t>
+      </w:r>
       <w:bookmarkEnd w:id="36"/>
-      <w:r>
-        <w:t>метода градиентного спуска с постоянным шагом</w:t>
-      </w:r>
     </w:p>
     <w:p>
       <w:pPr>
@@ -23669,7 +24135,7 @@
       <w:pPr>
         <w:pStyle w:val="22"/>
       </w:pPr>
-      <w:bookmarkStart w:id="37" w:name="_Toc132213456"/>
+      <w:bookmarkStart w:id="37" w:name="_Toc132276177"/>
       <w:r>
         <w:lastRenderedPageBreak/>
         <w:t>3.3</w:t>
@@ -25019,11 +25485,19 @@
         </w:rPr>
         <w:t xml:space="preserve"> </w:t>
       </w:r>
+      <w:proofErr w:type="gramStart"/>
       <w:r>
         <w:rPr>
           <w:rFonts w:ascii="Cambria Math" w:hAnsi="Cambria Math" w:cs="Cambria Math"/>
         </w:rPr>
-        <w:t>𝑓(𝑥</w:t>
+        <w:t>𝑓(</w:t>
+      </w:r>
+      <w:proofErr w:type="gramEnd"/>
+      <w:r>
+        <w:rPr>
+          <w:rFonts w:ascii="Cambria Math" w:hAnsi="Cambria Math" w:cs="Cambria Math"/>
+        </w:rPr>
+        <w:t>𝑥</w:t>
       </w:r>
       <w:r>
         <w:rPr>
@@ -25242,13 +25716,23 @@
         </w:rPr>
         <w:t xml:space="preserve"> </w:t>
       </w:r>
+      <w:proofErr w:type="gramStart"/>
       <w:r>
         <w:rPr>
           <w:rFonts w:ascii="Cambria Math" w:hAnsi="Cambria Math" w:cs="Cambria Math"/>
           <w:sz w:val="28"/>
           <w:szCs w:val="28"/>
         </w:rPr>
-        <w:t>𝑓(𝑥</w:t>
+        <w:t>𝑓(</w:t>
+      </w:r>
+      <w:proofErr w:type="gramEnd"/>
+      <w:r>
+        <w:rPr>
+          <w:rFonts w:ascii="Cambria Math" w:hAnsi="Cambria Math" w:cs="Cambria Math"/>
+          <w:sz w:val="28"/>
+          <w:szCs w:val="28"/>
+        </w:rPr>
+        <w:t>𝑥</w:t>
       </w:r>
       <w:r>
         <w:rPr>
@@ -31004,7 +31488,7 @@
       <w:pPr>
         <w:pStyle w:val="22"/>
       </w:pPr>
-      <w:bookmarkStart w:id="39" w:name="_Toc132213457"/>
+      <w:bookmarkStart w:id="39" w:name="_Toc132276178"/>
       <w:r>
         <w:t>3</w:t>
       </w:r>
@@ -31640,12 +32124,14 @@
         <w:lastRenderedPageBreak/>
         <w:t xml:space="preserve">Сравним полученные результаты при помощи сайта </w:t>
       </w:r>
+      <w:proofErr w:type="spellStart"/>
       <w:r>
         <w:rPr>
           <w:lang w:val="en-US"/>
         </w:rPr>
         <w:t>WolframAlpha</w:t>
       </w:r>
+      <w:proofErr w:type="spellEnd"/>
       <w:r>
         <w:t>.</w:t>
       </w:r>
@@ -31717,14 +32203,19 @@
         <w:t>10</w:t>
       </w:r>
       <w:r>
-        <w:t xml:space="preserve"> – Результаты минимизации функции при помощи WolframAlpha</w:t>
-      </w:r>
+        <w:t xml:space="preserve"> – Результаты минимизации функции при помощи </w:t>
+      </w:r>
+      <w:proofErr w:type="spellStart"/>
+      <w:r>
+        <w:t>WolframAlpha</w:t>
+      </w:r>
+      <w:proofErr w:type="spellEnd"/>
     </w:p>
     <w:p>
       <w:pPr>
         <w:pStyle w:val="22"/>
       </w:pPr>
-      <w:bookmarkStart w:id="40" w:name="_Toc132213458"/>
+      <w:bookmarkStart w:id="40" w:name="_Toc132276179"/>
       <w:r>
         <w:t>3.5</w:t>
       </w:r>
@@ -31766,6 +32257,7 @@
       <w:pPr>
         <w:pStyle w:val="11"/>
       </w:pPr>
+      <w:bookmarkStart w:id="41" w:name="_Toc132276180"/>
       <w:r>
         <w:lastRenderedPageBreak/>
         <w:t>ПРАКТИЧЕСКАЯ РАБОТА №</w:t>
@@ -31782,11 +32274,13 @@
       <w:r>
         <w:t>НАИСКОРЕЙШЕГО ГРАДИЕНТНОГО СПУСКА</w:t>
       </w:r>
+      <w:bookmarkEnd w:id="41"/>
     </w:p>
     <w:p>
       <w:pPr>
         <w:pStyle w:val="22"/>
       </w:pPr>
+      <w:bookmarkStart w:id="42" w:name="_Toc132276181"/>
       <w:r>
         <w:t>4.1</w:t>
       </w:r>
@@ -31796,6 +32290,7 @@
       <w:r>
         <w:t>Постановка задачи</w:t>
       </w:r>
+      <w:bookmarkEnd w:id="42"/>
     </w:p>
     <w:p>
       <w:pPr>
@@ -32388,6 +32883,7 @@
       <w:pPr>
         <w:pStyle w:val="22"/>
       </w:pPr>
+      <w:bookmarkStart w:id="43" w:name="_Toc132276182"/>
       <w:r>
         <w:t>4</w:t>
       </w:r>
@@ -32401,6 +32897,7 @@
       <w:r>
         <w:t>метода наискорейшего градиентного спуска</w:t>
       </w:r>
+      <w:bookmarkEnd w:id="43"/>
     </w:p>
     <w:p>
       <w:pPr>
@@ -35902,6 +36399,7 @@
       <w:pPr>
         <w:pStyle w:val="22"/>
       </w:pPr>
+      <w:bookmarkStart w:id="44" w:name="_Toc132276183"/>
       <w:r>
         <w:t>4</w:t>
       </w:r>
@@ -35921,6 +36419,7 @@
       <w:r>
         <w:t xml:space="preserve"> градиентного спуска</w:t>
       </w:r>
+      <w:bookmarkEnd w:id="44"/>
     </w:p>
     <w:p>
       <w:pPr>
@@ -38589,28 +39088,7 @@
             <w:rFonts w:ascii="Cambria Math" w:hAnsi="Cambria Math" w:cs="Cambria Math"/>
             <w:szCs w:val="28"/>
           </w:rPr>
-          <m:t xml:space="preserve">= </m:t>
-        </m:r>
-        <m:r>
-          <w:rPr>
-            <w:rFonts w:ascii="Cambria Math" w:hAnsi="Cambria Math" w:cs="Cambria Math"/>
-            <w:szCs w:val="28"/>
-          </w:rPr>
-          <m:t>0</m:t>
-        </m:r>
-        <m:r>
-          <w:rPr>
-            <w:rFonts w:ascii="Cambria Math" w:hAnsi="Cambria Math" w:cs="Cambria Math"/>
-            <w:szCs w:val="28"/>
-          </w:rPr>
-          <m:t>,</m:t>
-        </m:r>
-        <m:r>
-          <w:rPr>
-            <w:rFonts w:ascii="Cambria Math" w:hAnsi="Cambria Math" w:cs="Cambria Math"/>
-            <w:szCs w:val="28"/>
-          </w:rPr>
-          <m:t>049</m:t>
+          <m:t>= 0,049</m:t>
         </m:r>
       </m:oMath>
       <w:r>
@@ -38620,6 +39098,455 @@
         </w:rPr>
         <w:t>.</w:t>
       </w:r>
+    </w:p>
+    <w:p>
+      <w:pPr>
+        <w:pStyle w:val="a3"/>
+        <w:spacing w:before="240"/>
+        <w:rPr>
+          <w:rFonts w:eastAsiaTheme="minorEastAsia"/>
+        </w:rPr>
+      </w:pPr>
+      <m:oMathPara>
+        <m:oMath>
+          <m:eqArr>
+            <m:eqArrPr>
+              <m:maxDist m:val="1"/>
+              <m:ctrlPr>
+                <w:rPr>
+                  <w:rFonts w:ascii="Cambria Math" w:hAnsi="Cambria Math" w:cs="Cambria Math"/>
+                  <w:i/>
+                  <w:szCs w:val="28"/>
+                </w:rPr>
+              </m:ctrlPr>
+            </m:eqArrPr>
+            <m:e>
+              <m:acc>
+                <m:accPr>
+                  <m:chr m:val="̅"/>
+                  <m:ctrlPr>
+                    <w:rPr>
+                      <w:rFonts w:ascii="Cambria Math" w:hAnsi="Cambria Math" w:cs="Cambria Math"/>
+                      <w:i/>
+                    </w:rPr>
+                  </m:ctrlPr>
+                </m:accPr>
+                <m:e>
+                  <m:sSup>
+                    <m:sSupPr>
+                      <m:ctrlPr>
+                        <w:rPr>
+                          <w:rFonts w:ascii="Cambria Math" w:hAnsi="Cambria Math" w:cs="Cambria Math"/>
+                          <w:i/>
+                        </w:rPr>
+                      </m:ctrlPr>
+                    </m:sSupPr>
+                    <m:e>
+                      <m:r>
+                        <w:rPr>
+                          <w:rFonts w:ascii="Cambria Math" w:hAnsi="Cambria Math" w:cs="Cambria Math"/>
+                        </w:rPr>
+                        <m:t>x</m:t>
+                      </m:r>
+                    </m:e>
+                    <m:sup>
+                      <m:d>
+                        <m:dPr>
+                          <m:ctrlPr>
+                            <w:rPr>
+                              <w:rFonts w:ascii="Cambria Math" w:hAnsi="Cambria Math" w:cs="Cambria Math"/>
+                              <w:i/>
+                            </w:rPr>
+                          </m:ctrlPr>
+                        </m:dPr>
+                        <m:e>
+                          <m:r>
+                            <w:rPr>
+                              <w:rFonts w:ascii="Cambria Math" w:hAnsi="Cambria Math" w:cs="Cambria Math"/>
+                            </w:rPr>
+                            <m:t>1</m:t>
+                          </m:r>
+                        </m:e>
+                      </m:d>
+                    </m:sup>
+                  </m:sSup>
+                </m:e>
+              </m:acc>
+              <m:r>
+                <w:rPr>
+                  <w:rFonts w:ascii="Cambria Math" w:hAnsi="Cambria Math" w:cs="Cambria Math"/>
+                </w:rPr>
+                <m:t xml:space="preserve">= </m:t>
+              </m:r>
+              <m:acc>
+                <m:accPr>
+                  <m:chr m:val="̅"/>
+                  <m:ctrlPr>
+                    <w:rPr>
+                      <w:rFonts w:ascii="Cambria Math" w:hAnsi="Cambria Math" w:cs="Cambria Math"/>
+                      <w:i/>
+                    </w:rPr>
+                  </m:ctrlPr>
+                </m:accPr>
+                <m:e>
+                  <m:sSup>
+                    <m:sSupPr>
+                      <m:ctrlPr>
+                        <w:rPr>
+                          <w:rFonts w:ascii="Cambria Math" w:hAnsi="Cambria Math" w:cs="Cambria Math"/>
+                          <w:i/>
+                        </w:rPr>
+                      </m:ctrlPr>
+                    </m:sSupPr>
+                    <m:e>
+                      <m:r>
+                        <w:rPr>
+                          <w:rFonts w:ascii="Cambria Math" w:hAnsi="Cambria Math" w:cs="Cambria Math"/>
+                        </w:rPr>
+                        <m:t>x</m:t>
+                      </m:r>
+                    </m:e>
+                    <m:sup>
+                      <m:d>
+                        <m:dPr>
+                          <m:ctrlPr>
+                            <w:rPr>
+                              <w:rFonts w:ascii="Cambria Math" w:hAnsi="Cambria Math" w:cs="Cambria Math"/>
+                              <w:i/>
+                            </w:rPr>
+                          </m:ctrlPr>
+                        </m:dPr>
+                        <m:e>
+                          <m:r>
+                            <w:rPr>
+                              <w:rFonts w:ascii="Cambria Math" w:hAnsi="Cambria Math" w:cs="Cambria Math"/>
+                            </w:rPr>
+                            <m:t>0</m:t>
+                          </m:r>
+                        </m:e>
+                      </m:d>
+                    </m:sup>
+                  </m:sSup>
+                </m:e>
+              </m:acc>
+              <m:r>
+                <w:rPr>
+                  <w:rFonts w:ascii="Cambria Math" w:hAnsi="Cambria Math" w:cs="Cambria Math"/>
+                  <w:lang w:val="en-US"/>
+                </w:rPr>
+                <m:t>-</m:t>
+              </m:r>
+              <m:sSub>
+                <m:sSubPr>
+                  <m:ctrlPr>
+                    <w:rPr>
+                      <w:rFonts w:ascii="Cambria Math" w:hAnsi="Cambria Math" w:cs="Cambria Math"/>
+                      <w:i/>
+                      <w:lang w:val="en-US"/>
+                    </w:rPr>
+                  </m:ctrlPr>
+                </m:sSubPr>
+                <m:e>
+                  <m:r>
+                    <w:rPr>
+                      <w:rFonts w:ascii="Cambria Math" w:hAnsi="Cambria Math" w:cs="Cambria Math"/>
+                      <w:lang w:val="en-US"/>
+                    </w:rPr>
+                    <m:t>h</m:t>
+                  </m:r>
+                </m:e>
+                <m:sub>
+                  <m:r>
+                    <w:rPr>
+                      <w:rFonts w:ascii="Cambria Math" w:hAnsi="Cambria Math" w:cs="Cambria Math"/>
+                      <w:lang w:val="en-US"/>
+                    </w:rPr>
+                    <m:t>0</m:t>
+                  </m:r>
+                </m:sub>
+              </m:sSub>
+              <m:r>
+                <w:rPr>
+                  <w:rFonts w:ascii="Cambria Math" w:hAnsi="Cambria Math" w:cs="Cambria Math"/>
+                  <w:lang w:val="en-US"/>
+                </w:rPr>
+                <m:t>∇f</m:t>
+              </m:r>
+              <m:d>
+                <m:dPr>
+                  <m:ctrlPr>
+                    <w:rPr>
+                      <w:rFonts w:ascii="Cambria Math" w:hAnsi="Cambria Math" w:cs="Cambria Math"/>
+                      <w:i/>
+                    </w:rPr>
+                  </m:ctrlPr>
+                </m:dPr>
+                <m:e>
+                  <m:acc>
+                    <m:accPr>
+                      <m:chr m:val="̅"/>
+                      <m:ctrlPr>
+                        <w:rPr>
+                          <w:rFonts w:ascii="Cambria Math" w:hAnsi="Cambria Math" w:cs="Cambria Math"/>
+                          <w:i/>
+                        </w:rPr>
+                      </m:ctrlPr>
+                    </m:accPr>
+                    <m:e>
+                      <m:sSup>
+                        <m:sSupPr>
+                          <m:ctrlPr>
+                            <w:rPr>
+                              <w:rFonts w:ascii="Cambria Math" w:hAnsi="Cambria Math" w:cs="Cambria Math"/>
+                              <w:i/>
+                            </w:rPr>
+                          </m:ctrlPr>
+                        </m:sSupPr>
+                        <m:e>
+                          <m:r>
+                            <w:rPr>
+                              <w:rFonts w:ascii="Cambria Math" w:hAnsi="Cambria Math" w:cs="Cambria Math"/>
+                            </w:rPr>
+                            <m:t>x</m:t>
+                          </m:r>
+                        </m:e>
+                        <m:sup>
+                          <m:d>
+                            <m:dPr>
+                              <m:ctrlPr>
+                                <w:rPr>
+                                  <w:rFonts w:ascii="Cambria Math" w:hAnsi="Cambria Math" w:cs="Cambria Math"/>
+                                  <w:i/>
+                                </w:rPr>
+                              </m:ctrlPr>
+                            </m:dPr>
+                            <m:e>
+                              <m:r>
+                                <w:rPr>
+                                  <w:rFonts w:ascii="Cambria Math" w:hAnsi="Cambria Math" w:cs="Cambria Math"/>
+                                </w:rPr>
+                                <m:t>0</m:t>
+                              </m:r>
+                            </m:e>
+                          </m:d>
+                        </m:sup>
+                      </m:sSup>
+                    </m:e>
+                  </m:acc>
+                </m:e>
+              </m:d>
+              <m:r>
+                <w:rPr>
+                  <w:rFonts w:ascii="Cambria Math" w:hAnsi="Cambria Math" w:cs="Cambria Math"/>
+                </w:rPr>
+                <m:t>=</m:t>
+              </m:r>
+              <m:sSup>
+                <m:sSupPr>
+                  <m:ctrlPr>
+                    <w:rPr>
+                      <w:rFonts w:ascii="Cambria Math" w:hAnsi="Cambria Math" w:cs="Cambria Math"/>
+                      <w:szCs w:val="28"/>
+                    </w:rPr>
+                  </m:ctrlPr>
+                </m:sSupPr>
+                <m:e>
+                  <m:d>
+                    <m:dPr>
+                      <m:ctrlPr>
+                        <w:rPr>
+                          <w:rFonts w:ascii="Cambria Math" w:hAnsi="Cambria Math" w:cs="Cambria Math"/>
+                          <w:szCs w:val="28"/>
+                        </w:rPr>
+                      </m:ctrlPr>
+                    </m:dPr>
+                    <m:e>
+                      <m:r>
+                        <w:rPr>
+                          <w:rFonts w:ascii="Cambria Math" w:hAnsi="Cambria Math" w:cs="Cambria Math"/>
+                          <w:szCs w:val="28"/>
+                        </w:rPr>
+                        <m:t>9;9</m:t>
+                      </m:r>
+                    </m:e>
+                  </m:d>
+                </m:e>
+                <m:sup>
+                  <m:r>
+                    <m:rPr>
+                      <m:sty m:val="p"/>
+                    </m:rPr>
+                    <w:rPr>
+                      <w:rFonts w:ascii="Cambria Math" w:hAnsi="Cambria Math" w:cs="Cambria Math"/>
+                      <w:szCs w:val="28"/>
+                    </w:rPr>
+                    <m:t>T</m:t>
+                  </m:r>
+                </m:sup>
+              </m:sSup>
+              <m:r>
+                <w:rPr>
+                  <w:rFonts w:ascii="Cambria Math" w:hAnsi="Cambria Math" w:cs="Cambria Math"/>
+                </w:rPr>
+                <m:t>-</m:t>
+              </m:r>
+              <m:r>
+                <w:rPr>
+                  <w:rFonts w:ascii="Cambria Math" w:hAnsi="Cambria Math" w:cs="Cambria Math"/>
+                  <w:lang w:val="en-US"/>
+                </w:rPr>
+                <m:t>0,049</m:t>
+              </m:r>
+              <m:sSup>
+                <m:sSupPr>
+                  <m:ctrlPr>
+                    <w:rPr>
+                      <w:rFonts w:ascii="Cambria Math" w:hAnsi="Cambria Math" w:cs="Cambria Math"/>
+                      <w:szCs w:val="28"/>
+                    </w:rPr>
+                  </m:ctrlPr>
+                </m:sSupPr>
+                <m:e>
+                  <m:d>
+                    <m:dPr>
+                      <m:ctrlPr>
+                        <w:rPr>
+                          <w:rFonts w:ascii="Cambria Math" w:hAnsi="Cambria Math" w:cs="Cambria Math"/>
+                          <w:szCs w:val="28"/>
+                        </w:rPr>
+                      </m:ctrlPr>
+                    </m:dPr>
+                    <m:e>
+                      <m:r>
+                        <w:rPr>
+                          <w:rFonts w:ascii="Cambria Math" w:hAnsi="Cambria Math" w:cs="Cambria Math"/>
+                          <w:szCs w:val="28"/>
+                        </w:rPr>
+                        <m:t>207; 55</m:t>
+                      </m:r>
+                    </m:e>
+                  </m:d>
+                </m:e>
+                <m:sup>
+                  <m:r>
+                    <m:rPr>
+                      <m:sty m:val="p"/>
+                    </m:rPr>
+                    <w:rPr>
+                      <w:rFonts w:ascii="Cambria Math" w:hAnsi="Cambria Math" w:cs="Cambria Math"/>
+                      <w:szCs w:val="28"/>
+                    </w:rPr>
+                    <m:t>T</m:t>
+                  </m:r>
+                </m:sup>
+              </m:sSup>
+              <m:r>
+                <w:rPr>
+                  <w:rFonts w:ascii="Cambria Math" w:hAnsi="Cambria Math" w:cs="Cambria Math"/>
+                  <w:szCs w:val="28"/>
+                </w:rPr>
+                <m:t>=</m:t>
+              </m:r>
+              <m:sSup>
+                <m:sSupPr>
+                  <m:ctrlPr>
+                    <w:rPr>
+                      <w:rFonts w:ascii="Cambria Math" w:hAnsi="Cambria Math" w:cs="Cambria Math"/>
+                      <w:szCs w:val="28"/>
+                    </w:rPr>
+                  </m:ctrlPr>
+                </m:sSupPr>
+                <m:e>
+                  <m:d>
+                    <m:dPr>
+                      <m:ctrlPr>
+                        <w:rPr>
+                          <w:rFonts w:ascii="Cambria Math" w:hAnsi="Cambria Math" w:cs="Cambria Math"/>
+                          <w:szCs w:val="28"/>
+                        </w:rPr>
+                      </m:ctrlPr>
+                    </m:dPr>
+                    <m:e>
+                      <m:r>
+                        <w:rPr>
+                          <w:rFonts w:ascii="Cambria Math" w:hAnsi="Cambria Math" w:cs="Cambria Math"/>
+                          <w:szCs w:val="28"/>
+                        </w:rPr>
+                        <m:t>-1.19</m:t>
+                      </m:r>
+                      <m:r>
+                        <w:rPr>
+                          <w:rFonts w:ascii="Cambria Math" w:hAnsi="Cambria Math" w:cs="Cambria Math"/>
+                          <w:szCs w:val="28"/>
+                        </w:rPr>
+                        <m:t>6</m:t>
+                      </m:r>
+                      <m:r>
+                        <w:rPr>
+                          <w:rFonts w:ascii="Cambria Math" w:hAnsi="Cambria Math" w:cs="Cambria Math"/>
+                          <w:szCs w:val="28"/>
+                        </w:rPr>
+                        <m:t>; 6.290</m:t>
+                      </m:r>
+                    </m:e>
+                  </m:d>
+                </m:e>
+                <m:sup>
+                  <m:r>
+                    <m:rPr>
+                      <m:sty m:val="p"/>
+                    </m:rPr>
+                    <w:rPr>
+                      <w:rFonts w:ascii="Cambria Math" w:hAnsi="Cambria Math" w:cs="Cambria Math"/>
+                      <w:szCs w:val="28"/>
+                    </w:rPr>
+                    <m:t>T</m:t>
+                  </m:r>
+                </m:sup>
+              </m:sSup>
+              <m:r>
+                <w:rPr>
+                  <w:rFonts w:ascii="Cambria Math" w:hAnsi="Cambria Math" w:cs="Cambria Math"/>
+                </w:rPr>
+                <m:t>#</m:t>
+              </m:r>
+              <m:d>
+                <m:dPr>
+                  <m:ctrlPr>
+                    <w:rPr>
+                      <w:rFonts w:ascii="Cambria Math" w:hAnsi="Cambria Math" w:cs="Cambria Math"/>
+                      <w:i/>
+                      <w:szCs w:val="28"/>
+                    </w:rPr>
+                  </m:ctrlPr>
+                </m:dPr>
+                <m:e>
+                  <m:r>
+                    <w:rPr>
+                      <w:rFonts w:ascii="Cambria Math" w:hAnsi="Cambria Math" w:cs="Cambria Math"/>
+                      <w:szCs w:val="28"/>
+                    </w:rPr>
+                    <m:t>4.</m:t>
+                  </m:r>
+                  <m:r>
+                    <w:rPr>
+                      <w:rFonts w:ascii="Cambria Math" w:hAnsi="Cambria Math" w:cs="Cambria Math"/>
+                      <w:szCs w:val="28"/>
+                    </w:rPr>
+                    <m:t>8</m:t>
+                  </m:r>
+                </m:e>
+              </m:d>
+              <m:ctrlPr>
+                <w:rPr>
+                  <w:rFonts w:ascii="Cambria Math" w:hAnsi="Cambria Math" w:cs="Cambria Math"/>
+                  <w:i/>
+                </w:rPr>
+              </m:ctrlPr>
+            </m:e>
+          </m:eqArr>
+        </m:oMath>
+      </m:oMathPara>
     </w:p>
     <w:p>
       <w:pPr>
@@ -38716,9 +39643,1272 @@
           <w:rPr>
             <w:rFonts w:ascii="Cambria Math" w:hAnsi="Cambria Math" w:cs="Cambria Math"/>
           </w:rPr>
-          <m:t>= 57381,6</m:t>
+          <m:t xml:space="preserve">= </m:t>
+        </m:r>
+        <m:r>
+          <w:rPr>
+            <w:rFonts w:ascii="Cambria Math" w:hAnsi="Cambria Math" w:cs="Cambria Math"/>
+          </w:rPr>
+          <m:t>94</m:t>
+        </m:r>
+        <m:r>
+          <w:rPr>
+            <w:rFonts w:ascii="Cambria Math" w:hAnsi="Cambria Math" w:cs="Cambria Math"/>
+          </w:rPr>
+          <m:t>,</m:t>
+        </m:r>
+        <m:r>
+          <w:rPr>
+            <w:rFonts w:ascii="Cambria Math" w:hAnsi="Cambria Math" w:cs="Cambria Math"/>
+          </w:rPr>
+          <m:t>217</m:t>
         </m:r>
       </m:oMath>
+    </w:p>
+    <w:p>
+      <w:pPr>
+        <w:pStyle w:val="a3"/>
+      </w:pPr>
+      <w:r>
+        <w:t xml:space="preserve">Проверим условие окончания процесса поиска. Для этого вычислим градиент целевой функции </w:t>
+      </w:r>
+      <m:oMath>
+        <m:r>
+          <w:rPr>
+            <w:rFonts w:ascii="Cambria Math" w:hAnsi="Cambria Math" w:cs="Cambria Math"/>
+            <w:lang w:val="en-US"/>
+          </w:rPr>
+          <m:t>∇f</m:t>
+        </m:r>
+        <m:d>
+          <m:dPr>
+            <m:ctrlPr>
+              <w:rPr>
+                <w:rFonts w:ascii="Cambria Math" w:hAnsi="Cambria Math" w:cs="Cambria Math"/>
+                <w:i/>
+              </w:rPr>
+            </m:ctrlPr>
+          </m:dPr>
+          <m:e>
+            <m:acc>
+              <m:accPr>
+                <m:chr m:val="̅"/>
+                <m:ctrlPr>
+                  <w:rPr>
+                    <w:rFonts w:ascii="Cambria Math" w:hAnsi="Cambria Math" w:cs="Cambria Math"/>
+                    <w:i/>
+                  </w:rPr>
+                </m:ctrlPr>
+              </m:accPr>
+              <m:e>
+                <m:sSup>
+                  <m:sSupPr>
+                    <m:ctrlPr>
+                      <w:rPr>
+                        <w:rFonts w:ascii="Cambria Math" w:hAnsi="Cambria Math" w:cs="Cambria Math"/>
+                        <w:i/>
+                      </w:rPr>
+                    </m:ctrlPr>
+                  </m:sSupPr>
+                  <m:e>
+                    <m:r>
+                      <w:rPr>
+                        <w:rFonts w:ascii="Cambria Math" w:hAnsi="Cambria Math" w:cs="Cambria Math"/>
+                      </w:rPr>
+                      <m:t>x</m:t>
+                    </m:r>
+                  </m:e>
+                  <m:sup>
+                    <m:d>
+                      <m:dPr>
+                        <m:ctrlPr>
+                          <w:rPr>
+                            <w:rFonts w:ascii="Cambria Math" w:hAnsi="Cambria Math" w:cs="Cambria Math"/>
+                            <w:i/>
+                          </w:rPr>
+                        </m:ctrlPr>
+                      </m:dPr>
+                      <m:e>
+                        <m:r>
+                          <w:rPr>
+                            <w:rFonts w:ascii="Cambria Math" w:hAnsi="Cambria Math" w:cs="Cambria Math"/>
+                          </w:rPr>
+                          <m:t>1</m:t>
+                        </m:r>
+                      </m:e>
+                    </m:d>
+                  </m:sup>
+                </m:sSup>
+              </m:e>
+            </m:acc>
+          </m:e>
+        </m:d>
+      </m:oMath>
+      <w:r>
+        <w:rPr>
+          <w:rFonts w:ascii="Cambria Math" w:hAnsi="Cambria Math" w:cs="Cambria Math"/>
+        </w:rPr>
+        <w:t xml:space="preserve"> </w:t>
+      </w:r>
+      <w:r>
+        <w:t xml:space="preserve">в точке </w:t>
+      </w:r>
+      <m:oMath>
+        <m:acc>
+          <m:accPr>
+            <m:chr m:val="̅"/>
+            <m:ctrlPr>
+              <w:rPr>
+                <w:rFonts w:ascii="Cambria Math" w:hAnsi="Cambria Math" w:cs="Cambria Math"/>
+                <w:i/>
+              </w:rPr>
+            </m:ctrlPr>
+          </m:accPr>
+          <m:e>
+            <m:sSup>
+              <m:sSupPr>
+                <m:ctrlPr>
+                  <w:rPr>
+                    <w:rFonts w:ascii="Cambria Math" w:hAnsi="Cambria Math" w:cs="Cambria Math"/>
+                    <w:i/>
+                  </w:rPr>
+                </m:ctrlPr>
+              </m:sSupPr>
+              <m:e>
+                <m:r>
+                  <w:rPr>
+                    <w:rFonts w:ascii="Cambria Math" w:hAnsi="Cambria Math" w:cs="Cambria Math"/>
+                  </w:rPr>
+                  <m:t>x</m:t>
+                </m:r>
+              </m:e>
+              <m:sup>
+                <m:d>
+                  <m:dPr>
+                    <m:ctrlPr>
+                      <w:rPr>
+                        <w:rFonts w:ascii="Cambria Math" w:hAnsi="Cambria Math" w:cs="Cambria Math"/>
+                        <w:i/>
+                      </w:rPr>
+                    </m:ctrlPr>
+                  </m:dPr>
+                  <m:e>
+                    <m:r>
+                      <w:rPr>
+                        <w:rFonts w:ascii="Cambria Math" w:hAnsi="Cambria Math" w:cs="Cambria Math"/>
+                      </w:rPr>
+                      <m:t>1</m:t>
+                    </m:r>
+                  </m:e>
+                </m:d>
+              </m:sup>
+            </m:sSup>
+            <m:r>
+              <w:rPr>
+                <w:rFonts w:ascii="Cambria Math" w:hAnsi="Cambria Math" w:cs="Cambria Math"/>
+              </w:rPr>
+              <m:t>:</m:t>
+            </m:r>
+          </m:e>
+        </m:acc>
+        <m:r>
+          <w:rPr>
+            <w:rFonts w:ascii="Cambria Math" w:hAnsi="Cambria Math" w:cs="Cambria Math"/>
+            <w:lang w:val="en-US"/>
+          </w:rPr>
+          <m:t>∇f</m:t>
+        </m:r>
+        <m:d>
+          <m:dPr>
+            <m:ctrlPr>
+              <w:rPr>
+                <w:rFonts w:ascii="Cambria Math" w:hAnsi="Cambria Math" w:cs="Cambria Math"/>
+                <w:i/>
+              </w:rPr>
+            </m:ctrlPr>
+          </m:dPr>
+          <m:e>
+            <m:acc>
+              <m:accPr>
+                <m:chr m:val="̅"/>
+                <m:ctrlPr>
+                  <w:rPr>
+                    <w:rFonts w:ascii="Cambria Math" w:hAnsi="Cambria Math" w:cs="Cambria Math"/>
+                    <w:i/>
+                  </w:rPr>
+                </m:ctrlPr>
+              </m:accPr>
+              <m:e>
+                <m:sSup>
+                  <m:sSupPr>
+                    <m:ctrlPr>
+                      <w:rPr>
+                        <w:rFonts w:ascii="Cambria Math" w:hAnsi="Cambria Math" w:cs="Cambria Math"/>
+                        <w:i/>
+                      </w:rPr>
+                    </m:ctrlPr>
+                  </m:sSupPr>
+                  <m:e>
+                    <m:r>
+                      <w:rPr>
+                        <w:rFonts w:ascii="Cambria Math" w:hAnsi="Cambria Math" w:cs="Cambria Math"/>
+                      </w:rPr>
+                      <m:t>x</m:t>
+                    </m:r>
+                  </m:e>
+                  <m:sup>
+                    <m:d>
+                      <m:dPr>
+                        <m:ctrlPr>
+                          <w:rPr>
+                            <w:rFonts w:ascii="Cambria Math" w:hAnsi="Cambria Math" w:cs="Cambria Math"/>
+                            <w:i/>
+                          </w:rPr>
+                        </m:ctrlPr>
+                      </m:dPr>
+                      <m:e>
+                        <m:r>
+                          <w:rPr>
+                            <w:rFonts w:ascii="Cambria Math" w:hAnsi="Cambria Math" w:cs="Cambria Math"/>
+                          </w:rPr>
+                          <m:t>1</m:t>
+                        </m:r>
+                      </m:e>
+                    </m:d>
+                  </m:sup>
+                </m:sSup>
+              </m:e>
+            </m:acc>
+          </m:e>
+        </m:d>
+        <m:r>
+          <w:rPr>
+            <w:rFonts w:ascii="Cambria Math" w:hAnsi="Cambria Math" w:cs="Cambria Math"/>
+          </w:rPr>
+          <m:t>=</m:t>
+        </m:r>
+        <m:sSup>
+          <m:sSupPr>
+            <m:ctrlPr>
+              <w:rPr>
+                <w:rFonts w:ascii="Cambria Math" w:hAnsi="Cambria Math" w:cs="Cambria Math"/>
+                <w:szCs w:val="28"/>
+              </w:rPr>
+            </m:ctrlPr>
+          </m:sSupPr>
+          <m:e>
+            <m:d>
+              <m:dPr>
+                <m:ctrlPr>
+                  <w:rPr>
+                    <w:rFonts w:ascii="Cambria Math" w:hAnsi="Cambria Math" w:cs="Cambria Math"/>
+                    <w:szCs w:val="28"/>
+                  </w:rPr>
+                </m:ctrlPr>
+              </m:dPr>
+              <m:e>
+                <m:r>
+                  <w:rPr>
+                    <w:rFonts w:ascii="Cambria Math" w:hAnsi="Cambria Math" w:cs="Cambria Math"/>
+                    <w:szCs w:val="28"/>
+                  </w:rPr>
+                  <m:t>-5.04</m:t>
+                </m:r>
+                <m:r>
+                  <w:rPr>
+                    <w:rFonts w:ascii="Cambria Math" w:hAnsi="Cambria Math" w:cs="Cambria Math"/>
+                    <w:szCs w:val="28"/>
+                  </w:rPr>
+                  <m:t>7</m:t>
+                </m:r>
+                <m:r>
+                  <w:rPr>
+                    <w:rFonts w:ascii="Cambria Math" w:hAnsi="Cambria Math" w:cs="Cambria Math"/>
+                    <w:szCs w:val="28"/>
+                  </w:rPr>
+                  <m:t>; 18.99</m:t>
+                </m:r>
+                <m:r>
+                  <w:rPr>
+                    <w:rFonts w:ascii="Cambria Math" w:hAnsi="Cambria Math" w:cs="Cambria Math"/>
+                    <w:szCs w:val="28"/>
+                  </w:rPr>
+                  <m:t>4</m:t>
+                </m:r>
+              </m:e>
+            </m:d>
+          </m:e>
+          <m:sup>
+            <m:r>
+              <m:rPr>
+                <m:sty m:val="p"/>
+              </m:rPr>
+              <w:rPr>
+                <w:rFonts w:ascii="Cambria Math" w:hAnsi="Cambria Math" w:cs="Cambria Math"/>
+                <w:szCs w:val="28"/>
+              </w:rPr>
+              <m:t>T</m:t>
+            </m:r>
+          </m:sup>
+        </m:sSup>
+      </m:oMath>
+      <w:r>
+        <w:t xml:space="preserve">. </w:t>
+      </w:r>
+    </w:p>
+    <w:p>
+      <w:pPr>
+        <w:pStyle w:val="a3"/>
+      </w:pPr>
+      <w:r>
+        <w:t>Так как норма вектора градиент</w:t>
+      </w:r>
+      <w:r>
+        <w:t xml:space="preserve">а </w:t>
+      </w:r>
+    </w:p>
+    <w:p>
+      <w:pPr>
+        <w:pStyle w:val="a3"/>
+        <w:rPr>
+          <w:rFonts w:eastAsiaTheme="minorEastAsia"/>
+        </w:rPr>
+      </w:pPr>
+      <m:oMathPara>
+        <m:oMath>
+          <m:eqArr>
+            <m:eqArrPr>
+              <m:maxDist m:val="1"/>
+              <m:ctrlPr>
+                <w:rPr>
+                  <w:rFonts w:ascii="Cambria Math" w:eastAsiaTheme="minorEastAsia" w:hAnsi="Cambria Math"/>
+                  <w:i/>
+                </w:rPr>
+              </m:ctrlPr>
+            </m:eqArrPr>
+            <m:e>
+              <m:d>
+                <m:dPr>
+                  <m:begChr m:val="‖"/>
+                  <m:endChr m:val="‖"/>
+                  <m:ctrlPr>
+                    <w:rPr>
+                      <w:rFonts w:ascii="Cambria Math" w:hAnsi="Cambria Math" w:cs="Cambria Math"/>
+                      <w:i/>
+                    </w:rPr>
+                  </m:ctrlPr>
+                </m:dPr>
+                <m:e>
+                  <m:r>
+                    <w:rPr>
+                      <w:rFonts w:ascii="Cambria Math" w:hAnsi="Cambria Math" w:cs="Cambria Math"/>
+                    </w:rPr>
+                    <m:t>∇</m:t>
+                  </m:r>
+                  <m:r>
+                    <w:rPr>
+                      <w:rFonts w:ascii="Cambria Math" w:hAnsi="Cambria Math"/>
+                    </w:rPr>
+                    <m:t>f</m:t>
+                  </m:r>
+                  <m:d>
+                    <m:dPr>
+                      <m:ctrlPr>
+                        <w:rPr>
+                          <w:rFonts w:ascii="Cambria Math" w:hAnsi="Cambria Math"/>
+                          <w:i/>
+                        </w:rPr>
+                      </m:ctrlPr>
+                    </m:dPr>
+                    <m:e>
+                      <m:acc>
+                        <m:accPr>
+                          <m:chr m:val="̅"/>
+                          <m:ctrlPr>
+                            <w:rPr>
+                              <w:rFonts w:ascii="Cambria Math" w:hAnsi="Cambria Math" w:cs="Cambria Math"/>
+                              <w:i/>
+                            </w:rPr>
+                          </m:ctrlPr>
+                        </m:accPr>
+                        <m:e>
+                          <m:sSup>
+                            <m:sSupPr>
+                              <m:ctrlPr>
+                                <w:rPr>
+                                  <w:rFonts w:ascii="Cambria Math" w:hAnsi="Cambria Math" w:cs="Cambria Math"/>
+                                  <w:i/>
+                                </w:rPr>
+                              </m:ctrlPr>
+                            </m:sSupPr>
+                            <m:e>
+                              <m:r>
+                                <w:rPr>
+                                  <w:rFonts w:ascii="Cambria Math" w:hAnsi="Cambria Math" w:cs="Cambria Math"/>
+                                </w:rPr>
+                                <m:t>x</m:t>
+                              </m:r>
+                            </m:e>
+                            <m:sup>
+                              <m:d>
+                                <m:dPr>
+                                  <m:ctrlPr>
+                                    <w:rPr>
+                                      <w:rFonts w:ascii="Cambria Math" w:hAnsi="Cambria Math" w:cs="Cambria Math"/>
+                                      <w:i/>
+                                    </w:rPr>
+                                  </m:ctrlPr>
+                                </m:dPr>
+                                <m:e>
+                                  <m:r>
+                                    <w:rPr>
+                                      <w:rFonts w:ascii="Cambria Math" w:hAnsi="Cambria Math" w:cs="Cambria Math"/>
+                                    </w:rPr>
+                                    <m:t>1</m:t>
+                                  </m:r>
+                                </m:e>
+                              </m:d>
+                            </m:sup>
+                          </m:sSup>
+                        </m:e>
+                      </m:acc>
+                    </m:e>
+                  </m:d>
+                </m:e>
+              </m:d>
+              <m:r>
+                <w:rPr>
+                  <w:rFonts w:ascii="Cambria Math" w:eastAsiaTheme="minorEastAsia" w:hAnsi="Cambria Math" w:cs="Cambria Math"/>
+                </w:rPr>
+                <m:t xml:space="preserve">= </m:t>
+              </m:r>
+              <m:rad>
+                <m:radPr>
+                  <m:degHide m:val="1"/>
+                  <m:ctrlPr>
+                    <w:rPr>
+                      <w:rFonts w:ascii="Cambria Math" w:eastAsiaTheme="minorEastAsia" w:hAnsi="Cambria Math" w:cs="Cambria Math"/>
+                      <w:i/>
+                    </w:rPr>
+                  </m:ctrlPr>
+                </m:radPr>
+                <m:deg/>
+                <m:e>
+                  <m:sSup>
+                    <m:sSupPr>
+                      <m:ctrlPr>
+                        <w:rPr>
+                          <w:rFonts w:ascii="Cambria Math" w:eastAsiaTheme="minorEastAsia" w:hAnsi="Cambria Math" w:cs="Cambria Math"/>
+                          <w:i/>
+                        </w:rPr>
+                      </m:ctrlPr>
+                    </m:sSupPr>
+                    <m:e>
+                      <m:d>
+                        <m:dPr>
+                          <m:ctrlPr>
+                            <w:rPr>
+                              <w:rFonts w:ascii="Cambria Math" w:eastAsiaTheme="minorEastAsia" w:hAnsi="Cambria Math" w:cs="Cambria Math"/>
+                              <w:i/>
+                            </w:rPr>
+                          </m:ctrlPr>
+                        </m:dPr>
+                        <m:e>
+                          <m:r>
+                            <w:rPr>
+                              <w:rFonts w:ascii="Cambria Math" w:hAnsi="Cambria Math" w:cs="Cambria Math"/>
+                              <w:szCs w:val="28"/>
+                            </w:rPr>
+                            <m:t>-5.04</m:t>
+                          </m:r>
+                          <m:r>
+                            <w:rPr>
+                              <w:rFonts w:ascii="Cambria Math" w:hAnsi="Cambria Math" w:cs="Cambria Math"/>
+                              <w:szCs w:val="28"/>
+                            </w:rPr>
+                            <m:t>7</m:t>
+                          </m:r>
+                        </m:e>
+                      </m:d>
+                    </m:e>
+                    <m:sup>
+                      <m:r>
+                        <w:rPr>
+                          <w:rFonts w:ascii="Cambria Math" w:eastAsiaTheme="minorEastAsia" w:hAnsi="Cambria Math" w:cs="Cambria Math"/>
+                        </w:rPr>
+                        <m:t>2</m:t>
+                      </m:r>
+                    </m:sup>
+                  </m:sSup>
+                  <m:r>
+                    <w:rPr>
+                      <w:rFonts w:ascii="Cambria Math" w:eastAsiaTheme="minorEastAsia" w:hAnsi="Cambria Math" w:cs="Cambria Math"/>
+                    </w:rPr>
+                    <m:t>+</m:t>
+                  </m:r>
+                  <m:sSup>
+                    <m:sSupPr>
+                      <m:ctrlPr>
+                        <w:rPr>
+                          <w:rFonts w:ascii="Cambria Math" w:eastAsiaTheme="minorEastAsia" w:hAnsi="Cambria Math" w:cs="Cambria Math"/>
+                          <w:i/>
+                        </w:rPr>
+                      </m:ctrlPr>
+                    </m:sSupPr>
+                    <m:e>
+                      <m:d>
+                        <m:dPr>
+                          <m:ctrlPr>
+                            <w:rPr>
+                              <w:rFonts w:ascii="Cambria Math" w:eastAsiaTheme="minorEastAsia" w:hAnsi="Cambria Math" w:cs="Cambria Math"/>
+                              <w:i/>
+                            </w:rPr>
+                          </m:ctrlPr>
+                        </m:dPr>
+                        <m:e>
+                          <m:r>
+                            <w:rPr>
+                              <w:rFonts w:ascii="Cambria Math" w:hAnsi="Cambria Math" w:cs="Cambria Math"/>
+                              <w:szCs w:val="28"/>
+                            </w:rPr>
+                            <m:t>18.99</m:t>
+                          </m:r>
+                          <m:r>
+                            <w:rPr>
+                              <w:rFonts w:ascii="Cambria Math" w:hAnsi="Cambria Math" w:cs="Cambria Math"/>
+                              <w:szCs w:val="28"/>
+                            </w:rPr>
+                            <m:t>4</m:t>
+                          </m:r>
+                        </m:e>
+                      </m:d>
+                    </m:e>
+                    <m:sup>
+                      <m:r>
+                        <w:rPr>
+                          <w:rFonts w:ascii="Cambria Math" w:eastAsiaTheme="minorEastAsia" w:hAnsi="Cambria Math" w:cs="Cambria Math"/>
+                        </w:rPr>
+                        <m:t>2</m:t>
+                      </m:r>
+                    </m:sup>
+                  </m:sSup>
+                </m:e>
+              </m:rad>
+              <m:r>
+                <w:rPr>
+                  <w:rFonts w:ascii="Cambria Math" w:eastAsiaTheme="minorEastAsia" w:hAnsi="Cambria Math" w:cs="Cambria Math"/>
+                </w:rPr>
+                <m:t xml:space="preserve">= </m:t>
+              </m:r>
+              <m:r>
+                <w:rPr>
+                  <w:rFonts w:ascii="Cambria Math" w:eastAsiaTheme="minorEastAsia" w:hAnsi="Cambria Math" w:cs="Cambria Math"/>
+                </w:rPr>
+                <m:t>19</m:t>
+              </m:r>
+              <m:r>
+                <w:rPr>
+                  <w:rFonts w:ascii="Cambria Math" w:eastAsiaTheme="minorEastAsia" w:hAnsi="Cambria Math" w:cs="Cambria Math"/>
+                </w:rPr>
+                <m:t>,</m:t>
+              </m:r>
+              <m:r>
+                <w:rPr>
+                  <w:rFonts w:ascii="Cambria Math" w:eastAsiaTheme="minorEastAsia" w:hAnsi="Cambria Math" w:cs="Cambria Math"/>
+                </w:rPr>
+                <m:t>653</m:t>
+              </m:r>
+              <m:r>
+                <w:rPr>
+                  <w:rFonts w:ascii="Cambria Math" w:eastAsiaTheme="minorEastAsia" w:hAnsi="Cambria Math" w:cs="Cambria Math"/>
+                </w:rPr>
+                <m:t>&gt;ε</m:t>
+              </m:r>
+              <m:r>
+                <w:rPr>
+                  <w:rFonts w:ascii="Cambria Math" w:eastAsiaTheme="minorEastAsia" w:hAnsi="Cambria Math"/>
+                </w:rPr>
+                <m:t xml:space="preserve"> </m:t>
+              </m:r>
+              <m:r>
+                <w:rPr>
+                  <w:rFonts w:ascii="Cambria Math" w:hAnsi="Cambria Math" w:cs="Cambria Math"/>
+                </w:rPr>
+                <m:t>#</m:t>
+              </m:r>
+              <m:d>
+                <m:dPr>
+                  <m:ctrlPr>
+                    <w:rPr>
+                      <w:rFonts w:ascii="Cambria Math" w:eastAsiaTheme="minorEastAsia" w:hAnsi="Cambria Math"/>
+                      <w:i/>
+                    </w:rPr>
+                  </m:ctrlPr>
+                </m:dPr>
+                <m:e>
+                  <m:r>
+                    <w:rPr>
+                      <w:rFonts w:ascii="Cambria Math" w:eastAsiaTheme="minorEastAsia" w:hAnsi="Cambria Math"/>
+                    </w:rPr>
+                    <m:t>3.11</m:t>
+                  </m:r>
+                </m:e>
+              </m:d>
+              <m:ctrlPr>
+                <w:rPr>
+                  <w:rFonts w:ascii="Cambria Math" w:hAnsi="Cambria Math" w:cs="Cambria Math"/>
+                  <w:i/>
+                </w:rPr>
+              </m:ctrlPr>
+            </m:e>
+          </m:eqArr>
+        </m:oMath>
+      </m:oMathPara>
+    </w:p>
+    <w:p>
+      <w:pPr>
+        <w:pStyle w:val="a3"/>
+        <w:ind w:firstLine="0"/>
+      </w:pPr>
+      <w:r>
+        <w:t>то переходим к следующей итерации.</w:t>
+      </w:r>
+    </w:p>
+    <w:p>
+      <w:pPr>
+        <w:pStyle w:val="22"/>
+      </w:pPr>
+      <w:r>
+        <w:t>4</w:t>
+      </w:r>
+      <w:r>
+        <w:t>.4</w:t>
+      </w:r>
+      <w:r>
+        <w:tab/>
+      </w:r>
+      <w:r>
+        <w:t>Программная реализация</w:t>
+      </w:r>
+    </w:p>
+    <w:p>
+      <w:pPr>
+        <w:pStyle w:val="a3"/>
+      </w:pPr>
+      <w:r>
+        <w:t xml:space="preserve">Реализуем симплекс метод на языке высокого уровня </w:t>
+      </w:r>
+      <w:r>
+        <w:rPr>
+          <w:lang w:val="en-US"/>
+        </w:rPr>
+        <w:t>Python</w:t>
+      </w:r>
+      <w:r>
+        <w:t>.</w:t>
+      </w:r>
+    </w:p>
+    <w:p>
+      <w:pPr>
+        <w:pStyle w:val="a3"/>
+      </w:pPr>
+      <w:r>
+        <w:t>На рисунках 3.2 – 3.</w:t>
+      </w:r>
+      <w:r>
+        <w:t>7</w:t>
+      </w:r>
+      <w:r>
+        <w:t xml:space="preserve"> представлен результат работы программы. Листинг кода приведен в Приложении </w:t>
+      </w:r>
+      <w:r>
+        <w:t>А</w:t>
+      </w:r>
+      <w:r>
+        <w:t xml:space="preserve">. </w:t>
+      </w:r>
+    </w:p>
+    <w:p>
+      <w:pPr>
+        <w:pStyle w:val="aa"/>
+      </w:pPr>
+      <w:r>
+        <w:rPr>
+          <w:noProof/>
+        </w:rPr>
+        <w:lastRenderedPageBreak/>
+        <w:drawing>
+          <wp:inline distT="0" distB="0" distL="0" distR="0" wp14:anchorId="155036CF" wp14:editId="6E889C2B">
+            <wp:extent cx="6445250" cy="1946275"/>
+            <wp:effectExtent l="0" t="0" r="0" b="0"/>
+            <wp:docPr id="43" name="Рисунок 43"/>
+            <wp:cNvGraphicFramePr>
+              <a:graphicFrameLocks xmlns:a="http://schemas.openxmlformats.org/drawingml/2006/main" noChangeAspect="1"/>
+            </wp:cNvGraphicFramePr>
+            <a:graphic xmlns:a="http://schemas.openxmlformats.org/drawingml/2006/main">
+              <a:graphicData uri="http://schemas.openxmlformats.org/drawingml/2006/picture">
+                <pic:pic xmlns:pic="http://schemas.openxmlformats.org/drawingml/2006/picture">
+                  <pic:nvPicPr>
+                    <pic:cNvPr id="1" name=""/>
+                    <pic:cNvPicPr/>
+                  </pic:nvPicPr>
+                  <pic:blipFill>
+                    <a:blip r:embed="rId36"/>
+                    <a:stretch>
+                      <a:fillRect/>
+                    </a:stretch>
+                  </pic:blipFill>
+                  <pic:spPr>
+                    <a:xfrm>
+                      <a:off x="0" y="0"/>
+                      <a:ext cx="6445250" cy="1946275"/>
+                    </a:xfrm>
+                    <a:prstGeom prst="rect">
+                      <a:avLst/>
+                    </a:prstGeom>
+                  </pic:spPr>
+                </pic:pic>
+              </a:graphicData>
+            </a:graphic>
+          </wp:inline>
+        </w:drawing>
+      </w:r>
+    </w:p>
+    <w:p>
+      <w:pPr>
+        <w:pStyle w:val="a7"/>
+      </w:pPr>
+      <w:r>
+        <w:t>Рисунок 3.2 – Результат работы программы</w:t>
+      </w:r>
+    </w:p>
+    <w:p>
+      <w:pPr>
+        <w:pStyle w:val="aa"/>
+        <w:rPr>
+          <w:lang w:val="en-US"/>
+        </w:rPr>
+      </w:pPr>
+      <w:r>
+        <w:rPr>
+          <w:noProof/>
+        </w:rPr>
+        <w:drawing>
+          <wp:inline distT="0" distB="0" distL="0" distR="0" wp14:anchorId="49D9CA30" wp14:editId="481BFE37">
+            <wp:extent cx="6445250" cy="3659505"/>
+            <wp:effectExtent l="0" t="0" r="0" b="0"/>
+            <wp:docPr id="42" name="Рисунок 42"/>
+            <wp:cNvGraphicFramePr>
+              <a:graphicFrameLocks xmlns:a="http://schemas.openxmlformats.org/drawingml/2006/main" noChangeAspect="1"/>
+            </wp:cNvGraphicFramePr>
+            <a:graphic xmlns:a="http://schemas.openxmlformats.org/drawingml/2006/main">
+              <a:graphicData uri="http://schemas.openxmlformats.org/drawingml/2006/picture">
+                <pic:pic xmlns:pic="http://schemas.openxmlformats.org/drawingml/2006/picture">
+                  <pic:nvPicPr>
+                    <pic:cNvPr id="1" name=""/>
+                    <pic:cNvPicPr/>
+                  </pic:nvPicPr>
+                  <pic:blipFill>
+                    <a:blip r:embed="rId37"/>
+                    <a:stretch>
+                      <a:fillRect/>
+                    </a:stretch>
+                  </pic:blipFill>
+                  <pic:spPr>
+                    <a:xfrm>
+                      <a:off x="0" y="0"/>
+                      <a:ext cx="6445250" cy="3659505"/>
+                    </a:xfrm>
+                    <a:prstGeom prst="rect">
+                      <a:avLst/>
+                    </a:prstGeom>
+                  </pic:spPr>
+                </pic:pic>
+              </a:graphicData>
+            </a:graphic>
+          </wp:inline>
+        </w:drawing>
+      </w:r>
+    </w:p>
+    <w:p>
+      <w:pPr>
+        <w:pStyle w:val="a7"/>
+      </w:pPr>
+      <w:r>
+        <w:t xml:space="preserve">Рисунок </w:t>
+      </w:r>
+      <w:r>
+        <w:t>4</w:t>
+      </w:r>
+      <w:r>
+        <w:t>.3 – Результат работы программы</w:t>
+      </w:r>
+    </w:p>
+    <w:p>
+      <w:pPr>
+        <w:pStyle w:val="a3"/>
+        <w:ind w:firstLine="0"/>
+        <w:jc w:val="center"/>
+      </w:pPr>
+      <w:r>
+        <w:rPr>
+          <w:noProof/>
+        </w:rPr>
+        <w:lastRenderedPageBreak/>
+        <w:drawing>
+          <wp:inline distT="0" distB="0" distL="0" distR="0" wp14:anchorId="388260B3" wp14:editId="7CC47F9A">
+            <wp:extent cx="5581650" cy="2781300"/>
+            <wp:effectExtent l="0" t="0" r="0" b="0"/>
+            <wp:docPr id="44" name="Рисунок 44"/>
+            <wp:cNvGraphicFramePr>
+              <a:graphicFrameLocks xmlns:a="http://schemas.openxmlformats.org/drawingml/2006/main" noChangeAspect="1"/>
+            </wp:cNvGraphicFramePr>
+            <a:graphic xmlns:a="http://schemas.openxmlformats.org/drawingml/2006/main">
+              <a:graphicData uri="http://schemas.openxmlformats.org/drawingml/2006/picture">
+                <pic:pic xmlns:pic="http://schemas.openxmlformats.org/drawingml/2006/picture">
+                  <pic:nvPicPr>
+                    <pic:cNvPr id="1" name=""/>
+                    <pic:cNvPicPr/>
+                  </pic:nvPicPr>
+                  <pic:blipFill>
+                    <a:blip r:embed="rId38"/>
+                    <a:stretch>
+                      <a:fillRect/>
+                    </a:stretch>
+                  </pic:blipFill>
+                  <pic:spPr>
+                    <a:xfrm>
+                      <a:off x="0" y="0"/>
+                      <a:ext cx="5581650" cy="2781300"/>
+                    </a:xfrm>
+                    <a:prstGeom prst="rect">
+                      <a:avLst/>
+                    </a:prstGeom>
+                  </pic:spPr>
+                </pic:pic>
+              </a:graphicData>
+            </a:graphic>
+          </wp:inline>
+        </w:drawing>
+      </w:r>
+    </w:p>
+    <w:p>
+      <w:pPr>
+        <w:pStyle w:val="a7"/>
+      </w:pPr>
+      <w:r>
+        <w:t xml:space="preserve">Рисунок </w:t>
+      </w:r>
+      <w:r>
+        <w:t>4</w:t>
+      </w:r>
+      <w:r>
+        <w:t>.4 – Результат работы программы</w:t>
+      </w:r>
+    </w:p>
+    <w:p>
+      <w:pPr>
+        <w:pStyle w:val="a3"/>
+        <w:ind w:firstLine="0"/>
+        <w:jc w:val="center"/>
+      </w:pPr>
+      <w:r>
+        <w:rPr>
+          <w:noProof/>
+        </w:rPr>
+        <w:drawing>
+          <wp:inline distT="0" distB="0" distL="0" distR="0" wp14:anchorId="3865145E" wp14:editId="18CB27ED">
+            <wp:extent cx="4886325" cy="2790825"/>
+            <wp:effectExtent l="0" t="0" r="9525" b="9525"/>
+            <wp:docPr id="45" name="Рисунок 45"/>
+            <wp:cNvGraphicFramePr>
+              <a:graphicFrameLocks xmlns:a="http://schemas.openxmlformats.org/drawingml/2006/main" noChangeAspect="1"/>
+            </wp:cNvGraphicFramePr>
+            <a:graphic xmlns:a="http://schemas.openxmlformats.org/drawingml/2006/main">
+              <a:graphicData uri="http://schemas.openxmlformats.org/drawingml/2006/picture">
+                <pic:pic xmlns:pic="http://schemas.openxmlformats.org/drawingml/2006/picture">
+                  <pic:nvPicPr>
+                    <pic:cNvPr id="1" name=""/>
+                    <pic:cNvPicPr/>
+                  </pic:nvPicPr>
+                  <pic:blipFill>
+                    <a:blip r:embed="rId39"/>
+                    <a:stretch>
+                      <a:fillRect/>
+                    </a:stretch>
+                  </pic:blipFill>
+                  <pic:spPr>
+                    <a:xfrm>
+                      <a:off x="0" y="0"/>
+                      <a:ext cx="4886325" cy="2790825"/>
+                    </a:xfrm>
+                    <a:prstGeom prst="rect">
+                      <a:avLst/>
+                    </a:prstGeom>
+                  </pic:spPr>
+                </pic:pic>
+              </a:graphicData>
+            </a:graphic>
+          </wp:inline>
+        </w:drawing>
+      </w:r>
+    </w:p>
+    <w:p>
+      <w:pPr>
+        <w:pStyle w:val="a7"/>
+      </w:pPr>
+      <w:r>
+        <w:t xml:space="preserve">Рисунок </w:t>
+      </w:r>
+      <w:r>
+        <w:t>4</w:t>
+      </w:r>
+      <w:r>
+        <w:t>.5 – Результат работы программ</w:t>
+      </w:r>
+      <w:r>
+        <w:t>ы</w:t>
+      </w:r>
+    </w:p>
+    <w:p>
+      <w:pPr>
+        <w:pStyle w:val="aa"/>
+      </w:pPr>
+      <w:r>
+        <w:rPr>
+          <w:noProof/>
+        </w:rPr>
+        <w:lastRenderedPageBreak/>
+        <w:drawing>
+          <wp:inline distT="0" distB="0" distL="0" distR="0" wp14:anchorId="0715581D" wp14:editId="2A9D88C3">
+            <wp:extent cx="3333750" cy="3076575"/>
+            <wp:effectExtent l="0" t="0" r="0" b="9525"/>
+            <wp:docPr id="46" name="Рисунок 46"/>
+            <wp:cNvGraphicFramePr>
+              <a:graphicFrameLocks xmlns:a="http://schemas.openxmlformats.org/drawingml/2006/main" noChangeAspect="1"/>
+            </wp:cNvGraphicFramePr>
+            <a:graphic xmlns:a="http://schemas.openxmlformats.org/drawingml/2006/main">
+              <a:graphicData uri="http://schemas.openxmlformats.org/drawingml/2006/picture">
+                <pic:pic xmlns:pic="http://schemas.openxmlformats.org/drawingml/2006/picture">
+                  <pic:nvPicPr>
+                    <pic:cNvPr id="0" name="Picture 1"/>
+                    <pic:cNvPicPr>
+                      <a:picLocks noChangeAspect="1" noChangeArrowheads="1"/>
+                    </pic:cNvPicPr>
+                  </pic:nvPicPr>
+                  <pic:blipFill rotWithShape="1">
+                    <a:blip r:embed="rId40">
+                      <a:extLst>
+                        <a:ext uri="{28A0092B-C50C-407E-A947-70E740481C1C}">
+                          <a14:useLocalDpi xmlns:a14="http://schemas.microsoft.com/office/drawing/2010/main" val="0"/>
+                        </a:ext>
+                      </a:extLst>
+                    </a:blip>
+                    <a:srcRect l="31478" t="8146" r="16798" b="6988"/>
+                    <a:stretch/>
+                  </pic:blipFill>
+                  <pic:spPr bwMode="auto">
+                    <a:xfrm>
+                      <a:off x="0" y="0"/>
+                      <a:ext cx="3333750" cy="3076575"/>
+                    </a:xfrm>
+                    <a:prstGeom prst="rect">
+                      <a:avLst/>
+                    </a:prstGeom>
+                    <a:noFill/>
+                    <a:ln>
+                      <a:noFill/>
+                    </a:ln>
+                    <a:extLst>
+                      <a:ext uri="{53640926-AAD7-44D8-BBD7-CCE9431645EC}">
+                        <a14:shadowObscured xmlns:a14="http://schemas.microsoft.com/office/drawing/2010/main"/>
+                      </a:ext>
+                    </a:extLst>
+                  </pic:spPr>
+                </pic:pic>
+              </a:graphicData>
+            </a:graphic>
+          </wp:inline>
+        </w:drawing>
+      </w:r>
+    </w:p>
+    <w:p>
+      <w:pPr>
+        <w:pStyle w:val="a7"/>
+      </w:pPr>
+      <w:r>
+        <w:t xml:space="preserve">Рисунок </w:t>
+      </w:r>
+      <w:r>
+        <w:t>4</w:t>
+      </w:r>
+      <w:r>
+        <w:t>.</w:t>
+      </w:r>
+      <w:r>
+        <w:t>5</w:t>
+      </w:r>
+      <w:r>
+        <w:t xml:space="preserve"> – Все элементов таблицы </w:t>
+      </w:r>
+      <w:r>
+        <w:t>методом</w:t>
+      </w:r>
+      <w:r>
+        <w:t xml:space="preserve"> </w:t>
+      </w:r>
+      <w:r>
+        <w:t>наискорейшего</w:t>
+      </w:r>
+      <w:r>
+        <w:t xml:space="preserve"> градиентного спуска</w:t>
+      </w:r>
+    </w:p>
+    <w:p>
+      <w:pPr>
+        <w:pStyle w:val="aa"/>
+      </w:pPr>
+      <w:r>
+        <w:rPr>
+          <w:noProof/>
+        </w:rPr>
+        <w:drawing>
+          <wp:inline distT="0" distB="0" distL="0" distR="0" wp14:anchorId="167B71BA" wp14:editId="49383995">
+            <wp:extent cx="4143375" cy="2723013"/>
+            <wp:effectExtent l="0" t="0" r="0" b="1270"/>
+            <wp:docPr id="47" name="Рисунок 47"/>
+            <wp:cNvGraphicFramePr>
+              <a:graphicFrameLocks xmlns:a="http://schemas.openxmlformats.org/drawingml/2006/main" noChangeAspect="1"/>
+            </wp:cNvGraphicFramePr>
+            <a:graphic xmlns:a="http://schemas.openxmlformats.org/drawingml/2006/main">
+              <a:graphicData uri="http://schemas.openxmlformats.org/drawingml/2006/picture">
+                <pic:pic xmlns:pic="http://schemas.openxmlformats.org/drawingml/2006/picture">
+                  <pic:nvPicPr>
+                    <pic:cNvPr id="0" name="Picture 3"/>
+                    <pic:cNvPicPr>
+                      <a:picLocks noChangeAspect="1" noChangeArrowheads="1"/>
+                    </pic:cNvPicPr>
+                  </pic:nvPicPr>
+                  <pic:blipFill rotWithShape="1">
+                    <a:blip r:embed="rId41">
+                      <a:extLst>
+                        <a:ext uri="{28A0092B-C50C-407E-A947-70E740481C1C}">
+                          <a14:useLocalDpi xmlns:a14="http://schemas.microsoft.com/office/drawing/2010/main" val="0"/>
+                        </a:ext>
+                      </a:extLst>
+                    </a:blip>
+                    <a:srcRect l="6065" t="8684" r="15828"/>
+                    <a:stretch/>
+                  </pic:blipFill>
+                  <pic:spPr bwMode="auto">
+                    <a:xfrm>
+                      <a:off x="0" y="0"/>
+                      <a:ext cx="4146851" cy="2725297"/>
+                    </a:xfrm>
+                    <a:prstGeom prst="rect">
+                      <a:avLst/>
+                    </a:prstGeom>
+                    <a:noFill/>
+                    <a:ln>
+                      <a:noFill/>
+                    </a:ln>
+                    <a:extLst>
+                      <a:ext uri="{53640926-AAD7-44D8-BBD7-CCE9431645EC}">
+                        <a14:shadowObscured xmlns:a14="http://schemas.microsoft.com/office/drawing/2010/main"/>
+                      </a:ext>
+                    </a:extLst>
+                  </pic:spPr>
+                </pic:pic>
+              </a:graphicData>
+            </a:graphic>
+          </wp:inline>
+        </w:drawing>
+      </w:r>
+    </w:p>
+    <w:p>
+      <w:pPr>
+        <w:pStyle w:val="a7"/>
+      </w:pPr>
+      <w:r>
+        <w:t xml:space="preserve">Рисунок </w:t>
+      </w:r>
+      <w:r>
+        <w:t>4</w:t>
+      </w:r>
+      <w:r>
+        <w:t>.</w:t>
+      </w:r>
+      <w:r>
+        <w:t>6</w:t>
+      </w:r>
+      <w:r>
+        <w:t xml:space="preserve"> – Последние 5 элементов таблицы </w:t>
+      </w:r>
+      <w:r>
+        <w:t>методом</w:t>
+      </w:r>
+      <w:r>
+        <w:t xml:space="preserve"> наискорейшего</w:t>
+      </w:r>
+      <w:r>
+        <w:t xml:space="preserve"> градиентного спуска</w:t>
+      </w:r>
+    </w:p>
+    <w:p>
+      <w:pPr>
+        <w:pStyle w:val="a3"/>
+      </w:pPr>
+    </w:p>
+    <w:p>
+      <w:pPr>
+        <w:pStyle w:val="a3"/>
+      </w:pPr>
+      <w:r>
+        <w:t xml:space="preserve">Сравним полученные результаты при помощи сайта </w:t>
+      </w:r>
+      <w:proofErr w:type="spellStart"/>
+      <w:r>
+        <w:rPr>
+          <w:lang w:val="en-US"/>
+        </w:rPr>
+        <w:t>WolframAlpha</w:t>
+      </w:r>
+      <w:proofErr w:type="spellEnd"/>
+      <w:r>
+        <w:t>.</w:t>
+      </w:r>
+    </w:p>
+    <w:p>
+      <w:pPr>
+        <w:pStyle w:val="a3"/>
+      </w:pPr>
+    </w:p>
+    <w:p>
+      <w:pPr>
+        <w:pStyle w:val="aa"/>
+      </w:pPr>
+      <w:r>
+        <w:rPr>
+          <w:noProof/>
+        </w:rPr>
+        <w:lastRenderedPageBreak/>
+        <w:t xml:space="preserve"> </w:t>
+      </w:r>
+      <w:r>
+        <w:rPr>
+          <w:noProof/>
+        </w:rPr>
+        <w:drawing>
+          <wp:inline distT="0" distB="0" distL="0" distR="0" wp14:anchorId="2F3BF5CA" wp14:editId="6C905410">
+            <wp:extent cx="3510355" cy="3763860"/>
+            <wp:effectExtent l="0" t="0" r="0" b="8255"/>
+            <wp:docPr id="40" name="Рисунок 40"/>
+            <wp:cNvGraphicFramePr>
+              <a:graphicFrameLocks xmlns:a="http://schemas.openxmlformats.org/drawingml/2006/main" noChangeAspect="1"/>
+            </wp:cNvGraphicFramePr>
+            <a:graphic xmlns:a="http://schemas.openxmlformats.org/drawingml/2006/main">
+              <a:graphicData uri="http://schemas.openxmlformats.org/drawingml/2006/picture">
+                <pic:pic xmlns:pic="http://schemas.openxmlformats.org/drawingml/2006/picture">
+                  <pic:nvPicPr>
+                    <pic:cNvPr id="1" name=""/>
+                    <pic:cNvPicPr/>
+                  </pic:nvPicPr>
+                  <pic:blipFill>
+                    <a:blip r:embed="rId25"/>
+                    <a:stretch>
+                      <a:fillRect/>
+                    </a:stretch>
+                  </pic:blipFill>
+                  <pic:spPr>
+                    <a:xfrm>
+                      <a:off x="0" y="0"/>
+                      <a:ext cx="3516936" cy="3770916"/>
+                    </a:xfrm>
+                    <a:prstGeom prst="rect">
+                      <a:avLst/>
+                    </a:prstGeom>
+                  </pic:spPr>
+                </pic:pic>
+              </a:graphicData>
+            </a:graphic>
+          </wp:inline>
+        </w:drawing>
+      </w:r>
+    </w:p>
+    <w:p>
+      <w:pPr>
+        <w:pStyle w:val="a7"/>
+      </w:pPr>
+      <w:r>
+        <w:t xml:space="preserve">Рисунок </w:t>
+      </w:r>
+      <w:r>
+        <w:t>4</w:t>
+      </w:r>
+      <w:r>
+        <w:t>.</w:t>
+      </w:r>
+      <w:r>
+        <w:t>7</w:t>
+      </w:r>
+      <w:r>
+        <w:t xml:space="preserve"> – Результаты минимизации функции при помощи </w:t>
+      </w:r>
+      <w:proofErr w:type="spellStart"/>
+      <w:r>
+        <w:t>WolframAlpha</w:t>
+      </w:r>
+      <w:proofErr w:type="spellEnd"/>
+    </w:p>
+    <w:p>
+      <w:pPr>
+        <w:pStyle w:val="22"/>
+      </w:pPr>
+      <w:r>
+        <w:t>4</w:t>
+      </w:r>
+      <w:r>
+        <w:t>.5</w:t>
+      </w:r>
+      <w:r>
+        <w:tab/>
+        <w:t>Вывод</w:t>
+      </w:r>
+    </w:p>
+    <w:p>
+      <w:pPr>
+        <w:pStyle w:val="a3"/>
+      </w:pPr>
+      <w:r>
+        <w:t xml:space="preserve">По результатам работы, был реализован </w:t>
+      </w:r>
+      <w:r>
+        <w:t>методом</w:t>
+      </w:r>
+      <w:r>
+        <w:t xml:space="preserve"> </w:t>
+      </w:r>
+      <w:r>
+        <w:t>наискорейшего</w:t>
+      </w:r>
+      <w:r>
+        <w:t xml:space="preserve"> градиентного спуска </w:t>
+      </w:r>
+      <w:r>
+        <w:t>(</w:t>
+      </w:r>
+      <w:r>
+        <w:t>метод первого порядка).</w:t>
+      </w:r>
+    </w:p>
+    <w:p>
+      <w:pPr>
+        <w:pStyle w:val="a3"/>
+        <w:ind w:firstLine="0"/>
+        <w:rPr>
+          <w:rFonts w:eastAsiaTheme="minorEastAsia"/>
+        </w:rPr>
+      </w:pPr>
     </w:p>
     <w:p>
       <w:pPr>
@@ -38731,7 +40921,7 @@
       </w:pPr>
     </w:p>
     <w:sectPr>
-      <w:footerReference w:type="default" r:id="rId36"/>
+      <w:footerReference w:type="default" r:id="rId42"/>
       <w:type w:val="continuous"/>
       <w:pgSz w:w="11910" w:h="16840"/>
       <w:pgMar w:top="1020" w:right="740" w:bottom="1200" w:left="1020" w:header="720" w:footer="720" w:gutter="0"/>

</xml_diff>